<commit_message>
Revision del capitulo 4 (implementacion)
</commit_message>
<xml_diff>
--- a/docs/Capítulo 4 - Implementacion.docx
+++ b/docs/Capítulo 4 - Implementacion.docx
@@ -1,10 +1,10 @@
 
 <file path=word/document.xml><?xml version="1.0" encoding="utf-8"?>
-<w:document xmlns:wpc="http://schemas.microsoft.com/office/word/2010/wordprocessingCanvas" xmlns:mc="http://schemas.openxmlformats.org/markup-compatibility/2006" xmlns:o="urn:schemas-microsoft-com:office:office" xmlns:r="http://schemas.openxmlformats.org/officeDocument/2006/relationships" xmlns:m="http://schemas.openxmlformats.org/officeDocument/2006/math" xmlns:v="urn:schemas-microsoft-com:vml" xmlns:wp14="http://schemas.microsoft.com/office/word/2010/wordprocessingDrawing" xmlns:wp="http://schemas.openxmlformats.org/drawingml/2006/wordprocessingDrawing" xmlns:w10="urn:schemas-microsoft-com:office:word" xmlns:w="http://schemas.openxmlformats.org/wordprocessingml/2006/main" xmlns:w14="http://schemas.microsoft.com/office/word/2010/wordml" xmlns:wpg="http://schemas.microsoft.com/office/word/2010/wordprocessingGroup" xmlns:wpi="http://schemas.microsoft.com/office/word/2010/wordprocessingInk" xmlns:wne="http://schemas.microsoft.com/office/word/2006/wordml" xmlns:wps="http://schemas.microsoft.com/office/word/2010/wordprocessingShape" mc:Ignorable="w14 wp14">
+<w:document xmlns:ve="http://schemas.openxmlformats.org/markup-compatibility/2006" xmlns:o="urn:schemas-microsoft-com:office:office" xmlns:r="http://schemas.openxmlformats.org/officeDocument/2006/relationships" xmlns:m="http://schemas.openxmlformats.org/officeDocument/2006/math" xmlns:v="urn:schemas-microsoft-com:vml" xmlns:wp="http://schemas.openxmlformats.org/drawingml/2006/wordprocessingDrawing" xmlns:w10="urn:schemas-microsoft-com:office:word" xmlns:w="http://schemas.openxmlformats.org/wordprocessingml/2006/main" xmlns:wne="http://schemas.microsoft.com/office/word/2006/wordml">
   <w:body>
     <w:p>
       <w:pPr>
-        <w:pStyle w:val="Heading2"/>
+        <w:pStyle w:val="Ttulo2"/>
         <w:jc w:val="both"/>
       </w:pPr>
       <w:r>
@@ -36,20 +36,62 @@
         <w:rPr>
           <w:lang w:eastAsia="es-AR"/>
         </w:rPr>
-        <w:t>En el siguiente capítulo se detallará el diseño del framework Aether. Inicialmente se introducirán los requerimientos funcionales del sistema y detallará la tecnología utilizada. Posteriormente se describirán los principales conceptos de diseño como patrones y estilos arquitectónicos para luego poder pasar a detallar la arquitectura de la herramienta desarrollada describiendo los patrones de diseño y el diseño detallado.</w:t>
-      </w:r>
-    </w:p>
-    <w:p>
-      <w:pPr>
-        <w:jc w:val="both"/>
-        <w:rPr>
-          <w:lang w:eastAsia="es-AR"/>
-        </w:rPr>
-      </w:pPr>
-    </w:p>
-    <w:p>
-      <w:pPr>
-        <w:pStyle w:val="Heading3"/>
+        <w:t>En el siguiente capítulo se detallará</w:t>
+      </w:r>
+      <w:ins w:id="0" w:author="Zanarkand-W" w:date="2013-01-10T12:38:00Z">
+        <w:r>
+          <w:rPr>
+            <w:lang w:eastAsia="es-AR"/>
+          </w:rPr>
+          <w:t>n</w:t>
+        </w:r>
+      </w:ins>
+      <w:r>
+        <w:rPr>
+          <w:lang w:eastAsia="es-AR"/>
+        </w:rPr>
+        <w:t xml:space="preserve"> el diseño </w:t>
+      </w:r>
+      <w:ins w:id="1" w:author="Zanarkand-W" w:date="2013-01-10T12:38:00Z">
+        <w:r>
+          <w:rPr>
+            <w:lang w:eastAsia="es-AR"/>
+          </w:rPr>
+          <w:t xml:space="preserve">e implementación </w:t>
+        </w:r>
+      </w:ins>
+      <w:r>
+        <w:rPr>
+          <w:lang w:eastAsia="es-AR"/>
+        </w:rPr>
+        <w:t xml:space="preserve">del framework Aether. Inicialmente se introducirán los requerimientos funcionales del sistema y detallará la tecnología utilizada. Posteriormente se describirán los principales conceptos de diseño como patrones y estilos arquitectónicos para luego poder pasar a detallar la arquitectura de la herramienta desarrollada describiendo </w:t>
+      </w:r>
+      <w:del w:id="2" w:author="Zanarkand-W" w:date="2013-01-10T12:39:00Z">
+        <w:r>
+          <w:rPr>
+            <w:lang w:eastAsia="es-AR"/>
+          </w:rPr>
+          <w:delText xml:space="preserve">los patrones de diseño y </w:delText>
+        </w:r>
+      </w:del>
+      <w:r>
+        <w:rPr>
+          <w:lang w:eastAsia="es-AR"/>
+        </w:rPr>
+        <w:t>el diseño detallado.</w:t>
+      </w:r>
+    </w:p>
+    <w:p>
+      <w:pPr>
+        <w:jc w:val="both"/>
+        <w:rPr>
+          <w:lang w:eastAsia="es-AR"/>
+        </w:rPr>
+      </w:pPr>
+    </w:p>
+    <w:p>
+      <w:pPr>
+        <w:pStyle w:val="Ttulo3"/>
         <w:jc w:val="both"/>
       </w:pPr>
       <w:r>
@@ -60,19 +102,50 @@
       <w:pPr>
         <w:jc w:val="both"/>
         <w:rPr>
-          <w:lang w:eastAsia="es-AR"/>
-        </w:rPr>
-      </w:pPr>
-      <w:r>
-        <w:rPr>
-          <w:lang w:eastAsia="es-AR"/>
-        </w:rPr>
-        <w:t>Para lograr la realización de este trabajo se desarrollaron una serie de requerimientos funcionales sobre los cuales se diseñó e implementó para llegar a obtener un framework de simple utilización y extensibilidad. A continuación se detalla cada uno de los requerimientos:</w:t>
-      </w:r>
-    </w:p>
-    <w:p>
-      <w:pPr>
-        <w:pStyle w:val="ListParagraph"/>
+          <w:ins w:id="3" w:author="Zanarkand-W" w:date="2013-01-10T14:16:00Z"/>
+          <w:lang w:eastAsia="es-AR"/>
+        </w:rPr>
+      </w:pPr>
+      <w:r>
+        <w:rPr>
+          <w:lang w:eastAsia="es-AR"/>
+        </w:rPr>
+        <w:t>Para lograr la realización de este trabajo se desarrollaron una serie de requerimientos funcionales sobre los cuales se diseñó e implementó para llegar a obtener un framework de simple utilización y extensibilidad.</w:t>
+      </w:r>
+      <w:ins w:id="4" w:author="Zanarkand-W" w:date="2013-01-10T12:41:00Z">
+        <w:r>
+          <w:rPr>
+            <w:lang w:eastAsia="es-AR"/>
+          </w:rPr>
+          <w:t xml:space="preserve"> </w:t>
+        </w:r>
+      </w:ins>
+      <w:del w:id="5" w:author="Zanarkand-W" w:date="2013-01-10T14:16:00Z">
+        <w:r>
+          <w:rPr>
+            <w:lang w:eastAsia="es-AR"/>
+          </w:rPr>
+          <w:delText xml:space="preserve"> </w:delText>
+        </w:r>
+      </w:del>
+      <w:r>
+        <w:rPr>
+          <w:lang w:eastAsia="es-AR"/>
+        </w:rPr>
+        <w:t>A continuación se detalla cada uno de los requerimientos:</w:t>
+      </w:r>
+    </w:p>
+    <w:p>
+      <w:pPr>
+        <w:jc w:val="both"/>
+        <w:rPr>
+          <w:lang w:eastAsia="es-AR"/>
+        </w:rPr>
+      </w:pPr>
+    </w:p>
+    <w:p>
+      <w:pPr>
+        <w:pStyle w:val="Prrafodelista"/>
         <w:numPr>
           <w:ilvl w:val="0"/>
           <w:numId w:val="9"/>
@@ -115,7 +188,7 @@
     </w:p>
     <w:p>
       <w:pPr>
-        <w:pStyle w:val="ListParagraph"/>
+        <w:pStyle w:val="Prrafodelista"/>
         <w:numPr>
           <w:ilvl w:val="0"/>
           <w:numId w:val="9"/>
@@ -146,7 +219,7 @@
     </w:p>
     <w:p>
       <w:pPr>
-        <w:pStyle w:val="ListParagraph"/>
+        <w:pStyle w:val="Prrafodelista"/>
         <w:numPr>
           <w:ilvl w:val="0"/>
           <w:numId w:val="9"/>
@@ -177,7 +250,7 @@
     </w:p>
     <w:p>
       <w:pPr>
-        <w:pStyle w:val="ListParagraph"/>
+        <w:pStyle w:val="Prrafodelista"/>
         <w:numPr>
           <w:ilvl w:val="0"/>
           <w:numId w:val="9"/>
@@ -214,13 +287,14 @@
     </w:p>
     <w:p>
       <w:pPr>
-        <w:pStyle w:val="ListParagraph"/>
+        <w:pStyle w:val="Prrafodelista"/>
         <w:numPr>
           <w:ilvl w:val="0"/>
           <w:numId w:val="9"/>
         </w:numPr>
         <w:jc w:val="both"/>
         <w:rPr>
+          <w:ins w:id="6" w:author="Zanarkand-W" w:date="2013-01-10T14:16:00Z"/>
           <w:lang w:eastAsia="es-AR"/>
         </w:rPr>
       </w:pPr>
@@ -257,23 +331,50 @@
     </w:p>
     <w:p>
       <w:pPr>
-        <w:jc w:val="both"/>
-        <w:rPr>
-          <w:lang w:eastAsia="es-AR"/>
-        </w:rPr>
-      </w:pPr>
-    </w:p>
-    <w:p>
-      <w:pPr>
-        <w:jc w:val="both"/>
-        <w:rPr>
-          <w:lang w:eastAsia="es-AR"/>
-        </w:rPr>
-      </w:pPr>
-    </w:p>
-    <w:p>
-      <w:pPr>
-        <w:pStyle w:val="Heading3"/>
+        <w:pStyle w:val="Prrafodelista"/>
+        <w:jc w:val="both"/>
+        <w:rPr>
+          <w:lang w:eastAsia="es-AR"/>
+        </w:rPr>
+        <w:pPrChange w:id="7" w:author="Zanarkand-W" w:date="2013-01-10T14:16:00Z">
+          <w:pPr>
+            <w:pStyle w:val="Prrafodelista"/>
+            <w:numPr>
+              <w:numId w:val="9"/>
+            </w:numPr>
+            <w:ind w:left="720" w:hanging="360"/>
+            <w:jc w:val="both"/>
+          </w:pPr>
+        </w:pPrChange>
+      </w:pPr>
+    </w:p>
+    <w:p>
+      <w:pPr>
+        <w:jc w:val="both"/>
+        <w:rPr>
+          <w:lang w:eastAsia="es-AR"/>
+        </w:rPr>
+      </w:pPr>
+      <w:ins w:id="8" w:author="Zanarkand-W" w:date="2013-01-10T14:16:00Z">
+        <w:r>
+          <w:rPr>
+            <w:lang w:eastAsia="es-AR"/>
+          </w:rPr>
+          <w:t>Estos requerimientos se extraen del análisis realizado en el capítulo 2 de este documento.</w:t>
+        </w:r>
+      </w:ins>
+    </w:p>
+    <w:p>
+      <w:pPr>
+        <w:jc w:val="both"/>
+        <w:rPr>
+          <w:lang w:eastAsia="es-AR"/>
+        </w:rPr>
+      </w:pPr>
+    </w:p>
+    <w:p>
+      <w:pPr>
+        <w:pStyle w:val="Ttulo3"/>
         <w:jc w:val="both"/>
         <w:rPr>
           <w:lang w:eastAsia="es-AR"/>
@@ -323,6 +424,7 @@
         </w:rPr>
         <w:t xml:space="preserve">. </w:t>
       </w:r>
+      <w:commentRangeStart w:id="9"/>
       <w:r>
         <w:rPr>
           <w:rStyle w:val="hps"/>
@@ -336,6 +438,13 @@
         </w:rPr>
         <w:t xml:space="preserve"> </w:t>
       </w:r>
+      <w:commentRangeEnd w:id="9"/>
+      <w:r>
+        <w:rPr>
+          <w:rStyle w:val="Refdecomentario"/>
+        </w:rPr>
+        <w:commentReference w:id="9"/>
+      </w:r>
       <w:r>
         <w:rPr>
           <w:rStyle w:val="hps"/>
@@ -419,8 +528,35 @@
           <w:rStyle w:val="hps"/>
           <w:lang w:val="es-ES"/>
         </w:rPr>
-        <w:t>para manipular los bytecodes</w:t>
-      </w:r>
+        <w:t xml:space="preserve">para manipular </w:t>
+      </w:r>
+      <w:del w:id="10" w:author="Zanarkand-W" w:date="2013-01-10T14:17:00Z">
+        <w:r>
+          <w:rPr>
+            <w:rStyle w:val="hps"/>
+            <w:lang w:val="es-ES"/>
+          </w:rPr>
+          <w:delText xml:space="preserve">los </w:delText>
+        </w:r>
+      </w:del>
+      <w:ins w:id="11" w:author="Zanarkand-W" w:date="2013-01-10T14:17:00Z">
+        <w:r>
+          <w:rPr>
+            <w:rStyle w:val="hps"/>
+            <w:lang w:val="es-ES"/>
+          </w:rPr>
+          <w:t>el bytecode</w:t>
+        </w:r>
+      </w:ins>
+      <w:del w:id="12" w:author="Zanarkand-W" w:date="2013-01-10T14:17:00Z">
+        <w:r>
+          <w:rPr>
+            <w:rStyle w:val="hps"/>
+            <w:lang w:val="es-ES"/>
+          </w:rPr>
+          <w:delText>bytecodes</w:delText>
+        </w:r>
+      </w:del>
       <w:r>
         <w:rPr>
           <w:lang w:val="es-ES"/>
@@ -630,14 +766,36 @@
         <w:rPr>
           <w:lang w:val="es-ES"/>
         </w:rPr>
-        <w:t xml:space="preserve"> permitiendo, entre otras cosas, una sencilla administración de dependencias</w:t>
-      </w:r>
+        <w:t xml:space="preserve"> permitiendo, entre otras cosas, una sencilla administración de </w:t>
+      </w:r>
+      <w:commentRangeStart w:id="13"/>
       <w:r>
         <w:rPr>
           <w:lang w:val="es-ES"/>
         </w:rPr>
+        <w:t>dependencias</w:t>
+      </w:r>
+      <w:commentRangeEnd w:id="13"/>
+      <w:r>
+        <w:rPr>
+          <w:rStyle w:val="Refdecomentario"/>
+        </w:rPr>
+        <w:commentReference w:id="13"/>
+      </w:r>
+      <w:r>
+        <w:rPr>
+          <w:lang w:val="es-ES"/>
+        </w:rPr>
         <w:t>.</w:t>
       </w:r>
+      <w:ins w:id="14" w:author="Zanarkand-W" w:date="2013-01-10T14:17:00Z">
+        <w:r>
+          <w:rPr>
+            <w:lang w:val="es-ES"/>
+          </w:rPr>
+          <w:t xml:space="preserve"> </w:t>
+        </w:r>
+      </w:ins>
     </w:p>
     <w:p>
       <w:pPr>
@@ -649,12 +807,13 @@
     </w:p>
     <w:p>
       <w:pPr>
-        <w:pStyle w:val="Heading3"/>
+        <w:pStyle w:val="Ttulo3"/>
         <w:jc w:val="both"/>
         <w:rPr>
           <w:lang w:val="es-ES"/>
         </w:rPr>
       </w:pPr>
+      <w:commentRangeStart w:id="15"/>
       <w:r>
         <w:rPr>
           <w:lang w:val="es-ES"/>
@@ -673,14 +832,14 @@
         <w:rPr>
           <w:lang w:eastAsia="es-AR"/>
         </w:rPr>
-        <w:t xml:space="preserve">El diseño arquitectónico es una de las actividades más importantes involucradas en el desarrollo de sistemas. Como salida de esta actividad se obtiene una arquitectura de un sistema de software. La arquitectura de un sistema de software es la estructura o estructuras de un sistema, la cual comprende elementos de software, las propiedades de los elementos </w:t>
+        <w:t xml:space="preserve">El diseño arquitectónico es una de las actividades más importantes involucradas en el desarrollo de sistemas. Como salida de esta actividad se obtiene una arquitectura de un </w:t>
       </w:r>
       <w:r>
         <w:rPr>
           <w:lang w:eastAsia="es-AR"/>
         </w:rPr>
         <w:lastRenderedPageBreak/>
-        <w:t>visibles externamente y las relaciones entre ellos. Además, representa un conjunto inicial de decisiones de diseño. Sin embargo, al inicio es difícil tomar estas decisiones correctamente.</w:t>
+        <w:t>sistema de software. La arquitectura de un sistema de software es la estructura o estructuras de un sistema, la cual comprende elementos de software, las propiedades de los elementos visibles externamente y las relaciones entre ellos. Además, representa un conjunto inicial de decisiones de diseño. Sin embargo, al inicio es difícil tomar estas decisiones correctamente.</w:t>
       </w:r>
     </w:p>
     <w:p>
@@ -715,7 +874,7 @@
     </w:p>
     <w:p>
       <w:pPr>
-        <w:pStyle w:val="ListParagraph"/>
+        <w:pStyle w:val="Prrafodelista"/>
         <w:numPr>
           <w:ilvl w:val="0"/>
           <w:numId w:val="7"/>
@@ -734,7 +893,7 @@
     </w:p>
     <w:p>
       <w:pPr>
-        <w:pStyle w:val="ListParagraph"/>
+        <w:pStyle w:val="Prrafodelista"/>
         <w:numPr>
           <w:ilvl w:val="0"/>
           <w:numId w:val="7"/>
@@ -753,7 +912,7 @@
     </w:p>
     <w:p>
       <w:pPr>
-        <w:pStyle w:val="ListParagraph"/>
+        <w:pStyle w:val="Prrafodelista"/>
         <w:numPr>
           <w:ilvl w:val="0"/>
           <w:numId w:val="7"/>
@@ -832,7 +991,7 @@
     </w:p>
     <w:p>
       <w:pPr>
-        <w:pStyle w:val="Heading4"/>
+        <w:pStyle w:val="Ttulo4"/>
         <w:rPr>
           <w:lang w:eastAsia="es-AR"/>
         </w:rPr>
@@ -906,7 +1065,7 @@
     </w:p>
     <w:p>
       <w:pPr>
-        <w:pStyle w:val="ListParagraph"/>
+        <w:pStyle w:val="Prrafodelista"/>
         <w:numPr>
           <w:ilvl w:val="0"/>
           <w:numId w:val="8"/>
@@ -920,12 +1079,13 @@
         <w:rPr>
           <w:lang w:eastAsia="es-AR"/>
         </w:rPr>
+        <w:lastRenderedPageBreak/>
         <w:t>Un conjunto de tipos de componentes (ejemplo: repositorio de datos, proceso, procedimiento) que realizan alguna función durante la ejecución del sistema.</w:t>
       </w:r>
     </w:p>
     <w:p>
       <w:pPr>
-        <w:pStyle w:val="ListParagraph"/>
+        <w:pStyle w:val="Prrafodelista"/>
         <w:numPr>
           <w:ilvl w:val="0"/>
           <w:numId w:val="8"/>
@@ -944,7 +1104,7 @@
     </w:p>
     <w:p>
       <w:pPr>
-        <w:pStyle w:val="ListParagraph"/>
+        <w:pStyle w:val="Prrafodelista"/>
         <w:numPr>
           <w:ilvl w:val="0"/>
           <w:numId w:val="8"/>
@@ -958,13 +1118,12 @@
         <w:rPr>
           <w:lang w:eastAsia="es-AR"/>
         </w:rPr>
-        <w:lastRenderedPageBreak/>
         <w:t>Un conjunto de restricciones semánticas (ejemplo: no se permite que el repositorio de datos modifique los datos almacenados en él).</w:t>
       </w:r>
     </w:p>
     <w:p>
       <w:pPr>
-        <w:pStyle w:val="ListParagraph"/>
+        <w:pStyle w:val="Prrafodelista"/>
         <w:numPr>
           <w:ilvl w:val="0"/>
           <w:numId w:val="8"/>
@@ -1003,25 +1162,32 @@
         <w:t>Habiendo introducido los principales conceptos relacionados al diseño arquitectónico de un sistema, en la siguiente sección se detallará la arquitectura del framework desarrollado.</w:t>
       </w:r>
     </w:p>
-    <w:p>
-      <w:pPr>
-        <w:jc w:val="both"/>
-        <w:rPr>
-          <w:lang w:eastAsia="es-AR"/>
-        </w:rPr>
-      </w:pPr>
-    </w:p>
-    <w:p>
-      <w:pPr>
-        <w:jc w:val="both"/>
-        <w:rPr>
-          <w:lang w:eastAsia="es-AR"/>
-        </w:rPr>
-      </w:pPr>
-    </w:p>
-    <w:p>
-      <w:pPr>
-        <w:pStyle w:val="Heading4"/>
+    <w:commentRangeEnd w:id="15"/>
+    <w:p>
+      <w:pPr>
+        <w:jc w:val="both"/>
+        <w:rPr>
+          <w:lang w:eastAsia="es-AR"/>
+        </w:rPr>
+      </w:pPr>
+      <w:r>
+        <w:rPr>
+          <w:rStyle w:val="Refdecomentario"/>
+        </w:rPr>
+        <w:commentReference w:id="15"/>
+      </w:r>
+    </w:p>
+    <w:p>
+      <w:pPr>
+        <w:jc w:val="both"/>
+        <w:rPr>
+          <w:lang w:eastAsia="es-AR"/>
+        </w:rPr>
+      </w:pPr>
+    </w:p>
+    <w:p>
+      <w:pPr>
+        <w:pStyle w:val="Ttulo4"/>
         <w:rPr>
           <w:lang w:eastAsia="es-AR"/>
         </w:rPr>
@@ -1081,7 +1247,7 @@
     </w:p>
     <w:p>
       <w:pPr>
-        <w:pStyle w:val="Heading4"/>
+        <w:pStyle w:val="Ttulo4"/>
         <w:rPr>
           <w:lang w:eastAsia="es-AR"/>
         </w:rPr>
@@ -1096,7 +1262,23 @@
         <w:rPr>
           <w:lang w:eastAsia="es-AR"/>
         </w:rPr>
-        <w:t>Diseño detallado de Aether</w:t>
+        <w:t xml:space="preserve">Diseño detallado de </w:t>
+      </w:r>
+      <w:commentRangeStart w:id="16"/>
+      <w:r>
+        <w:rPr>
+          <w:lang w:eastAsia="es-AR"/>
+        </w:rPr>
+        <w:t>Aether</w:t>
+      </w:r>
+      <w:commentRangeEnd w:id="16"/>
+      <w:r>
+        <w:rPr>
+          <w:rStyle w:val="Refdecomentario"/>
+          <w:b w:val="0"/>
+          <w:bCs w:val="0"/>
+        </w:rPr>
+        <w:commentReference w:id="16"/>
       </w:r>
     </w:p>
     <w:p>
@@ -1204,7 +1386,14 @@
         <w:rPr>
           <w:lang w:eastAsia="es-AR"/>
         </w:rPr>
-        <w:t>A  continuación,  se  detallarán  las  principales  decisiones  referidas  al  diseño  de  Aether. Cada una de las decisiones se tomó a partir de un problema específico de diseño. Para solucionar dichos problemas se utilizaron patrones de diseños. Los patrones de diseño son  buenas  soluciones  a  problemas  de  diseño  recurrentes,  reutilizan  el  conocimiento obtenido  por  expertos,  lo  cual  permite  a  un  diseñador  con  poca  experiencia  evitar  tomar malas  decisiones.  Los  patrones  de  diseño  identifican  las  clases  e  instancias  participantes, sus roles e interacciones, y la distribución de responsabilidades [Gamma 1995].</w:t>
+        <w:t xml:space="preserve">A  continuación,  se  detallarán  las  principales  decisiones  referidas  al  diseño  de  Aether. Cada una de las decisiones se tomó a partir de un problema específico de diseño. </w:t>
+      </w:r>
+      <w:commentRangeStart w:id="17"/>
+      <w:r>
+        <w:rPr>
+          <w:lang w:eastAsia="es-AR"/>
+        </w:rPr>
+        <w:t>Para solucionar dichos problemas se utilizaron patrones de diseños. Los patrones de diseño son  buenas  soluciones  a  problemas  de  diseño  recurrentes,  reutilizan  el  conocimiento obtenido  por  expertos,  lo  cual  permite  a  un  diseñador  con  poca  experiencia  evitar  tomar malas  decisiones.  Los  patrones  de  diseño  identifican  las  clases  e  instancias  participantes, sus roles e interacciones, y la distribución de responsabilidades [Gamma 1995].</w:t>
       </w:r>
     </w:p>
     <w:p>
@@ -1235,34 +1424,41 @@
         <w:t>Un  patrón  de  diseño,  identifica  varios  componentes,  clases  u  objetos,  describiendo  sus responsabilidades  y  relaciones,  los  cuales  resuelven  el  problema  asociado  con  el  patrón. Los  patrones  de  diseño  permiten  documentar  una  arquitectura,  brindando  una  descripción de  la  visión  del  diseñador  del  sistema.  Esto  ayuda  a  evitar  violar  dicha  visión  cuando  se modifique o extienda la arquitectura o cuando se implemente el sistema.</w:t>
       </w:r>
     </w:p>
-    <w:p>
-      <w:pPr>
-        <w:jc w:val="both"/>
-        <w:rPr>
-          <w:lang w:eastAsia="es-AR"/>
-        </w:rPr>
-      </w:pPr>
-    </w:p>
-    <w:p>
-      <w:pPr>
-        <w:pStyle w:val="Heading3"/>
-        <w:rPr>
-          <w:lang w:eastAsia="es-AR"/>
-        </w:rPr>
-      </w:pPr>
-    </w:p>
-    <w:p>
-      <w:pPr>
-        <w:pStyle w:val="Heading4"/>
-        <w:rPr>
-          <w:lang w:eastAsia="es-AR"/>
-        </w:rPr>
-      </w:pPr>
-      <w:r>
-        <w:rPr>
-          <w:lang w:eastAsia="es-AR"/>
+    <w:commentRangeEnd w:id="17"/>
+    <w:p>
+      <w:pPr>
+        <w:jc w:val="both"/>
+        <w:rPr>
+          <w:lang w:eastAsia="es-AR"/>
+        </w:rPr>
+      </w:pPr>
+      <w:r>
+        <w:rPr>
+          <w:rStyle w:val="Refdecomentario"/>
         </w:rPr>
         <w:lastRenderedPageBreak/>
+        <w:commentReference w:id="17"/>
+      </w:r>
+    </w:p>
+    <w:p>
+      <w:pPr>
+        <w:pStyle w:val="Ttulo3"/>
+        <w:rPr>
+          <w:lang w:eastAsia="es-AR"/>
+        </w:rPr>
+      </w:pPr>
+    </w:p>
+    <w:p>
+      <w:pPr>
+        <w:pStyle w:val="Ttulo4"/>
+        <w:rPr>
+          <w:lang w:eastAsia="es-AR"/>
+        </w:rPr>
+      </w:pPr>
+      <w:r>
+        <w:rPr>
+          <w:lang w:eastAsia="es-AR"/>
+        </w:rPr>
         <w:t xml:space="preserve">4.3.2.1.1 </w:t>
       </w:r>
       <w:r>
@@ -1285,17 +1481,117 @@
           <w:lang w:eastAsia="es-AR"/>
         </w:rPr>
       </w:pPr>
-      <w:r>
-        <w:rPr>
-          <w:lang w:eastAsia="es-AR"/>
-        </w:rPr>
-        <w:t xml:space="preserve">Para comenzar se listaron los servicios en cloud </w:t>
-      </w:r>
-      <w:r>
-        <w:rPr>
-          <w:lang w:eastAsia="es-AR"/>
-        </w:rPr>
-        <w:t>que se provee</w:t>
+      <w:ins w:id="18" w:author="Zanarkand-W" w:date="2013-01-10T15:51:00Z">
+        <w:r>
+          <w:rPr>
+            <w:lang w:eastAsia="es-AR"/>
+          </w:rPr>
+          <w:t>El M</w:t>
+        </w:r>
+      </w:ins>
+      <w:ins w:id="19" w:author="Zanarkand-W" w:date="2013-01-10T15:52:00Z">
+        <w:r>
+          <w:rPr>
+            <w:lang w:eastAsia="es-AR"/>
+          </w:rPr>
+          <w:t>ó</w:t>
+        </w:r>
+      </w:ins>
+      <w:ins w:id="20" w:author="Zanarkand-W" w:date="2013-01-10T15:51:00Z">
+        <w:r>
+          <w:rPr>
+            <w:lang w:eastAsia="es-AR"/>
+          </w:rPr>
+          <w:t>du</w:t>
+        </w:r>
+      </w:ins>
+      <w:ins w:id="21" w:author="Zanarkand-W" w:date="2013-01-10T15:52:00Z">
+        <w:r>
+          <w:rPr>
+            <w:lang w:eastAsia="es-AR"/>
+          </w:rPr>
+          <w:t>lo de abstracción de servicios tiene como función abstraer las interfaces de distintos proveedores para diversos tipos de servicio.</w:t>
+        </w:r>
+      </w:ins>
+      <w:del w:id="22" w:author="Zanarkand-W" w:date="2013-01-10T15:52:00Z">
+        <w:r>
+          <w:rPr>
+            <w:lang w:eastAsia="es-AR"/>
+          </w:rPr>
+          <w:delText xml:space="preserve">Para comenzar se listaron los servicios en cloud </w:delText>
+        </w:r>
+        <w:r>
+          <w:rPr>
+            <w:lang w:eastAsia="es-AR"/>
+          </w:rPr>
+          <w:delText>que se provee</w:delText>
+        </w:r>
+        <w:r>
+          <w:rPr>
+            <w:lang w:eastAsia="es-AR"/>
+          </w:rPr>
+          <w:delText>n</w:delText>
+        </w:r>
+        <w:r>
+          <w:rPr>
+            <w:lang w:eastAsia="es-AR"/>
+          </w:rPr>
+          <w:delText>: almacenamiento (storage), cálculos (compute) y colas (queue)</w:delText>
+        </w:r>
+        <w:r>
+          <w:rPr>
+            <w:lang w:eastAsia="es-AR"/>
+          </w:rPr>
+          <w:delText>.</w:delText>
+        </w:r>
+      </w:del>
+      <w:r>
+        <w:rPr>
+          <w:lang w:eastAsia="es-AR"/>
+        </w:rPr>
+        <w:t xml:space="preserve"> </w:t>
+      </w:r>
+      <w:ins w:id="23" w:author="Zanarkand-W" w:date="2013-01-10T15:53:00Z">
+        <w:r>
+          <w:rPr>
+            <w:lang w:eastAsia="es-AR"/>
+          </w:rPr>
+          <w:t>En este contexto se d</w:t>
+        </w:r>
+      </w:ins>
+      <w:ins w:id="24" w:author="Zanarkand-W" w:date="2013-01-10T15:54:00Z">
+        <w:r>
+          <w:rPr>
+            <w:lang w:eastAsia="es-AR"/>
+          </w:rPr>
+          <w:t xml:space="preserve">ebe considerar la existencia de servicios de distintas naturaleza como pueden ser almacenamiento, cómputo o colas distribuidas. </w:t>
+        </w:r>
+      </w:ins>
+      <w:del w:id="25" w:author="Zanarkand-W" w:date="2013-01-10T15:55:00Z">
+        <w:r>
+          <w:rPr>
+            <w:lang w:eastAsia="es-AR"/>
+          </w:rPr>
+          <w:delText xml:space="preserve">Una vez tenidos estos servicios se </w:delText>
+        </w:r>
+        <w:r>
+          <w:rPr>
+            <w:lang w:eastAsia="es-AR"/>
+          </w:rPr>
+          <w:delText>determinaron</w:delText>
+        </w:r>
+        <w:r>
+          <w:rPr>
+            <w:lang w:eastAsia="es-AR"/>
+          </w:rPr>
+          <w:delText xml:space="preserve"> las operaciones que debe soportar cada uno de ellos. </w:delText>
+        </w:r>
+      </w:del>
+      <w:r>
+        <w:rPr>
+          <w:lang w:eastAsia="es-AR"/>
+        </w:rPr>
+        <w:t>Debido a que las operaciones de cada servicio difiere</w:t>
       </w:r>
       <w:r>
         <w:rPr>
@@ -1307,36 +1603,6 @@
         <w:rPr>
           <w:lang w:eastAsia="es-AR"/>
         </w:rPr>
-        <w:t>: almacenamiento (storage), cálculos (compute) y colas (queue)</w:t>
-      </w:r>
-      <w:r>
-        <w:rPr>
-          <w:lang w:eastAsia="es-AR"/>
-        </w:rPr>
-        <w:t xml:space="preserve">. Una vez tenidos estos servicios se </w:t>
-      </w:r>
-      <w:r>
-        <w:rPr>
-          <w:lang w:eastAsia="es-AR"/>
-        </w:rPr>
-        <w:t>determinaron</w:t>
-      </w:r>
-      <w:r>
-        <w:rPr>
-          <w:lang w:eastAsia="es-AR"/>
-        </w:rPr>
-        <w:t xml:space="preserve"> las operaciones que debe soportar cada uno de ellos. Debido a que las operaciones de cada servicio difiere</w:t>
-      </w:r>
-      <w:r>
-        <w:rPr>
-          <w:lang w:eastAsia="es-AR"/>
-        </w:rPr>
-        <w:t>n</w:t>
-      </w:r>
-      <w:r>
-        <w:rPr>
-          <w:lang w:eastAsia="es-AR"/>
-        </w:rPr>
         <w:t xml:space="preserve"> de las del resto se decidió definir una interfaz </w:t>
       </w:r>
       <w:r>
@@ -1391,7 +1657,37 @@
         <w:rPr>
           <w:lang w:eastAsia="es-AR"/>
         </w:rPr>
-        <w:t xml:space="preserve"> soporte. En la imagen siguiente se presenta </w:t>
+        <w:t xml:space="preserve"> soporte. En la </w:t>
+      </w:r>
+      <w:del w:id="26" w:author="Zanarkand-W" w:date="2013-01-10T15:53:00Z">
+        <w:r>
+          <w:rPr>
+            <w:lang w:eastAsia="es-AR"/>
+          </w:rPr>
+          <w:delText xml:space="preserve">imagen </w:delText>
+        </w:r>
+      </w:del>
+      <w:ins w:id="27" w:author="Zanarkand-W" w:date="2013-01-10T15:53:00Z">
+        <w:r>
+          <w:rPr>
+            <w:lang w:eastAsia="es-AR"/>
+          </w:rPr>
+          <w:t xml:space="preserve">figura 4.1 </w:t>
+        </w:r>
+      </w:ins>
+      <w:del w:id="28" w:author="Zanarkand-W" w:date="2013-01-10T15:53:00Z">
+        <w:r>
+          <w:rPr>
+            <w:lang w:eastAsia="es-AR"/>
+          </w:rPr>
+          <w:delText xml:space="preserve">siguiente </w:delText>
+        </w:r>
+      </w:del>
+      <w:r>
+        <w:rPr>
+          <w:lang w:eastAsia="es-AR"/>
+        </w:rPr>
+        <w:t xml:space="preserve">se presenta </w:t>
       </w:r>
       <w:r>
         <w:rPr>
@@ -1421,13 +1717,13 @@
       <w:r>
         <w:rPr>
           <w:noProof/>
-          <w:lang w:val="es-ES_tradnl" w:eastAsia="es-ES_tradnl"/>
+          <w:lang w:eastAsia="es-AR"/>
         </w:rPr>
         <w:drawing>
           <wp:inline distT="0" distB="0" distL="0" distR="0">
-            <wp:extent cx="5262590" cy="3789274"/>
-            <wp:effectExtent l="0" t="0" r="0" b="1905"/>
-            <wp:docPr id="1" name="Picture 1" descr="Description: Description: D:\Tesis\Servicios-conceptual.png"/>
+            <wp:extent cx="5257800" cy="3790950"/>
+            <wp:effectExtent l="19050" t="0" r="0" b="0"/>
+            <wp:docPr id="1" name="Picture 1" descr="Description: Description: Description: D:\Tesis\Servicios-conceptual.png"/>
             <wp:cNvGraphicFramePr>
               <a:graphicFrameLocks xmlns:a="http://schemas.openxmlformats.org/drawingml/2006/main" noChangeAspect="1"/>
             </wp:cNvGraphicFramePr>
@@ -1435,19 +1731,13 @@
               <a:graphicData uri="http://schemas.openxmlformats.org/drawingml/2006/picture">
                 <pic:pic xmlns:pic="http://schemas.openxmlformats.org/drawingml/2006/picture">
                   <pic:nvPicPr>
-                    <pic:cNvPr id="0" name="Picture 3" descr="Description: Description: D:\Tesis\Servicios-conceptual.png"/>
+                    <pic:cNvPr id="0" name="Picture 1" descr="Description: Description: Description: D:\Tesis\Servicios-conceptual.png"/>
                     <pic:cNvPicPr>
                       <a:picLocks noChangeAspect="1" noChangeArrowheads="1"/>
                     </pic:cNvPicPr>
                   </pic:nvPicPr>
                   <pic:blipFill>
-                    <a:blip r:embed="rId9">
-                      <a:extLst>
-                        <a:ext uri="{28A0092B-C50C-407E-A947-70E740481C1C}">
-                          <a14:useLocalDpi xmlns:a14="http://schemas.microsoft.com/office/drawing/2010/main" val="0"/>
-                        </a:ext>
-                      </a:extLst>
-                    </a:blip>
+                    <a:blip r:embed="rId9"/>
                     <a:srcRect/>
                     <a:stretch>
                       <a:fillRect/>
@@ -1456,14 +1746,17 @@
                   <pic:spPr bwMode="auto">
                     <a:xfrm>
                       <a:off x="0" y="0"/>
-                      <a:ext cx="5262880" cy="3789483"/>
+                      <a:ext cx="5257800" cy="3790950"/>
                     </a:xfrm>
                     <a:prstGeom prst="rect">
                       <a:avLst/>
                     </a:prstGeom>
                     <a:noFill/>
-                    <a:ln>
+                    <a:ln w="9525">
                       <a:noFill/>
+                      <a:miter lim="800000"/>
+                      <a:headEnd/>
+                      <a:tailEnd/>
                     </a:ln>
                   </pic:spPr>
                 </pic:pic>
@@ -1472,6 +1765,12 @@
           </wp:inline>
         </w:drawing>
       </w:r>
+      <w:r>
+        <w:rPr>
+          <w:rStyle w:val="Refdecomentario"/>
+        </w:rPr>
+        <w:commentReference w:id="29"/>
+      </w:r>
     </w:p>
     <w:p>
       <w:pPr>
@@ -1492,12 +1791,22 @@
     <w:p>
       <w:pPr>
         <w:jc w:val="both"/>
-      </w:pPr>
-      <w:r>
-        <w:rPr>
-          <w:lang w:eastAsia="es-AR"/>
-        </w:rPr>
-        <w:t xml:space="preserve">Como se especificó anteriormente en uno de los requerimientos funcionales, se debe posibilitar el cambio de proveedor para cada servicio de forma dinámica y sin necesidad de modificar el código fuente de la aplicación. Este problema de configuración se atacó utilizando los patrones de diseño “Builder” y “Abstract factory”. El primero </w:t>
+        <w:rPr>
+          <w:ins w:id="30" w:author="Zanarkand-W" w:date="2013-01-10T15:55:00Z"/>
+        </w:rPr>
+      </w:pPr>
+      <w:r>
+        <w:rPr>
+          <w:lang w:eastAsia="es-AR"/>
+        </w:rPr>
+        <w:t xml:space="preserve">Como se especificó anteriormente en uno de los requerimientos funcionales, se debe posibilitar el cambio de proveedor para cada servicio de forma dinámica y sin necesidad de modificar el </w:t>
+      </w:r>
+      <w:r>
+        <w:rPr>
+          <w:lang w:eastAsia="es-AR"/>
+        </w:rPr>
+        <w:lastRenderedPageBreak/>
+        <w:t xml:space="preserve">código fuente de la aplicación. Este problema de configuración se atacó utilizando los patrones de diseño “Builder” y “Abstract factory”. El primero </w:t>
       </w:r>
       <w:r>
         <w:t xml:space="preserve">abstrae el proceso de creación de un objeto complejo, centralizando dicho proceso en un único punto, de tal forma que el mismo proceso de construcción pueda crear representaciones diferentes. Mientras que el segundo </w:t>
@@ -1509,7 +1818,6 @@
         <w:t xml:space="preserve">provee al usuario un punto de acceso único a los servicios. Idealmente </w:t>
       </w:r>
       <w:r>
-        <w:lastRenderedPageBreak/>
         <w:t>deberá</w:t>
       </w:r>
       <w:r>
@@ -1555,8 +1863,26 @@
         <w:t xml:space="preserve">La idea de este punto de acceso se ve reflejada en la </w:t>
       </w:r>
       <w:r>
-        <w:t>figura siguiente.</w:t>
-      </w:r>
+        <w:t xml:space="preserve">figura </w:t>
+      </w:r>
+      <w:del w:id="31" w:author="Zanarkand-W" w:date="2013-01-10T15:59:00Z">
+        <w:r>
+          <w:delText>siguiente</w:delText>
+        </w:r>
+      </w:del>
+      <w:ins w:id="32" w:author="Zanarkand-W" w:date="2013-01-10T15:59:00Z">
+        <w:r>
+          <w:t>4.2</w:t>
+        </w:r>
+      </w:ins>
+      <w:r>
+        <w:t>.</w:t>
+      </w:r>
+    </w:p>
+    <w:p>
+      <w:pPr>
+        <w:jc w:val="both"/>
+      </w:pPr>
     </w:p>
     <w:p>
       <w:pPr>
@@ -1568,12 +1894,12 @@
           <w:noProof/>
           <w:sz w:val="72"/>
           <w:szCs w:val="72"/>
-          <w:lang w:val="es-ES_tradnl" w:eastAsia="es-ES_tradnl"/>
+          <w:lang w:eastAsia="es-AR"/>
         </w:rPr>
         <w:drawing>
           <wp:inline distT="0" distB="0" distL="0" distR="0">
             <wp:extent cx="5295900" cy="2800350"/>
-            <wp:effectExtent l="0" t="0" r="0" b="0"/>
+            <wp:effectExtent l="19050" t="0" r="0" b="0"/>
             <wp:docPr id="2" name="Picture 2"/>
             <wp:cNvGraphicFramePr>
               <a:graphicFrameLocks xmlns:a="http://schemas.openxmlformats.org/drawingml/2006/main" noChangeAspect="1"/>
@@ -1582,19 +1908,13 @@
               <a:graphicData uri="http://schemas.openxmlformats.org/drawingml/2006/picture">
                 <pic:pic xmlns:pic="http://schemas.openxmlformats.org/drawingml/2006/picture">
                   <pic:nvPicPr>
-                    <pic:cNvPr id="0" name="Picture 3"/>
+                    <pic:cNvPr id="0" name="Picture 2"/>
                     <pic:cNvPicPr>
                       <a:picLocks noChangeAspect="1" noChangeArrowheads="1"/>
                     </pic:cNvPicPr>
                   </pic:nvPicPr>
                   <pic:blipFill>
-                    <a:blip r:embed="rId10">
-                      <a:extLst>
-                        <a:ext uri="{28A0092B-C50C-407E-A947-70E740481C1C}">
-                          <a14:useLocalDpi xmlns:a14="http://schemas.microsoft.com/office/drawing/2010/main" val="0"/>
-                        </a:ext>
-                      </a:extLst>
-                    </a:blip>
+                    <a:blip r:embed="rId10"/>
                     <a:srcRect/>
                     <a:stretch>
                       <a:fillRect/>
@@ -1609,8 +1929,11 @@
                       <a:avLst/>
                     </a:prstGeom>
                     <a:noFill/>
-                    <a:ln>
+                    <a:ln w="9525">
                       <a:noFill/>
+                      <a:miter lim="800000"/>
+                      <a:headEnd/>
+                      <a:tailEnd/>
                     </a:ln>
                   </pic:spPr>
                 </pic:pic>
@@ -1635,6 +1958,7 @@
       <w:pPr>
         <w:jc w:val="both"/>
         <w:rPr>
+          <w:del w:id="33" w:author="Zanarkand-W" w:date="2013-01-10T15:55:00Z"/>
           <w:lang w:eastAsia="es-AR"/>
         </w:rPr>
       </w:pPr>
@@ -1679,7 +2003,20 @@
         <w:t xml:space="preserve">lido destacar que el servicio retornado debe ser del tipo de una de las interfaces de servicios planteadas anteriormente. </w:t>
       </w:r>
       <w:r>
-        <w:t>El diagrama de clases que se presenta a continuación muestra la abstracción mencionada correspondiente a los servicios.</w:t>
+        <w:t xml:space="preserve">El diagrama de clases que se presenta a </w:t>
+      </w:r>
+      <w:del w:id="34" w:author="Zanarkand-W" w:date="2013-01-10T15:59:00Z">
+        <w:r>
+          <w:delText xml:space="preserve">continuación </w:delText>
+        </w:r>
+      </w:del>
+      <w:ins w:id="35" w:author="Zanarkand-W" w:date="2013-01-10T15:59:00Z">
+        <w:r>
+          <w:t xml:space="preserve">en la figura 4.3 </w:t>
+        </w:r>
+      </w:ins>
+      <w:r>
+        <w:t>muestra la abstracción mencionada correspondiente a los servicios.</w:t>
       </w:r>
     </w:p>
     <w:p>
@@ -1689,14 +2026,14 @@
       <w:r>
         <w:rPr>
           <w:noProof/>
-          <w:lang w:val="es-ES_tradnl" w:eastAsia="es-ES_tradnl"/>
+          <w:lang w:eastAsia="es-AR"/>
         </w:rPr>
         <w:lastRenderedPageBreak/>
         <w:drawing>
-          <wp:inline distT="0" distB="0" distL="0" distR="0" wp14:anchorId="278959FA" wp14:editId="4786A276">
-            <wp:extent cx="5612130" cy="4300855"/>
-            <wp:effectExtent l="0" t="0" r="7620" b="4445"/>
-            <wp:docPr id="4" name="Picture 4"/>
+          <wp:inline distT="0" distB="0" distL="0" distR="0">
+            <wp:extent cx="5610225" cy="4295775"/>
+            <wp:effectExtent l="19050" t="0" r="9525" b="0"/>
+            <wp:docPr id="3" name="Picture 4"/>
             <wp:cNvGraphicFramePr>
               <a:graphicFrameLocks xmlns:a="http://schemas.openxmlformats.org/drawingml/2006/main" noChangeAspect="1"/>
             </wp:cNvGraphicFramePr>
@@ -1704,23 +2041,33 @@
               <a:graphicData uri="http://schemas.openxmlformats.org/drawingml/2006/picture">
                 <pic:pic xmlns:pic="http://schemas.openxmlformats.org/drawingml/2006/picture">
                   <pic:nvPicPr>
-                    <pic:cNvPr id="0" name=""/>
-                    <pic:cNvPicPr/>
+                    <pic:cNvPr id="0" name="Picture 4"/>
+                    <pic:cNvPicPr>
+                      <a:picLocks noChangeAspect="1" noChangeArrowheads="1"/>
+                    </pic:cNvPicPr>
                   </pic:nvPicPr>
                   <pic:blipFill>
                     <a:blip r:embed="rId11"/>
+                    <a:srcRect/>
                     <a:stretch>
                       <a:fillRect/>
                     </a:stretch>
                   </pic:blipFill>
-                  <pic:spPr>
+                  <pic:spPr bwMode="auto">
                     <a:xfrm>
                       <a:off x="0" y="0"/>
-                      <a:ext cx="5612130" cy="4300855"/>
+                      <a:ext cx="5610225" cy="4295775"/>
                     </a:xfrm>
                     <a:prstGeom prst="rect">
                       <a:avLst/>
                     </a:prstGeom>
+                    <a:noFill/>
+                    <a:ln w="9525">
+                      <a:noFill/>
+                      <a:miter lim="800000"/>
+                      <a:headEnd/>
+                      <a:tailEnd/>
+                    </a:ln>
                   </pic:spPr>
                 </pic:pic>
               </a:graphicData>
@@ -1811,10 +2158,7 @@
         <w:jc w:val="both"/>
       </w:pPr>
       <w:r>
-        <w:t xml:space="preserve">Ya definida la estructura principal para la instanciación de los servicios continuaremos explicando cómo se realiza la carga y configuración de estos. </w:t>
-      </w:r>
-      <w:r>
-        <w:t>Una de las guías principales para el desarrollo de Aether es permitirle al usuario configurar el framework de manera simple. Idealmente una aplicación de usuario no tendría que tener conocimiento de que servicio concreto se utiliza, sino solo su tipo. Se debe proveer información acerca del servicio puntual de forma externa al código de la aplicación para facilitar la re-configuración y migración entre proveedores.</w:t>
+        <w:t>Ya definida la estructura principal para la instanciación de los servicios continuaremos explicando cómo se realiza la carga y configuración de estos. Una de las guías principales para el desarrollo de Aether es permitirle al usuario configurar el framework de manera simple. Idealmente una aplicación de usuario no tendría que tener conocimiento de que servicio concreto se utiliza, sino solo su tipo. Se debe proveer información acerca del servicio puntual de forma externa al código de la aplicación para facilitar la re-configuración y migración entre proveedores.</w:t>
       </w:r>
     </w:p>
     <w:p>
@@ -2757,24 +3101,20 @@
         <w:jc w:val="both"/>
       </w:pPr>
       <w:r>
-        <w:t xml:space="preserve">El diseño que permite esto se puede ver en </w:t>
-      </w:r>
-      <w:smartTag w:uri="urn:schemas-microsoft-com:office:smarttags" w:element="PersonName">
-        <w:smartTagPr>
-          <w:attr w:name="ProductID" w:val="La Figura"/>
-        </w:smartTagPr>
+        <w:t xml:space="preserve">El diseño que permite esto se puede ver en la </w:t>
+      </w:r>
+      <w:del w:id="36" w:author="Zanarkand-W" w:date="2013-01-10T16:08:00Z">
         <w:r>
-          <w:t>la Figura</w:t>
+          <w:delText xml:space="preserve">Figura </w:delText>
         </w:r>
-      </w:smartTag>
-      <w:r>
-        <w:t xml:space="preserve"> </w:t>
-      </w:r>
-      <w:r>
-        <w:t>4.4</w:t>
-      </w:r>
-      <w:r>
-        <w:t>.</w:t>
+      </w:del>
+      <w:ins w:id="37" w:author="Zanarkand-W" w:date="2013-01-10T16:08:00Z">
+        <w:r>
+          <w:t xml:space="preserve">figura </w:t>
+        </w:r>
+      </w:ins>
+      <w:r>
+        <w:t>4.4.</w:t>
       </w:r>
     </w:p>
     <w:p>
@@ -2789,14 +3129,14 @@
       <w:r>
         <w:rPr>
           <w:noProof/>
-          <w:lang w:val="es-ES_tradnl" w:eastAsia="es-ES_tradnl"/>
+          <w:lang w:eastAsia="es-AR"/>
         </w:rPr>
         <w:lastRenderedPageBreak/>
         <w:drawing>
           <wp:inline distT="0" distB="0" distL="0" distR="0">
             <wp:extent cx="5934075" cy="4705350"/>
-            <wp:effectExtent l="0" t="0" r="9525" b="0"/>
-            <wp:docPr id="13" name="Picture 13"/>
+            <wp:effectExtent l="19050" t="0" r="9525" b="0"/>
+            <wp:docPr id="4" name="Picture 13"/>
             <wp:cNvGraphicFramePr>
               <a:graphicFrameLocks xmlns:a="http://schemas.openxmlformats.org/drawingml/2006/main" noChangeAspect="1"/>
             </wp:cNvGraphicFramePr>
@@ -2804,19 +3144,13 @@
               <a:graphicData uri="http://schemas.openxmlformats.org/drawingml/2006/picture">
                 <pic:pic xmlns:pic="http://schemas.openxmlformats.org/drawingml/2006/picture">
                   <pic:nvPicPr>
-                    <pic:cNvPr id="0" name="Picture 3"/>
+                    <pic:cNvPr id="0" name="Picture 13"/>
                     <pic:cNvPicPr>
                       <a:picLocks noChangeAspect="1" noChangeArrowheads="1"/>
                     </pic:cNvPicPr>
                   </pic:nvPicPr>
                   <pic:blipFill>
-                    <a:blip r:embed="rId12">
-                      <a:extLst>
-                        <a:ext uri="{28A0092B-C50C-407E-A947-70E740481C1C}">
-                          <a14:useLocalDpi xmlns:a14="http://schemas.microsoft.com/office/drawing/2010/main" val="0"/>
-                        </a:ext>
-                      </a:extLst>
-                    </a:blip>
+                    <a:blip r:embed="rId12"/>
                     <a:srcRect/>
                     <a:stretch>
                       <a:fillRect/>
@@ -2831,8 +3165,11 @@
                       <a:avLst/>
                     </a:prstGeom>
                     <a:noFill/>
-                    <a:ln>
+                    <a:ln w="9525">
                       <a:noFill/>
+                      <a:miter lim="800000"/>
+                      <a:headEnd/>
+                      <a:tailEnd/>
                     </a:ln>
                   </pic:spPr>
                 </pic:pic>
@@ -2854,13 +3191,7 @@
         <w:rPr>
           <w:bCs/>
         </w:rPr>
-        <w:t xml:space="preserve">Figura </w:t>
-      </w:r>
-      <w:r>
-        <w:rPr>
-          <w:bCs/>
-        </w:rPr>
-        <w:t>4.4</w:t>
+        <w:t>Figura 4.4</w:t>
       </w:r>
     </w:p>
     <w:p>
@@ -2879,7 +3210,18 @@
         <w:jc w:val="both"/>
       </w:pPr>
       <w:r>
-        <w:t xml:space="preserve">El punto de acceso para el usuario es la clase Singleton </w:t>
+        <w:t xml:space="preserve">El punto de acceso para el usuario es la clase </w:t>
+      </w:r>
+      <w:commentRangeStart w:id="38"/>
+      <w:r>
+        <w:t xml:space="preserve">Singleton </w:t>
+      </w:r>
+      <w:commentRangeEnd w:id="38"/>
+      <w:r>
+        <w:rPr>
+          <w:rStyle w:val="Refdecomentario"/>
+        </w:rPr>
+        <w:commentReference w:id="38"/>
       </w:r>
       <w:r>
         <w:rPr>
@@ -2909,24 +3251,20 @@
         <w:jc w:val="both"/>
       </w:pPr>
       <w:r>
-        <w:t xml:space="preserve">El proceso de carga de servicios puede apreciarse en </w:t>
-      </w:r>
-      <w:smartTag w:uri="urn:schemas-microsoft-com:office:smarttags" w:element="PersonName">
-        <w:smartTagPr>
-          <w:attr w:name="ProductID" w:val="La Figura"/>
-        </w:smartTagPr>
+        <w:t xml:space="preserve">El proceso de carga de servicios puede apreciarse en la </w:t>
+      </w:r>
+      <w:del w:id="39" w:author="Zanarkand-W" w:date="2013-01-10T16:08:00Z">
         <w:r>
-          <w:t>la Figura</w:t>
+          <w:delText xml:space="preserve">Figura </w:delText>
         </w:r>
-      </w:smartTag>
-      <w:r>
-        <w:t xml:space="preserve"> </w:t>
-      </w:r>
-      <w:r>
-        <w:t>4.5</w:t>
-      </w:r>
-      <w:r>
-        <w:t xml:space="preserve"> </w:t>
+      </w:del>
+      <w:ins w:id="40" w:author="Zanarkand-W" w:date="2013-01-10T16:08:00Z">
+        <w:r>
+          <w:t xml:space="preserve">figura </w:t>
+        </w:r>
+      </w:ins>
+      <w:r>
+        <w:t xml:space="preserve">4.5 </w:t>
       </w:r>
     </w:p>
     <w:p>
@@ -2936,14 +3274,14 @@
       <w:r>
         <w:rPr>
           <w:noProof/>
-          <w:lang w:val="es-ES_tradnl" w:eastAsia="es-ES_tradnl"/>
+          <w:lang w:eastAsia="es-AR"/>
         </w:rPr>
         <w:lastRenderedPageBreak/>
         <w:drawing>
           <wp:inline distT="0" distB="0" distL="0" distR="0">
             <wp:extent cx="6743700" cy="3886200"/>
-            <wp:effectExtent l="0" t="0" r="0" b="0"/>
-            <wp:docPr id="12" name="Picture 12"/>
+            <wp:effectExtent l="19050" t="0" r="0" b="0"/>
+            <wp:docPr id="5" name="Picture 12"/>
             <wp:cNvGraphicFramePr>
               <a:graphicFrameLocks xmlns:a="http://schemas.openxmlformats.org/drawingml/2006/main" noChangeAspect="1"/>
             </wp:cNvGraphicFramePr>
@@ -2951,19 +3289,13 @@
               <a:graphicData uri="http://schemas.openxmlformats.org/drawingml/2006/picture">
                 <pic:pic xmlns:pic="http://schemas.openxmlformats.org/drawingml/2006/picture">
                   <pic:nvPicPr>
-                    <pic:cNvPr id="0" name="Picture 4"/>
+                    <pic:cNvPr id="0" name="Picture 12"/>
                     <pic:cNvPicPr>
                       <a:picLocks noChangeAspect="1" noChangeArrowheads="1"/>
                     </pic:cNvPicPr>
                   </pic:nvPicPr>
                   <pic:blipFill>
-                    <a:blip r:embed="rId13">
-                      <a:extLst>
-                        <a:ext uri="{28A0092B-C50C-407E-A947-70E740481C1C}">
-                          <a14:useLocalDpi xmlns:a14="http://schemas.microsoft.com/office/drawing/2010/main" val="0"/>
-                        </a:ext>
-                      </a:extLst>
-                    </a:blip>
+                    <a:blip r:embed="rId13"/>
                     <a:srcRect/>
                     <a:stretch>
                       <a:fillRect/>
@@ -2978,8 +3310,11 @@
                       <a:avLst/>
                     </a:prstGeom>
                     <a:noFill/>
-                    <a:ln>
+                    <a:ln w="9525">
                       <a:noFill/>
+                      <a:miter lim="800000"/>
+                      <a:headEnd/>
+                      <a:tailEnd/>
                     </a:ln>
                   </pic:spPr>
                 </pic:pic>
@@ -3001,13 +3336,7 @@
         <w:rPr>
           <w:bCs/>
         </w:rPr>
-        <w:t xml:space="preserve">Figura </w:t>
-      </w:r>
-      <w:r>
-        <w:rPr>
-          <w:bCs/>
-        </w:rPr>
-        <w:t>4.5</w:t>
+        <w:t>Figura 4.5</w:t>
       </w:r>
     </w:p>
     <w:p>
@@ -3068,61 +3397,81 @@
       <w:r>
         <w:t xml:space="preserve">” pasándole como parámetro la ruta al archivo de configuración. El parseo del XML es sencillo. Simplemente debe leerse cada nodo del XML e invocar a ServiceParser para que construya la instancia efectiva del servicio. La clase ServiceParser lee todos los elementos ingresados por el usuario para un servicio particular en el XML de configuración. En base al atributo “class” del XML construye una nueva instancia del servicio por medio de </w:t>
       </w:r>
+      <w:ins w:id="41" w:author="Zanarkand-W" w:date="2013-01-10T16:21:00Z">
+        <w:r>
+          <w:t xml:space="preserve">mecanismos de </w:t>
+        </w:r>
+      </w:ins>
+      <w:del w:id="42" w:author="Zanarkand-W" w:date="2013-01-10T16:21:00Z">
+        <w:r>
+          <w:rPr>
+            <w:iCs/>
+            <w:rPrChange w:id="43" w:author="Zanarkand-W" w:date="2013-01-10T16:21:00Z">
+              <w:rPr>
+                <w:i/>
+                <w:iCs/>
+              </w:rPr>
+            </w:rPrChange>
+          </w:rPr>
+          <w:delText>reflection</w:delText>
+        </w:r>
+      </w:del>
+      <w:ins w:id="44" w:author="Zanarkand-W" w:date="2013-01-10T16:21:00Z">
+        <w:r>
+          <w:rPr>
+            <w:iCs/>
+            <w:rPrChange w:id="45" w:author="Zanarkand-W" w:date="2013-01-10T16:21:00Z">
+              <w:rPr>
+                <w:i/>
+                <w:iCs/>
+              </w:rPr>
+            </w:rPrChange>
+          </w:rPr>
+          <w:t>reflexión</w:t>
+        </w:r>
+      </w:ins>
+      <w:r>
+        <w:t>. Adicionalmente, cada elemento “parameter” del XML es leído e inyectado en la instancia del servicio recién creada.</w:t>
+      </w:r>
+    </w:p>
+    <w:p>
+      <w:pPr>
+        <w:spacing w:line="240" w:lineRule="auto"/>
+        <w:jc w:val="both"/>
+      </w:pPr>
+    </w:p>
+    <w:p>
+      <w:pPr>
+        <w:spacing w:line="240" w:lineRule="auto"/>
+        <w:jc w:val="both"/>
+      </w:pPr>
+      <w:r>
+        <w:t xml:space="preserve">Para entrar un poco más en detalle, la figura 4.6 presenta un diagrama de secuencia correspondiente a la etapa de inicialización de un adapter y como este interactúa con </w:t>
+      </w:r>
       <w:r>
         <w:rPr>
           <w:i/>
           <w:iCs/>
         </w:rPr>
-        <w:t>reflection</w:t>
-      </w:r>
-      <w:r>
-        <w:t>. Adicionalmente, cada elemento “parameter” del XML es leído e inyectado en la instancia del servicio recién creada.</w:t>
-      </w:r>
-    </w:p>
-    <w:p>
-      <w:pPr>
-        <w:spacing w:line="240" w:lineRule="auto"/>
-        <w:jc w:val="both"/>
-      </w:pPr>
-    </w:p>
-    <w:p>
-      <w:pPr>
-        <w:spacing w:line="240" w:lineRule="auto"/>
-        <w:jc w:val="both"/>
-      </w:pPr>
-      <w:r>
-        <w:t xml:space="preserve">Para entrar un poco más en detalle, la figura </w:t>
-      </w:r>
-      <w:r>
-        <w:t>4.6</w:t>
-      </w:r>
-      <w:r>
-        <w:t xml:space="preserve"> presenta un diagrama de secuencia correspondiente a la etapa de inicialización de un adapter y como este interactúa con </w:t>
+        <w:t>ServiceFactory</w:t>
+      </w:r>
+      <w:r>
+        <w:t xml:space="preserve"> para obtener la configuración deseada. Como ejemplo se detallará el corresponde al servicio JetS3.</w:t>
+      </w:r>
+    </w:p>
+    <w:p>
+      <w:pPr>
+        <w:spacing w:line="240" w:lineRule="auto"/>
+        <w:jc w:val="both"/>
+      </w:pPr>
+      <w:r>
+        <w:t>Para éste caso particular partiremos desde el adapter correspondiente (</w:t>
       </w:r>
       <w:r>
         <w:rPr>
           <w:i/>
           <w:iCs/>
         </w:rPr>
-        <w:t>ServiceFactory</w:t>
-      </w:r>
-      <w:r>
-        <w:t xml:space="preserve"> para obtener la configuración deseada. Como ejemplo se detallará el corresponde al servicio JetS3.</w:t>
-      </w:r>
-    </w:p>
-    <w:p>
-      <w:pPr>
-        <w:spacing w:line="240" w:lineRule="auto"/>
-        <w:jc w:val="both"/>
-      </w:pPr>
-      <w:r>
-        <w:t>Para éste caso particular partiremos desde el adapter correspondiente (</w:t>
-      </w:r>
-      <w:r>
-        <w:rPr>
-          <w:i/>
-          <w:iCs/>
-        </w:rPr>
         <w:t>JetS3tAetherFrameworkAdapter</w:t>
       </w:r>
       <w:r>
@@ -3141,14 +3490,14 @@
       <w:r>
         <w:rPr>
           <w:noProof/>
-          <w:lang w:val="es-ES_tradnl" w:eastAsia="es-ES_tradnl"/>
+          <w:lang w:eastAsia="es-AR"/>
         </w:rPr>
         <w:lastRenderedPageBreak/>
         <w:drawing>
           <wp:inline distT="0" distB="0" distL="0" distR="0">
             <wp:extent cx="5715000" cy="2200275"/>
-            <wp:effectExtent l="0" t="0" r="0" b="9525"/>
-            <wp:docPr id="11" name="Picture 11"/>
+            <wp:effectExtent l="19050" t="0" r="0" b="0"/>
+            <wp:docPr id="6" name="Picture 11"/>
             <wp:cNvGraphicFramePr>
               <a:graphicFrameLocks xmlns:a="http://schemas.openxmlformats.org/drawingml/2006/main" noChangeAspect="1"/>
             </wp:cNvGraphicFramePr>
@@ -3156,19 +3505,13 @@
               <a:graphicData uri="http://schemas.openxmlformats.org/drawingml/2006/picture">
                 <pic:pic xmlns:pic="http://schemas.openxmlformats.org/drawingml/2006/picture">
                   <pic:nvPicPr>
-                    <pic:cNvPr id="0" name="Picture 5"/>
+                    <pic:cNvPr id="0" name="Picture 11"/>
                     <pic:cNvPicPr>
                       <a:picLocks noChangeAspect="1" noChangeArrowheads="1"/>
                     </pic:cNvPicPr>
                   </pic:nvPicPr>
                   <pic:blipFill>
-                    <a:blip r:embed="rId14">
-                      <a:extLst>
-                        <a:ext uri="{28A0092B-C50C-407E-A947-70E740481C1C}">
-                          <a14:useLocalDpi xmlns:a14="http://schemas.microsoft.com/office/drawing/2010/main" val="0"/>
-                        </a:ext>
-                      </a:extLst>
-                    </a:blip>
+                    <a:blip r:embed="rId14"/>
                     <a:srcRect/>
                     <a:stretch>
                       <a:fillRect/>
@@ -3183,8 +3526,11 @@
                       <a:avLst/>
                     </a:prstGeom>
                     <a:noFill/>
-                    <a:ln>
+                    <a:ln w="9525">
                       <a:noFill/>
+                      <a:miter lim="800000"/>
+                      <a:headEnd/>
+                      <a:tailEnd/>
                     </a:ln>
                   </pic:spPr>
                 </pic:pic>
@@ -3199,41 +3545,62 @@
         <w:spacing w:line="240" w:lineRule="auto"/>
         <w:jc w:val="center"/>
         <w:rPr>
+          <w:bCs/>
+          <w:rPrChange w:id="46" w:author="Zanarkand-W" w:date="2013-01-10T16:21:00Z">
+            <w:rPr>
+              <w:b/>
+              <w:bCs/>
+            </w:rPr>
+          </w:rPrChange>
+        </w:rPr>
+      </w:pPr>
+      <w:r>
+        <w:rPr>
+          <w:bCs/>
+          <w:rPrChange w:id="47" w:author="Zanarkand-W" w:date="2013-01-10T16:21:00Z">
+            <w:rPr>
+              <w:b/>
+              <w:bCs/>
+            </w:rPr>
+          </w:rPrChange>
+        </w:rPr>
+        <w:t>Figura 4.6</w:t>
+      </w:r>
+    </w:p>
+    <w:p>
+      <w:pPr>
+        <w:spacing w:line="240" w:lineRule="auto"/>
+        <w:rPr>
           <w:b/>
           <w:bCs/>
         </w:rPr>
       </w:pPr>
-      <w:r>
-        <w:rPr>
-          <w:b/>
-          <w:bCs/>
-        </w:rPr>
-        <w:t xml:space="preserve">Figura </w:t>
-      </w:r>
-      <w:r>
-        <w:rPr>
-          <w:b/>
-          <w:bCs/>
-        </w:rPr>
-        <w:t>4.6</w:t>
-      </w:r>
-    </w:p>
-    <w:p>
-      <w:pPr>
-        <w:spacing w:line="240" w:lineRule="auto"/>
-        <w:rPr>
-          <w:b/>
-          <w:bCs/>
-        </w:rPr>
-      </w:pPr>
-    </w:p>
-    <w:p>
-      <w:pPr>
-        <w:spacing w:line="240" w:lineRule="auto"/>
-        <w:jc w:val="both"/>
-      </w:pPr>
-      <w:r>
-        <w:t>En este diagrama puede verse claramente la secuencia de invocaciones entre los objetos al momento de inicialización de un adapter. “</w:t>
+    </w:p>
+    <w:p>
+      <w:pPr>
+        <w:spacing w:line="240" w:lineRule="auto"/>
+        <w:jc w:val="both"/>
+      </w:pPr>
+      <w:r>
+        <w:t xml:space="preserve">En </w:t>
+      </w:r>
+      <w:del w:id="48" w:author="Zanarkand-W" w:date="2013-01-10T16:22:00Z">
+        <w:r>
+          <w:delText xml:space="preserve">este </w:delText>
+        </w:r>
+      </w:del>
+      <w:ins w:id="49" w:author="Zanarkand-W" w:date="2013-01-10T16:22:00Z">
+        <w:r>
+          <w:t>la figura 4.6</w:t>
+        </w:r>
+      </w:ins>
+      <w:del w:id="50" w:author="Zanarkand-W" w:date="2013-01-10T16:22:00Z">
+        <w:r>
+          <w:delText>diagrama</w:delText>
+        </w:r>
+      </w:del>
+      <w:r>
+        <w:t xml:space="preserve"> puede verse claramente la secuencia de invocaciones entre los objetos al momento de inicialización de un adapter. “</w:t>
       </w:r>
       <w:r>
         <w:rPr>
@@ -3262,17 +3629,17 @@
         </w:rPr>
         <w:t>ServiceFactory</w:t>
       </w:r>
-      <w:bookmarkStart w:id="0" w:name="id.4bbe97c8323e"/>
-      <w:bookmarkEnd w:id="0"/>
-    </w:p>
-    <w:p>
-      <w:pPr>
-        <w:jc w:val="both"/>
-      </w:pPr>
-    </w:p>
-    <w:p>
-      <w:pPr>
-        <w:pStyle w:val="Heading4"/>
+      <w:bookmarkStart w:id="51" w:name="id.4bbe97c8323e"/>
+      <w:bookmarkEnd w:id="51"/>
+    </w:p>
+    <w:p>
+      <w:pPr>
+        <w:jc w:val="both"/>
+      </w:pPr>
+    </w:p>
+    <w:p>
+      <w:pPr>
+        <w:pStyle w:val="Ttulo4"/>
       </w:pPr>
       <w:r>
         <w:t xml:space="preserve">4.3.2.1.2 </w:t>
@@ -3305,7 +3672,23 @@
         <w:t xml:space="preserve">ésta </w:t>
       </w:r>
       <w:r>
-        <w:t xml:space="preserve">plataforma y desea migrar? Por ejemplo, supongamos que un usuario X ya tiene implementada una aplicación </w:t>
+        <w:t xml:space="preserve">plataforma y desea migrar? Por ejemplo, supongamos que un </w:t>
+      </w:r>
+      <w:del w:id="52" w:author="Zanarkand-W" w:date="2013-01-11T09:33:00Z">
+        <w:r>
+          <w:delText xml:space="preserve">usuario </w:delText>
+        </w:r>
+      </w:del>
+      <w:ins w:id="53" w:author="Zanarkand-W" w:date="2013-01-11T09:33:00Z">
+        <w:r>
+          <w:t>desarrollador</w:t>
+        </w:r>
+        <w:r>
+          <w:t xml:space="preserve"> </w:t>
+        </w:r>
+      </w:ins>
+      <w:r>
+        <w:t xml:space="preserve">X ya tiene implementada una aplicación </w:t>
       </w:r>
       <w:r>
         <w:t>utilizando</w:t>
@@ -3347,16 +3730,7 @@
         <w:t xml:space="preserve">Con esto se logra </w:t>
       </w:r>
       <w:r>
-        <w:t>que un usuario pueda utilizar Aether de manera transparente</w:t>
-      </w:r>
-      <w:r>
-        <w:t>,</w:t>
-      </w:r>
-      <w:r>
-        <w:t xml:space="preserve"> manteniendo su base de código actual desarrollada para </w:t>
-      </w:r>
-      <w:r>
-        <w:t>otro producto</w:t>
+        <w:t>que un usuario pueda utilizar Aether de manera transparente, manteniendo su base de código actual desarrollada para otro producto</w:t>
       </w:r>
       <w:r>
         <w:t xml:space="preserve"> atacando de esta </w:t>
@@ -3557,13 +3931,13 @@
       <w:r>
         <w:rPr>
           <w:noProof/>
-          <w:lang w:val="es-ES_tradnl" w:eastAsia="es-ES_tradnl"/>
+          <w:lang w:eastAsia="es-AR"/>
         </w:rPr>
         <w:drawing>
-          <wp:inline distT="0" distB="0" distL="0" distR="0" wp14:anchorId="242E1C04" wp14:editId="195576D2">
-            <wp:extent cx="5612130" cy="2672715"/>
-            <wp:effectExtent l="0" t="0" r="7620" b="0"/>
-            <wp:docPr id="9" name="Picture 9"/>
+          <wp:inline distT="0" distB="0" distL="0" distR="0">
+            <wp:extent cx="5610225" cy="2676525"/>
+            <wp:effectExtent l="19050" t="0" r="9525" b="0"/>
+            <wp:docPr id="7" name="Picture 9"/>
             <wp:cNvGraphicFramePr>
               <a:graphicFrameLocks xmlns:a="http://schemas.openxmlformats.org/drawingml/2006/main" noChangeAspect="1"/>
             </wp:cNvGraphicFramePr>
@@ -3571,23 +3945,33 @@
               <a:graphicData uri="http://schemas.openxmlformats.org/drawingml/2006/picture">
                 <pic:pic xmlns:pic="http://schemas.openxmlformats.org/drawingml/2006/picture">
                   <pic:nvPicPr>
-                    <pic:cNvPr id="0" name=""/>
-                    <pic:cNvPicPr/>
+                    <pic:cNvPr id="0" name="Picture 9"/>
+                    <pic:cNvPicPr>
+                      <a:picLocks noChangeAspect="1" noChangeArrowheads="1"/>
+                    </pic:cNvPicPr>
                   </pic:nvPicPr>
                   <pic:blipFill>
                     <a:blip r:embed="rId15"/>
+                    <a:srcRect/>
                     <a:stretch>
                       <a:fillRect/>
                     </a:stretch>
                   </pic:blipFill>
-                  <pic:spPr>
+                  <pic:spPr bwMode="auto">
                     <a:xfrm>
                       <a:off x="0" y="0"/>
-                      <a:ext cx="5612130" cy="2672715"/>
+                      <a:ext cx="5610225" cy="2676525"/>
                     </a:xfrm>
                     <a:prstGeom prst="rect">
                       <a:avLst/>
                     </a:prstGeom>
+                    <a:noFill/>
+                    <a:ln w="9525">
+                      <a:noFill/>
+                      <a:miter lim="800000"/>
+                      <a:headEnd/>
+                      <a:tailEnd/>
+                    </a:ln>
                   </pic:spPr>
                 </pic:pic>
               </a:graphicData>
@@ -3635,7 +4019,7 @@
     <w:p/>
     <w:p>
       <w:pPr>
-        <w:pStyle w:val="Heading4"/>
+        <w:pStyle w:val="Ttulo4"/>
       </w:pPr>
       <w:r>
         <w:t>4.3.2.1.3 Reemplazo dinámico de llamadas – Aether-loader</w:t>
@@ -3726,7 +4110,23 @@
         <w:jc w:val="both"/>
       </w:pPr>
       <w:r>
-        <w:t xml:space="preserve">Para lograr esto se recurrió a la utilización de una herramienta llamada Javassist (Java Programming Assistant), la cual provee, entre otras utilidades de importancia, la posibilidad de modificar el código de los métodos </w:t>
+        <w:t>Para lograr esto se recurrió a la utilización de una herramienta llamada Javassist (</w:t>
+      </w:r>
+      <w:commentRangeStart w:id="54"/>
+      <w:r>
+        <w:t>Java Programming Assistant</w:t>
+      </w:r>
+      <w:commentRangeEnd w:id="54"/>
+      <w:r>
+        <w:rPr>
+          <w:rStyle w:val="Refdecomentario"/>
+          <w:rFonts w:cs="Times New Roman"/>
+          <w:lang/>
+        </w:rPr>
+        <w:commentReference w:id="54"/>
+      </w:r>
+      <w:r>
+        <w:t xml:space="preserve">), la cual provee, entre otras utilidades de importancia, la posibilidad de modificar el código de los métodos </w:t>
       </w:r>
       <w:r>
         <w:t xml:space="preserve">y atributos </w:t>
@@ -3777,12 +4177,7 @@
         <w:t xml:space="preserve"> para Aether, </w:t>
       </w:r>
       <w:r>
-        <w:t>el cual</w:t>
-      </w:r>
-      <w:bookmarkStart w:id="1" w:name="_GoBack"/>
-      <w:bookmarkEnd w:id="1"/>
-      <w:r>
-        <w:t xml:space="preserve"> por medio de </w:t>
+        <w:t xml:space="preserve">el cual por medio de </w:t>
       </w:r>
       <w:r>
         <w:t xml:space="preserve">la lectura de datos desde </w:t>
@@ -3826,10 +4221,7 @@
         <w:t>.</w:t>
       </w:r>
       <w:r>
-        <w:t xml:space="preserve"> </w:t>
-      </w:r>
-      <w:r>
-        <w:t>Las llamadas agregadas en este paso tienen la forma:</w:t>
+        <w:t xml:space="preserve"> Las llamadas agregadas en este paso tienen la forma:</w:t>
       </w:r>
     </w:p>
     <w:p>
@@ -3909,10 +4301,7 @@
         <w:jc w:val="both"/>
       </w:pPr>
       <w:r>
-        <w:t>El método “getInstance()” del cual depende la inyección de código debe haber sido implementado por cada adapter c</w:t>
-      </w:r>
-      <w:r>
-        <w:t>oncreto que se vaya a utilizar.</w:t>
+        <w:t>El método “getInstance()” del cual depende la inyección de código debe haber sido implementado por cada adapter concreto que se vaya a utilizar.</w:t>
       </w:r>
     </w:p>
     <w:p>
@@ -5489,7 +5878,13 @@
         <w:t>&lt;/ClassLoaderConfig&gt;</w:t>
       </w:r>
     </w:p>
-    <w:p/>
+    <w:p>
+      <w:pPr>
+        <w:rPr>
+          <w:lang w:val="en-US"/>
+        </w:rPr>
+      </w:pPr>
+    </w:p>
     <w:p>
       <w:pPr>
         <w:jc w:val="both"/>
@@ -5651,7 +6046,6 @@
           <w:color w:val="auto"/>
           <w:sz w:val="20"/>
           <w:szCs w:val="20"/>
-          <w:lang w:val="en-US"/>
         </w:rPr>
       </w:pPr>
       <w:r>
@@ -5680,7 +6074,6 @@
           <w:color w:val="7F0055"/>
           <w:sz w:val="20"/>
           <w:szCs w:val="20"/>
-          <w:lang w:val="en-US"/>
         </w:rPr>
         <w:t>return</w:t>
       </w:r>
@@ -5689,7 +6082,6 @@
           <w:rFonts w:ascii="Courier New" w:hAnsi="Courier New" w:cs="Courier New"/>
           <w:sz w:val="20"/>
           <w:szCs w:val="20"/>
-          <w:lang w:val="en-US"/>
         </w:rPr>
         <w:t xml:space="preserve"> ClaseAdapter.</w:t>
       </w:r>
@@ -5700,7 +6092,6 @@
           <w:iCs/>
           <w:sz w:val="20"/>
           <w:szCs w:val="20"/>
-          <w:lang w:val="en-US"/>
         </w:rPr>
         <w:t>getInstance</w:t>
       </w:r>
@@ -5709,7 +6100,6 @@
           <w:rFonts w:ascii="Courier New" w:hAnsi="Courier New" w:cs="Courier New"/>
           <w:sz w:val="20"/>
           <w:szCs w:val="20"/>
-          <w:lang w:val="en-US"/>
         </w:rPr>
         <w:t>().metodo1(param1);</w:t>
       </w:r>
@@ -5733,7 +6123,6 @@
           <w:rFonts w:ascii="Courier New" w:hAnsi="Courier New" w:cs="Courier New"/>
           <w:sz w:val="20"/>
           <w:szCs w:val="20"/>
-          <w:lang w:val="en-US"/>
         </w:rPr>
         <w:tab/>
       </w:r>
@@ -5821,13 +6210,13 @@
       <w:r>
         <w:rPr>
           <w:noProof/>
-          <w:lang w:val="es-ES_tradnl" w:eastAsia="es-ES_tradnl"/>
+          <w:lang w:eastAsia="es-AR"/>
         </w:rPr>
         <w:drawing>
           <wp:inline distT="0" distB="0" distL="0" distR="0">
             <wp:extent cx="5934075" cy="5514975"/>
-            <wp:effectExtent l="0" t="0" r="9525" b="9525"/>
-            <wp:docPr id="10" name="Picture 10"/>
+            <wp:effectExtent l="19050" t="0" r="9525" b="0"/>
+            <wp:docPr id="8" name="Picture 10"/>
             <wp:cNvGraphicFramePr>
               <a:graphicFrameLocks xmlns:a="http://schemas.openxmlformats.org/drawingml/2006/main" noChangeAspect="1"/>
             </wp:cNvGraphicFramePr>
@@ -5835,19 +6224,13 @@
               <a:graphicData uri="http://schemas.openxmlformats.org/drawingml/2006/picture">
                 <pic:pic xmlns:pic="http://schemas.openxmlformats.org/drawingml/2006/picture">
                   <pic:nvPicPr>
-                    <pic:cNvPr id="0" name="Picture 1"/>
+                    <pic:cNvPr id="0" name="Picture 10"/>
                     <pic:cNvPicPr>
                       <a:picLocks noChangeAspect="1" noChangeArrowheads="1"/>
                     </pic:cNvPicPr>
                   </pic:nvPicPr>
                   <pic:blipFill>
-                    <a:blip r:embed="rId16">
-                      <a:extLst>
-                        <a:ext uri="{28A0092B-C50C-407E-A947-70E740481C1C}">
-                          <a14:useLocalDpi xmlns:a14="http://schemas.microsoft.com/office/drawing/2010/main" val="0"/>
-                        </a:ext>
-                      </a:extLst>
-                    </a:blip>
+                    <a:blip r:embed="rId16"/>
                     <a:srcRect/>
                     <a:stretch>
                       <a:fillRect/>
@@ -5862,8 +6245,11 @@
                       <a:avLst/>
                     </a:prstGeom>
                     <a:noFill/>
-                    <a:ln>
+                    <a:ln w="9525">
                       <a:noFill/>
+                      <a:miter lim="800000"/>
+                      <a:headEnd/>
+                      <a:tailEnd/>
                     </a:ln>
                   </pic:spPr>
                 </pic:pic>
@@ -5903,25 +6289,13 @@
         <w:jc w:val="both"/>
       </w:pPr>
       <w:r>
-        <w:t>Como último punto, cabe destacar que para activar el uso de</w:t>
-      </w:r>
-      <w:r>
-        <w:t xml:space="preserve">l classloader de Aether </w:t>
-      </w:r>
-      <w:r>
-        <w:t>se debe utilizar un switch adicional para la máquina virtual de Java</w:t>
-      </w:r>
-      <w:r>
-        <w:t xml:space="preserve">. Esto permite definir como classloader </w:t>
+        <w:t xml:space="preserve">Como último punto, cabe destacar que para activar el uso del classloader de Aether se debe utilizar un switch adicional para la máquina virtual de Java. Esto permite definir como classloader </w:t>
       </w:r>
       <w:r>
         <w:t>del sistema</w:t>
       </w:r>
       <w:r>
-        <w:t xml:space="preserve"> al creado para interceptar y redireccionar las llamadas hacia los adapters. El parámetro que debe especificarse es el siguiente:</w:t>
-      </w:r>
-      <w:r>
-        <w:t xml:space="preserve"> </w:t>
+        <w:t xml:space="preserve"> al creado para interceptar y redireccionar las llamadas hacia los adapters. El parámetro que debe especificarse es el siguiente: </w:t>
       </w:r>
     </w:p>
     <w:p>
@@ -5953,9 +6327,229 @@
 </w:document>
 </file>
 
+<file path=word/comments.xml><?xml version="1.0" encoding="utf-8"?>
+<w:comments xmlns:ve="http://schemas.openxmlformats.org/markup-compatibility/2006" xmlns:o="urn:schemas-microsoft-com:office:office" xmlns:r="http://schemas.openxmlformats.org/officeDocument/2006/relationships" xmlns:m="http://schemas.openxmlformats.org/officeDocument/2006/math" xmlns:v="urn:schemas-microsoft-com:vml" xmlns:wp="http://schemas.openxmlformats.org/drawingml/2006/wordprocessingDrawing" xmlns:w10="urn:schemas-microsoft-com:office:word" xmlns:w="http://schemas.openxmlformats.org/wordprocessingml/2006/main" xmlns:wne="http://schemas.microsoft.com/office/word/2006/wordml">
+  <w:comment w:id="9" w:author="Zanarkand-W" w:date="2013-01-10T14:16:00Z" w:initials="Z">
+    <w:p>
+      <w:pPr>
+        <w:pStyle w:val="Textocomentario"/>
+      </w:pPr>
+      <w:r>
+        <w:rPr>
+          <w:rStyle w:val="Refdecomentario"/>
+        </w:rPr>
+        <w:annotationRef/>
+      </w:r>
+      <w:r>
+        <w:t>Referencia a la pagina</w:t>
+      </w:r>
+    </w:p>
+  </w:comment>
+  <w:comment w:id="13" w:author="Zanarkand-W" w:date="2013-01-10T14:18:00Z" w:initials="Z">
+    <w:p>
+      <w:pPr>
+        <w:pStyle w:val="Textocomentario"/>
+      </w:pPr>
+      <w:r>
+        <w:rPr>
+          <w:rStyle w:val="Refdecomentario"/>
+        </w:rPr>
+        <w:annotationRef/>
+      </w:r>
+      <w:r>
+        <w:t>Capaz falta eclipse?</w:t>
+      </w:r>
+    </w:p>
+  </w:comment>
+  <w:comment w:id="15" w:author="Zanarkand-W" w:date="2013-01-10T14:37:00Z" w:initials="Z">
+    <w:p>
+      <w:pPr>
+        <w:pStyle w:val="Textocomentario"/>
+      </w:pPr>
+      <w:r>
+        <w:rPr>
+          <w:rStyle w:val="Refdecomentario"/>
+        </w:rPr>
+        <w:annotationRef/>
+      </w:r>
+      <w:r>
+        <w:t>No me convence, pero tampoco tengo argumentos como para decir por que :). Lo marco como para hablarlo con Alvaro</w:t>
+      </w:r>
+    </w:p>
+  </w:comment>
+  <w:comment w:id="16" w:author="Zanarkand-W" w:date="2013-01-11T09:58:00Z" w:initials="Z">
+    <w:p>
+      <w:pPr>
+        <w:pStyle w:val="Textocomentario"/>
+        <w:rPr>
+          <w:lang w:val="es-AR"/>
+        </w:rPr>
+      </w:pPr>
+      <w:r>
+        <w:rPr>
+          <w:rStyle w:val="Refdecomentario"/>
+        </w:rPr>
+        <w:annotationRef/>
+      </w:r>
+      <w:r>
+        <w:rPr>
+          <w:lang w:val="es-AR"/>
+        </w:rPr>
+        <w:t xml:space="preserve">Comentario general de esta seccion: Faltarian algunos graficos mostrando la interaccion entre los componentes. En el enfoque viejo nosotros habiamos dividido en 3, el loader, adapters y core y alvaro nos habia dicho que era muy de bajo nivel. </w:t>
+      </w:r>
+      <w:r>
+        <w:rPr>
+          <w:lang w:val="es-AR"/>
+        </w:rPr>
+        <w:t>Por este motivo en el enfoque nuevo sacamos esa division y ya no se explica eso, deberia estar aca. Yo creo que los graficos del enfoque viejo pueden servir, en particular 3.2</w:t>
+      </w:r>
+      <w:r>
+        <w:rPr>
+          <w:lang w:val="es-AR"/>
+        </w:rPr>
+        <w:t xml:space="preserve"> (vista general)</w:t>
+      </w:r>
+      <w:r>
+        <w:rPr>
+          <w:lang w:val="es-AR"/>
+        </w:rPr>
+        <w:t xml:space="preserve">, </w:t>
+      </w:r>
+      <w:r>
+        <w:rPr>
+          <w:lang w:val="es-AR"/>
+        </w:rPr>
+        <w:t xml:space="preserve">3.6 (construccion de servicios), </w:t>
+      </w:r>
+      <w:r>
+        <w:rPr>
+          <w:lang w:val="es-AR"/>
+        </w:rPr>
+        <w:t>3.8</w:t>
+      </w:r>
+      <w:r>
+        <w:rPr>
+          <w:lang w:val="es-AR"/>
+        </w:rPr>
+        <w:t xml:space="preserve"> (cargador de adapters).</w:t>
+      </w:r>
+      <w:r>
+        <w:rPr>
+          <w:lang w:val="es-AR"/>
+        </w:rPr>
+        <w:t xml:space="preserve"> </w:t>
+      </w:r>
+      <w:r>
+        <w:rPr>
+          <w:lang w:val="es-AR"/>
+        </w:rPr>
+        <w:t xml:space="preserve">todos </w:t>
+      </w:r>
+      <w:r>
+        <w:rPr>
+          <w:lang w:val="es-AR"/>
+        </w:rPr>
+        <w:t>modificado</w:t>
+      </w:r>
+      <w:r>
+        <w:rPr>
+          <w:lang w:val="es-AR"/>
+        </w:rPr>
+        <w:t>s</w:t>
+      </w:r>
+      <w:r>
+        <w:rPr>
+          <w:lang w:val="es-AR"/>
+        </w:rPr>
+        <w:t xml:space="preserve"> para que no este "editor"</w:t>
+      </w:r>
+      <w:r>
+        <w:rPr>
+          <w:lang w:val="es-AR"/>
+        </w:rPr>
+        <w:t xml:space="preserve"> claro.</w:t>
+      </w:r>
+    </w:p>
+  </w:comment>
+  <w:comment w:id="17" w:author="Zanarkand-W" w:date="2013-01-10T15:39:00Z" w:initials="Z">
+    <w:p>
+      <w:pPr>
+        <w:pStyle w:val="Textocomentario"/>
+      </w:pPr>
+      <w:r>
+        <w:rPr>
+          <w:rStyle w:val="Refdecomentario"/>
+        </w:rPr>
+        <w:annotationRef/>
+      </w:r>
+      <w:r>
+        <w:t>Repetido con la parte de arriba (4.3)</w:t>
+      </w:r>
+      <w:r>
+        <w:t>. Calculo que va es directamente en 4.3, no me convence mucho aca</w:t>
+      </w:r>
+    </w:p>
+  </w:comment>
+  <w:comment w:id="29" w:author="Zanarkand-W" w:date="2013-01-10T15:54:00Z" w:initials="Z">
+    <w:p>
+      <w:pPr>
+        <w:pStyle w:val="Textocomentario"/>
+      </w:pPr>
+      <w:r>
+        <w:rPr>
+          <w:rStyle w:val="Refdecomentario"/>
+        </w:rPr>
+        <w:annotationRef/>
+      </w:r>
+      <w:r>
+        <w:t>Pasar los servicios a español para que peguen con la descripcion, yo lo hago y te mando.</w:t>
+      </w:r>
+    </w:p>
+  </w:comment>
+  <w:comment w:id="38" w:author="Zanarkand-W" w:date="2013-01-10T16:08:00Z" w:initials="Z">
+    <w:p>
+      <w:pPr>
+        <w:pStyle w:val="Textocomentario"/>
+      </w:pPr>
+      <w:r>
+        <w:rPr>
+          <w:rStyle w:val="Refdecomentario"/>
+        </w:rPr>
+        <w:annotationRef/>
+      </w:r>
+      <w:r>
+        <w:t>Singleton es un patron :)... y antipatron en algunos casos :P</w:t>
+      </w:r>
+    </w:p>
+  </w:comment>
+  <w:comment w:id="54" w:author="Zanarkand-W" w:date="2013-01-11T09:58:00Z" w:initials="Z">
+    <w:p>
+      <w:pPr>
+        <w:pStyle w:val="Textocomentario"/>
+        <w:rPr>
+          <w:lang w:val="es-AR"/>
+        </w:rPr>
+      </w:pPr>
+      <w:r>
+        <w:rPr>
+          <w:rStyle w:val="Refdecomentario"/>
+        </w:rPr>
+        <w:annotationRef/>
+      </w:r>
+      <w:r>
+        <w:rPr>
+          <w:lang w:val="es-AR"/>
+        </w:rPr>
+        <w:t>En la anterior referencia se lo denomina "Asistente de programacion en java"</w:t>
+      </w:r>
+    </w:p>
+  </w:comment>
+</w:comments>
+</file>
+
 <file path=word/endnotes.xml><?xml version="1.0" encoding="utf-8"?>
-<w:endnotes xmlns:wpc="http://schemas.microsoft.com/office/word/2010/wordprocessingCanvas" xmlns:mc="http://schemas.openxmlformats.org/markup-compatibility/2006" xmlns:o="urn:schemas-microsoft-com:office:office" xmlns:r="http://schemas.openxmlformats.org/officeDocument/2006/relationships" xmlns:m="http://schemas.openxmlformats.org/officeDocument/2006/math" xmlns:v="urn:schemas-microsoft-com:vml" xmlns:wp14="http://schemas.microsoft.com/office/word/2010/wordprocessingDrawing" xmlns:wp="http://schemas.openxmlformats.org/drawingml/2006/wordprocessingDrawing" xmlns:w10="urn:schemas-microsoft-com:office:word" xmlns:w="http://schemas.openxmlformats.org/wordprocessingml/2006/main" xmlns:w14="http://schemas.microsoft.com/office/word/2010/wordml" xmlns:wpg="http://schemas.microsoft.com/office/word/2010/wordprocessingGroup" xmlns:wpi="http://schemas.microsoft.com/office/word/2010/wordprocessingInk" xmlns:wne="http://schemas.microsoft.com/office/word/2006/wordml" xmlns:wps="http://schemas.microsoft.com/office/word/2010/wordprocessingShape" mc:Ignorable="w14 wp14">
-  <w:endnote w:type="separator" w:id="-1">
+<w:endnotes xmlns:ve="http://schemas.openxmlformats.org/markup-compatibility/2006" xmlns:o="urn:schemas-microsoft-com:office:office" xmlns:r="http://schemas.openxmlformats.org/officeDocument/2006/relationships" xmlns:m="http://schemas.openxmlformats.org/officeDocument/2006/math" xmlns:v="urn:schemas-microsoft-com:vml" xmlns:wp="http://schemas.openxmlformats.org/drawingml/2006/wordprocessingDrawing" xmlns:w10="urn:schemas-microsoft-com:office:word" xmlns:w="http://schemas.openxmlformats.org/wordprocessingml/2006/main" xmlns:wne="http://schemas.microsoft.com/office/word/2006/wordml">
+  <w:endnote w:type="separator" w:id="0">
     <w:p>
       <w:pPr>
         <w:spacing w:line="240" w:lineRule="auto"/>
@@ -5965,7 +6559,7 @@
       </w:r>
     </w:p>
   </w:endnote>
-  <w:endnote w:type="continuationSeparator" w:id="0">
+  <w:endnote w:type="continuationSeparator" w:id="1">
     <w:p>
       <w:pPr>
         <w:spacing w:line="240" w:lineRule="auto"/>
@@ -5979,8 +6573,8 @@
 </file>
 
 <file path=word/footnotes.xml><?xml version="1.0" encoding="utf-8"?>
-<w:footnotes xmlns:wpc="http://schemas.microsoft.com/office/word/2010/wordprocessingCanvas" xmlns:mc="http://schemas.openxmlformats.org/markup-compatibility/2006" xmlns:o="urn:schemas-microsoft-com:office:office" xmlns:r="http://schemas.openxmlformats.org/officeDocument/2006/relationships" xmlns:m="http://schemas.openxmlformats.org/officeDocument/2006/math" xmlns:v="urn:schemas-microsoft-com:vml" xmlns:wp14="http://schemas.microsoft.com/office/word/2010/wordprocessingDrawing" xmlns:wp="http://schemas.openxmlformats.org/drawingml/2006/wordprocessingDrawing" xmlns:w10="urn:schemas-microsoft-com:office:word" xmlns:w="http://schemas.openxmlformats.org/wordprocessingml/2006/main" xmlns:w14="http://schemas.microsoft.com/office/word/2010/wordml" xmlns:wpg="http://schemas.microsoft.com/office/word/2010/wordprocessingGroup" xmlns:wpi="http://schemas.microsoft.com/office/word/2010/wordprocessingInk" xmlns:wne="http://schemas.microsoft.com/office/word/2006/wordml" xmlns:wps="http://schemas.microsoft.com/office/word/2010/wordprocessingShape" mc:Ignorable="w14 wp14">
-  <w:footnote w:type="separator" w:id="-1">
+<w:footnotes xmlns:ve="http://schemas.openxmlformats.org/markup-compatibility/2006" xmlns:o="urn:schemas-microsoft-com:office:office" xmlns:r="http://schemas.openxmlformats.org/officeDocument/2006/relationships" xmlns:m="http://schemas.openxmlformats.org/officeDocument/2006/math" xmlns:v="urn:schemas-microsoft-com:vml" xmlns:wp="http://schemas.openxmlformats.org/drawingml/2006/wordprocessingDrawing" xmlns:w10="urn:schemas-microsoft-com:office:word" xmlns:w="http://schemas.openxmlformats.org/wordprocessingml/2006/main" xmlns:wne="http://schemas.microsoft.com/office/word/2006/wordml">
+  <w:footnote w:type="separator" w:id="0">
     <w:p>
       <w:pPr>
         <w:spacing w:line="240" w:lineRule="auto"/>
@@ -5990,7 +6584,7 @@
       </w:r>
     </w:p>
   </w:footnote>
-  <w:footnote w:type="continuationSeparator" w:id="0">
+  <w:footnote w:type="continuationSeparator" w:id="1">
     <w:p>
       <w:pPr>
         <w:spacing w:line="240" w:lineRule="auto"/>
@@ -6004,7 +6598,7 @@
 </file>
 
 <file path=word/numbering.xml><?xml version="1.0" encoding="utf-8"?>
-<w:numbering xmlns:wpc="http://schemas.microsoft.com/office/word/2010/wordprocessingCanvas" xmlns:mc="http://schemas.openxmlformats.org/markup-compatibility/2006" xmlns:o="urn:schemas-microsoft-com:office:office" xmlns:r="http://schemas.openxmlformats.org/officeDocument/2006/relationships" xmlns:m="http://schemas.openxmlformats.org/officeDocument/2006/math" xmlns:v="urn:schemas-microsoft-com:vml" xmlns:wp14="http://schemas.microsoft.com/office/word/2010/wordprocessingDrawing" xmlns:wp="http://schemas.openxmlformats.org/drawingml/2006/wordprocessingDrawing" xmlns:w10="urn:schemas-microsoft-com:office:word" xmlns:w="http://schemas.openxmlformats.org/wordprocessingml/2006/main" xmlns:w14="http://schemas.microsoft.com/office/word/2010/wordml" xmlns:wpg="http://schemas.microsoft.com/office/word/2010/wordprocessingGroup" xmlns:wpi="http://schemas.microsoft.com/office/word/2010/wordprocessingInk" xmlns:wne="http://schemas.microsoft.com/office/word/2006/wordml" xmlns:wps="http://schemas.microsoft.com/office/word/2010/wordprocessingShape" mc:Ignorable="w14 wp14">
+<w:numbering xmlns:ve="http://schemas.openxmlformats.org/markup-compatibility/2006" xmlns:o="urn:schemas-microsoft-com:office:office" xmlns:r="http://schemas.openxmlformats.org/officeDocument/2006/relationships" xmlns:m="http://schemas.openxmlformats.org/officeDocument/2006/math" xmlns:v="urn:schemas-microsoft-com:vml" xmlns:wp="http://schemas.openxmlformats.org/drawingml/2006/wordprocessingDrawing" xmlns:w10="urn:schemas-microsoft-com:office:word" xmlns:w="http://schemas.openxmlformats.org/wordprocessingml/2006/main" xmlns:wne="http://schemas.microsoft.com/office/word/2006/wordml">
   <w:abstractNum w:abstractNumId="0">
     <w:nsid w:val="02290F41"/>
     <w:multiLevelType w:val="hybridMultilevel"/>
@@ -7258,12 +7852,12 @@
 </file>
 
 <file path=word/styles.xml><?xml version="1.0" encoding="utf-8"?>
-<w:styles xmlns:mc="http://schemas.openxmlformats.org/markup-compatibility/2006" xmlns:r="http://schemas.openxmlformats.org/officeDocument/2006/relationships" xmlns:w="http://schemas.openxmlformats.org/wordprocessingml/2006/main" xmlns:w14="http://schemas.microsoft.com/office/word/2010/wordml" mc:Ignorable="w14">
+<w:styles xmlns:r="http://schemas.openxmlformats.org/officeDocument/2006/relationships" xmlns:w="http://schemas.openxmlformats.org/wordprocessingml/2006/main">
   <w:docDefaults>
     <w:rPrDefault>
       <w:rPr>
         <w:rFonts w:ascii="Times New Roman" w:eastAsia="Arial" w:hAnsi="Times New Roman" w:cs="Times New Roman"/>
-        <w:lang w:val="es-AR" w:eastAsia="en-US" w:bidi="ar-SA"/>
+        <w:lang w:val="es-AR" w:eastAsia="es-AR" w:bidi="ar-SA"/>
       </w:rPr>
     </w:rPrDefault>
     <w:pPrDefault/>
@@ -7419,13 +8013,14 @@
       <w:color w:val="000000"/>
       <w:sz w:val="22"/>
       <w:szCs w:val="22"/>
+      <w:lang w:eastAsia="en-US"/>
     </w:rPr>
   </w:style>
-  <w:style w:type="paragraph" w:styleId="Heading1">
+  <w:style w:type="paragraph" w:styleId="Ttulo1">
     <w:name w:val="heading 1"/>
     <w:basedOn w:val="Normal"/>
     <w:next w:val="Normal"/>
-    <w:link w:val="Heading1Char"/>
+    <w:link w:val="Ttulo1Car"/>
     <w:qFormat/>
     <w:rsid w:val="003A5FCF"/>
     <w:pPr>
@@ -7433,18 +8028,20 @@
       <w:outlineLvl w:val="0"/>
     </w:pPr>
     <w:rPr>
+      <w:rFonts w:cs="Times New Roman"/>
       <w:b/>
       <w:bCs/>
       <w:color w:val="111111"/>
       <w:sz w:val="36"/>
       <w:szCs w:val="48"/>
+      <w:lang/>
     </w:rPr>
   </w:style>
-  <w:style w:type="paragraph" w:styleId="Heading2">
+  <w:style w:type="paragraph" w:styleId="Ttulo2">
     <w:name w:val="heading 2"/>
     <w:basedOn w:val="Normal"/>
     <w:next w:val="Normal"/>
-    <w:link w:val="Heading2Char"/>
+    <w:link w:val="Ttulo2Car"/>
     <w:qFormat/>
     <w:rsid w:val="003A5FCF"/>
     <w:pPr>
@@ -7452,6 +8049,7 @@
       <w:outlineLvl w:val="1"/>
     </w:pPr>
     <w:rPr>
+      <w:rFonts w:cs="Times New Roman"/>
       <w:b/>
       <w:bCs/>
       <w:color w:val="220000"/>
@@ -7460,11 +8058,11 @@
       <w:lang w:eastAsia="es-AR"/>
     </w:rPr>
   </w:style>
-  <w:style w:type="paragraph" w:styleId="Heading3">
+  <w:style w:type="paragraph" w:styleId="Ttulo3">
     <w:name w:val="heading 3"/>
     <w:basedOn w:val="Normal"/>
     <w:next w:val="Normal"/>
-    <w:link w:val="Heading3Char"/>
+    <w:link w:val="Ttulo3Car"/>
     <w:qFormat/>
     <w:rsid w:val="003A5FCF"/>
     <w:pPr>
@@ -7472,18 +8070,20 @@
       <w:outlineLvl w:val="2"/>
     </w:pPr>
     <w:rPr>
+      <w:rFonts w:cs="Times New Roman"/>
       <w:b/>
       <w:bCs/>
       <w:color w:val="00002A"/>
       <w:sz w:val="28"/>
       <w:szCs w:val="28"/>
+      <w:lang/>
     </w:rPr>
   </w:style>
-  <w:style w:type="paragraph" w:styleId="Heading4">
+  <w:style w:type="paragraph" w:styleId="Ttulo4">
     <w:name w:val="heading 4"/>
     <w:basedOn w:val="Normal"/>
     <w:next w:val="Normal"/>
-    <w:link w:val="Heading4Char"/>
+    <w:link w:val="Ttulo4Car"/>
     <w:qFormat/>
     <w:rsid w:val="003A5FCF"/>
     <w:pPr>
@@ -7491,17 +8091,19 @@
       <w:outlineLvl w:val="3"/>
     </w:pPr>
     <w:rPr>
+      <w:rFonts w:cs="Times New Roman"/>
       <w:b/>
       <w:bCs/>
       <w:sz w:val="24"/>
       <w:szCs w:val="24"/>
+      <w:lang/>
     </w:rPr>
   </w:style>
-  <w:style w:type="paragraph" w:styleId="Heading5">
+  <w:style w:type="paragraph" w:styleId="Ttulo5">
     <w:name w:val="heading 5"/>
     <w:basedOn w:val="Normal"/>
     <w:next w:val="Normal"/>
-    <w:link w:val="Heading5Char"/>
+    <w:link w:val="Ttulo5Car"/>
     <w:qFormat/>
     <w:rsid w:val="003A5FCF"/>
     <w:pPr>
@@ -7509,15 +8111,17 @@
       <w:outlineLvl w:val="4"/>
     </w:pPr>
     <w:rPr>
+      <w:rFonts w:cs="Times New Roman"/>
       <w:b/>
       <w:bCs/>
+      <w:lang/>
     </w:rPr>
   </w:style>
-  <w:style w:type="paragraph" w:styleId="Heading6">
+  <w:style w:type="paragraph" w:styleId="Ttulo6">
     <w:name w:val="heading 6"/>
     <w:basedOn w:val="Normal"/>
     <w:next w:val="Normal"/>
-    <w:link w:val="Heading6Char"/>
+    <w:link w:val="Ttulo6Car"/>
     <w:qFormat/>
     <w:rsid w:val="003A5FCF"/>
     <w:pPr>
@@ -7525,19 +8129,21 @@
       <w:outlineLvl w:val="5"/>
     </w:pPr>
     <w:rPr>
+      <w:rFonts w:cs="Times New Roman"/>
       <w:b/>
       <w:bCs/>
       <w:sz w:val="20"/>
       <w:szCs w:val="20"/>
+      <w:lang/>
     </w:rPr>
   </w:style>
-  <w:style w:type="character" w:default="1" w:styleId="DefaultParagraphFont">
+  <w:style w:type="character" w:default="1" w:styleId="Fuentedeprrafopredeter">
     <w:name w:val="Default Paragraph Font"/>
     <w:uiPriority w:val="1"/>
     <w:semiHidden/>
     <w:unhideWhenUsed/>
   </w:style>
-  <w:style w:type="table" w:default="1" w:styleId="TableNormal">
+  <w:style w:type="table" w:default="1" w:styleId="Tablanormal">
     <w:name w:val="Normal Table"/>
     <w:uiPriority w:val="99"/>
     <w:semiHidden/>
@@ -7552,16 +8158,15 @@
       </w:tblCellMar>
     </w:tblPr>
   </w:style>
-  <w:style w:type="numbering" w:default="1" w:styleId="NoList">
+  <w:style w:type="numbering" w:default="1" w:styleId="Sinlista">
     <w:name w:val="No List"/>
     <w:uiPriority w:val="99"/>
     <w:semiHidden/>
     <w:unhideWhenUsed/>
   </w:style>
-  <w:style w:type="character" w:customStyle="1" w:styleId="Heading1Char">
-    <w:name w:val="Heading 1 Char"/>
-    <w:basedOn w:val="DefaultParagraphFont"/>
-    <w:link w:val="Heading1"/>
+  <w:style w:type="character" w:customStyle="1" w:styleId="Ttulo1Car">
+    <w:name w:val="Título 1 Car"/>
+    <w:link w:val="Ttulo1"/>
     <w:rsid w:val="003A5FCF"/>
     <w:rPr>
       <w:rFonts w:ascii="Arial" w:eastAsia="Arial" w:hAnsi="Arial" w:cs="Arial"/>
@@ -7572,9 +8177,9 @@
       <w:szCs w:val="48"/>
     </w:rPr>
   </w:style>
-  <w:style w:type="character" w:customStyle="1" w:styleId="Heading2Char">
-    <w:name w:val="Heading 2 Char"/>
-    <w:link w:val="Heading2"/>
+  <w:style w:type="character" w:customStyle="1" w:styleId="Ttulo2Car">
+    <w:name w:val="Título 2 Car"/>
+    <w:link w:val="Ttulo2"/>
     <w:rsid w:val="003A5FCF"/>
     <w:rPr>
       <w:rFonts w:ascii="Arial" w:eastAsia="Arial" w:hAnsi="Arial" w:cs="Arial"/>
@@ -7586,9 +8191,9 @@
       <w:lang w:eastAsia="es-AR"/>
     </w:rPr>
   </w:style>
-  <w:style w:type="character" w:customStyle="1" w:styleId="Heading3Char">
-    <w:name w:val="Heading 3 Char"/>
-    <w:link w:val="Heading3"/>
+  <w:style w:type="character" w:customStyle="1" w:styleId="Ttulo3Car">
+    <w:name w:val="Título 3 Car"/>
+    <w:link w:val="Ttulo3"/>
     <w:rsid w:val="003A5FCF"/>
     <w:rPr>
       <w:rFonts w:ascii="Arial" w:eastAsia="Arial" w:hAnsi="Arial" w:cs="Arial"/>
@@ -7599,10 +8204,9 @@
       <w:szCs w:val="28"/>
     </w:rPr>
   </w:style>
-  <w:style w:type="character" w:customStyle="1" w:styleId="Heading4Char">
-    <w:name w:val="Heading 4 Char"/>
-    <w:basedOn w:val="DefaultParagraphFont"/>
-    <w:link w:val="Heading4"/>
+  <w:style w:type="character" w:customStyle="1" w:styleId="Ttulo4Car">
+    <w:name w:val="Título 4 Car"/>
+    <w:link w:val="Ttulo4"/>
     <w:rsid w:val="003A5FCF"/>
     <w:rPr>
       <w:rFonts w:ascii="Arial" w:eastAsia="Arial" w:hAnsi="Arial" w:cs="Arial"/>
@@ -7613,10 +8217,9 @@
       <w:szCs w:val="24"/>
     </w:rPr>
   </w:style>
-  <w:style w:type="character" w:customStyle="1" w:styleId="Heading5Char">
-    <w:name w:val="Heading 5 Char"/>
-    <w:basedOn w:val="DefaultParagraphFont"/>
-    <w:link w:val="Heading5"/>
+  <w:style w:type="character" w:customStyle="1" w:styleId="Ttulo5Car">
+    <w:name w:val="Título 5 Car"/>
+    <w:link w:val="Ttulo5"/>
     <w:rsid w:val="003A5FCF"/>
     <w:rPr>
       <w:rFonts w:ascii="Arial" w:eastAsia="Arial" w:hAnsi="Arial" w:cs="Arial"/>
@@ -7627,10 +8230,9 @@
       <w:szCs w:val="22"/>
     </w:rPr>
   </w:style>
-  <w:style w:type="character" w:customStyle="1" w:styleId="Heading6Char">
-    <w:name w:val="Heading 6 Char"/>
-    <w:basedOn w:val="DefaultParagraphFont"/>
-    <w:link w:val="Heading6"/>
+  <w:style w:type="character" w:customStyle="1" w:styleId="Ttulo6Car">
+    <w:name w:val="Título 6 Car"/>
+    <w:link w:val="Ttulo6"/>
     <w:rsid w:val="003A5FCF"/>
     <w:rPr>
       <w:rFonts w:ascii="Arial" w:eastAsia="Arial" w:hAnsi="Arial" w:cs="Arial"/>
@@ -7639,11 +8241,11 @@
       <w:color w:val="000000"/>
     </w:rPr>
   </w:style>
-  <w:style w:type="paragraph" w:styleId="Title">
+  <w:style w:type="paragraph" w:styleId="Ttulo">
     <w:name w:val="Title"/>
     <w:basedOn w:val="Normal"/>
     <w:next w:val="Normal"/>
-    <w:link w:val="TitleChar"/>
+    <w:link w:val="TtuloCar"/>
     <w:qFormat/>
     <w:rsid w:val="003A5FCF"/>
     <w:pPr>
@@ -7652,17 +8254,18 @@
       <w:outlineLvl w:val="0"/>
     </w:pPr>
     <w:rPr>
-      <w:rFonts w:ascii="Cambria" w:eastAsia="Times New Roman" w:hAnsi="Cambria" w:cs="Times New Roman"/>
+      <w:rFonts w:ascii="Cambria" w:hAnsi="Cambria" w:cs="Times New Roman"/>
       <w:b/>
       <w:bCs/>
       <w:kern w:val="28"/>
       <w:sz w:val="32"/>
       <w:szCs w:val="32"/>
+      <w:lang/>
     </w:rPr>
   </w:style>
-  <w:style w:type="character" w:customStyle="1" w:styleId="TitleChar">
-    <w:name w:val="Title Char"/>
-    <w:link w:val="Title"/>
+  <w:style w:type="character" w:customStyle="1" w:styleId="TtuloCar">
+    <w:name w:val="Título Car"/>
+    <w:link w:val="Ttulo"/>
     <w:rsid w:val="003A5FCF"/>
     <w:rPr>
       <w:rFonts w:ascii="Cambria" w:hAnsi="Cambria"/>
@@ -7674,7 +8277,7 @@
       <w:szCs w:val="32"/>
     </w:rPr>
   </w:style>
-  <w:style w:type="character" w:styleId="Emphasis">
+  <w:style w:type="character" w:styleId="nfasis">
     <w:name w:val="Emphasis"/>
     <w:qFormat/>
     <w:rsid w:val="003A5FCF"/>
@@ -7683,7 +8286,7 @@
       <w:iCs/>
     </w:rPr>
   </w:style>
-  <w:style w:type="paragraph" w:styleId="ListParagraph">
+  <w:style w:type="paragraph" w:styleId="Prrafodelista">
     <w:name w:val="List Paragraph"/>
     <w:basedOn w:val="Normal"/>
     <w:uiPriority w:val="34"/>
@@ -7693,10 +8296,10 @@
       <w:ind w:left="708"/>
     </w:pPr>
   </w:style>
-  <w:style w:type="paragraph" w:styleId="BalloonText">
+  <w:style w:type="paragraph" w:styleId="Textodeglobo">
     <w:name w:val="Balloon Text"/>
     <w:basedOn w:val="Normal"/>
-    <w:link w:val="BalloonTextChar"/>
+    <w:link w:val="TextodegloboCar"/>
     <w:uiPriority w:val="99"/>
     <w:semiHidden/>
     <w:unhideWhenUsed/>
@@ -7705,15 +8308,15 @@
       <w:spacing w:line="240" w:lineRule="auto"/>
     </w:pPr>
     <w:rPr>
-      <w:rFonts w:ascii="Tahoma" w:hAnsi="Tahoma" w:cs="Tahoma"/>
+      <w:rFonts w:ascii="Tahoma" w:hAnsi="Tahoma" w:cs="Times New Roman"/>
       <w:sz w:val="16"/>
       <w:szCs w:val="16"/>
+      <w:lang/>
     </w:rPr>
   </w:style>
-  <w:style w:type="character" w:customStyle="1" w:styleId="BalloonTextChar">
-    <w:name w:val="Balloon Text Char"/>
-    <w:basedOn w:val="DefaultParagraphFont"/>
-    <w:link w:val="BalloonText"/>
+  <w:style w:type="character" w:customStyle="1" w:styleId="TextodegloboCar">
+    <w:name w:val="Texto de globo Car"/>
+    <w:link w:val="Textodeglobo"/>
     <w:uiPriority w:val="99"/>
     <w:semiHidden/>
     <w:rsid w:val="00D3305A"/>
@@ -7724,9 +8327,8 @@
       <w:szCs w:val="16"/>
     </w:rPr>
   </w:style>
-  <w:style w:type="character" w:styleId="CommentReference">
+  <w:style w:type="character" w:styleId="Refdecomentario">
     <w:name w:val="annotation reference"/>
-    <w:basedOn w:val="DefaultParagraphFont"/>
     <w:uiPriority w:val="99"/>
     <w:semiHidden/>
     <w:unhideWhenUsed/>
@@ -7736,10 +8338,10 @@
       <w:szCs w:val="16"/>
     </w:rPr>
   </w:style>
-  <w:style w:type="paragraph" w:styleId="CommentText">
+  <w:style w:type="paragraph" w:styleId="Textocomentario">
     <w:name w:val="annotation text"/>
     <w:basedOn w:val="Normal"/>
-    <w:link w:val="CommentTextChar"/>
+    <w:link w:val="TextocomentarioCar"/>
     <w:uiPriority w:val="99"/>
     <w:semiHidden/>
     <w:unhideWhenUsed/>
@@ -7748,14 +8350,15 @@
       <w:spacing w:line="240" w:lineRule="auto"/>
     </w:pPr>
     <w:rPr>
+      <w:rFonts w:cs="Times New Roman"/>
       <w:sz w:val="20"/>
       <w:szCs w:val="20"/>
+      <w:lang/>
     </w:rPr>
   </w:style>
-  <w:style w:type="character" w:customStyle="1" w:styleId="CommentTextChar">
-    <w:name w:val="Comment Text Char"/>
-    <w:basedOn w:val="DefaultParagraphFont"/>
-    <w:link w:val="CommentText"/>
+  <w:style w:type="character" w:customStyle="1" w:styleId="TextocomentarioCar">
+    <w:name w:val="Texto comentario Car"/>
+    <w:link w:val="Textocomentario"/>
     <w:uiPriority w:val="99"/>
     <w:semiHidden/>
     <w:rsid w:val="00E43833"/>
@@ -7764,11 +8367,11 @@
       <w:color w:val="000000"/>
     </w:rPr>
   </w:style>
-  <w:style w:type="paragraph" w:styleId="CommentSubject">
+  <w:style w:type="paragraph" w:styleId="Asuntodelcomentario">
     <w:name w:val="annotation subject"/>
-    <w:basedOn w:val="CommentText"/>
-    <w:next w:val="CommentText"/>
-    <w:link w:val="CommentSubjectChar"/>
+    <w:basedOn w:val="Textocomentario"/>
+    <w:next w:val="Textocomentario"/>
+    <w:link w:val="AsuntodelcomentarioCar"/>
     <w:uiPriority w:val="99"/>
     <w:semiHidden/>
     <w:unhideWhenUsed/>
@@ -7778,10 +8381,9 @@
       <w:bCs/>
     </w:rPr>
   </w:style>
-  <w:style w:type="character" w:customStyle="1" w:styleId="CommentSubjectChar">
-    <w:name w:val="Comment Subject Char"/>
-    <w:basedOn w:val="CommentTextChar"/>
-    <w:link w:val="CommentSubject"/>
+  <w:style w:type="character" w:customStyle="1" w:styleId="AsuntodelcomentarioCar">
+    <w:name w:val="Asunto del comentario Car"/>
+    <w:link w:val="Asuntodelcomentario"/>
     <w:uiPriority w:val="99"/>
     <w:semiHidden/>
     <w:rsid w:val="00E43833"/>
@@ -7792,10 +8394,10 @@
       <w:color w:val="000000"/>
     </w:rPr>
   </w:style>
-  <w:style w:type="paragraph" w:styleId="Header">
+  <w:style w:type="paragraph" w:styleId="Encabezado">
     <w:name w:val="header"/>
     <w:basedOn w:val="Normal"/>
-    <w:link w:val="HeaderChar"/>
+    <w:link w:val="EncabezadoCar"/>
     <w:uiPriority w:val="99"/>
     <w:unhideWhenUsed/>
     <w:rsid w:val="00E407A4"/>
@@ -7806,11 +8408,14 @@
       </w:tabs>
       <w:spacing w:line="240" w:lineRule="auto"/>
     </w:pPr>
+    <w:rPr>
+      <w:rFonts w:cs="Times New Roman"/>
+      <w:lang/>
+    </w:rPr>
   </w:style>
-  <w:style w:type="character" w:customStyle="1" w:styleId="HeaderChar">
-    <w:name w:val="Header Char"/>
-    <w:basedOn w:val="DefaultParagraphFont"/>
-    <w:link w:val="Header"/>
+  <w:style w:type="character" w:customStyle="1" w:styleId="EncabezadoCar">
+    <w:name w:val="Encabezado Car"/>
+    <w:link w:val="Encabezado"/>
     <w:uiPriority w:val="99"/>
     <w:rsid w:val="00E407A4"/>
     <w:rPr>
@@ -7820,10 +8425,10 @@
       <w:szCs w:val="22"/>
     </w:rPr>
   </w:style>
-  <w:style w:type="paragraph" w:styleId="Footer">
+  <w:style w:type="paragraph" w:styleId="Piedepgina">
     <w:name w:val="footer"/>
     <w:basedOn w:val="Normal"/>
-    <w:link w:val="FooterChar"/>
+    <w:link w:val="PiedepginaCar"/>
     <w:uiPriority w:val="99"/>
     <w:unhideWhenUsed/>
     <w:rsid w:val="00E407A4"/>
@@ -7834,11 +8439,14 @@
       </w:tabs>
       <w:spacing w:line="240" w:lineRule="auto"/>
     </w:pPr>
+    <w:rPr>
+      <w:rFonts w:cs="Times New Roman"/>
+      <w:lang/>
+    </w:rPr>
   </w:style>
-  <w:style w:type="character" w:customStyle="1" w:styleId="FooterChar">
-    <w:name w:val="Footer Char"/>
-    <w:basedOn w:val="DefaultParagraphFont"/>
-    <w:link w:val="Footer"/>
+  <w:style w:type="character" w:customStyle="1" w:styleId="PiedepginaCar">
+    <w:name w:val="Pie de página Car"/>
+    <w:link w:val="Piedepgina"/>
     <w:uiPriority w:val="99"/>
     <w:rsid w:val="00E407A4"/>
     <w:rPr>
@@ -7848,10 +8456,10 @@
       <w:szCs w:val="22"/>
     </w:rPr>
   </w:style>
-  <w:style w:type="paragraph" w:styleId="FootnoteText">
+  <w:style w:type="paragraph" w:styleId="Textonotapie">
     <w:name w:val="footnote text"/>
     <w:basedOn w:val="Normal"/>
-    <w:link w:val="FootnoteTextChar"/>
+    <w:link w:val="TextonotapieCar"/>
     <w:uiPriority w:val="99"/>
     <w:semiHidden/>
     <w:unhideWhenUsed/>
@@ -7860,14 +8468,15 @@
       <w:spacing w:line="240" w:lineRule="auto"/>
     </w:pPr>
     <w:rPr>
+      <w:rFonts w:cs="Times New Roman"/>
       <w:sz w:val="20"/>
       <w:szCs w:val="20"/>
+      <w:lang/>
     </w:rPr>
   </w:style>
-  <w:style w:type="character" w:customStyle="1" w:styleId="FootnoteTextChar">
-    <w:name w:val="Footnote Text Char"/>
-    <w:basedOn w:val="DefaultParagraphFont"/>
-    <w:link w:val="FootnoteText"/>
+  <w:style w:type="character" w:customStyle="1" w:styleId="TextonotapieCar">
+    <w:name w:val="Texto nota pie Car"/>
+    <w:link w:val="Textonotapie"/>
     <w:uiPriority w:val="99"/>
     <w:semiHidden/>
     <w:rsid w:val="002A6A9A"/>
@@ -7876,9 +8485,8 @@
       <w:color w:val="000000"/>
     </w:rPr>
   </w:style>
-  <w:style w:type="character" w:styleId="FootnoteReference">
+  <w:style w:type="character" w:styleId="Refdenotaalpie">
     <w:name w:val="footnote reference"/>
-    <w:basedOn w:val="DefaultParagraphFont"/>
     <w:uiPriority w:val="99"/>
     <w:semiHidden/>
     <w:unhideWhenUsed/>
@@ -7887,7 +8495,7 @@
       <w:vertAlign w:val="superscript"/>
     </w:rPr>
   </w:style>
-  <w:style w:type="paragraph" w:styleId="Caption">
+  <w:style w:type="paragraph" w:styleId="Epgrafe">
     <w:name w:val="caption"/>
     <w:basedOn w:val="Normal"/>
     <w:next w:val="Normal"/>
@@ -7900,677 +8508,35 @@
     <w:rPr>
       <w:b/>
       <w:bCs/>
-      <w:color w:val="4F81BD" w:themeColor="accent1"/>
+      <w:color w:val="4F81BD"/>
       <w:sz w:val="18"/>
       <w:szCs w:val="18"/>
     </w:rPr>
   </w:style>
   <w:style w:type="character" w:customStyle="1" w:styleId="hps">
     <w:name w:val="hps"/>
-    <w:basedOn w:val="DefaultParagraphFont"/>
+    <w:basedOn w:val="Fuentedeprrafopredeter"/>
     <w:rsid w:val="00D02978"/>
   </w:style>
-</w:styles>
-</file>
-
-<file path=word/stylesWithEffects.xml><?xml version="1.0" encoding="utf-8"?>
-<w:styles xmlns:wpc="http://schemas.microsoft.com/office/word/2010/wordprocessingCanvas" xmlns:mc="http://schemas.openxmlformats.org/markup-compatibility/2006" xmlns:o="urn:schemas-microsoft-com:office:office" xmlns:r="http://schemas.openxmlformats.org/officeDocument/2006/relationships" xmlns:m="http://schemas.openxmlformats.org/officeDocument/2006/math" xmlns:v="urn:schemas-microsoft-com:vml" xmlns:wp14="http://schemas.microsoft.com/office/word/2010/wordprocessingDrawing" xmlns:wp="http://schemas.openxmlformats.org/drawingml/2006/wordprocessingDrawing" xmlns:w10="urn:schemas-microsoft-com:office:word" xmlns:w="http://schemas.openxmlformats.org/wordprocessingml/2006/main" xmlns:w14="http://schemas.microsoft.com/office/word/2010/wordml" xmlns:wpg="http://schemas.microsoft.com/office/word/2010/wordprocessingGroup" xmlns:wpi="http://schemas.microsoft.com/office/word/2010/wordprocessingInk" xmlns:wne="http://schemas.microsoft.com/office/word/2006/wordml" xmlns:wps="http://schemas.microsoft.com/office/word/2010/wordprocessingShape" mc:Ignorable="w14 wp14">
-  <w:docDefaults>
-    <w:rPrDefault>
-      <w:rPr>
-        <w:rFonts w:ascii="Times New Roman" w:eastAsia="Arial" w:hAnsi="Times New Roman" w:cs="Times New Roman"/>
-        <w:lang w:val="es-AR" w:eastAsia="en-US" w:bidi="ar-SA"/>
-      </w:rPr>
-    </w:rPrDefault>
-    <w:pPrDefault/>
-  </w:docDefaults>
-  <w:latentStyles w:defLockedState="0" w:defUIPriority="99" w:defSemiHidden="1" w:defUnhideWhenUsed="1" w:defQFormat="0" w:count="267">
-    <w:lsdException w:name="Normal" w:semiHidden="0" w:uiPriority="0" w:unhideWhenUsed="0" w:qFormat="1"/>
-    <w:lsdException w:name="heading 1" w:semiHidden="0" w:uiPriority="0" w:unhideWhenUsed="0" w:qFormat="1"/>
-    <w:lsdException w:name="heading 2" w:uiPriority="0" w:qFormat="1"/>
-    <w:lsdException w:name="heading 3" w:uiPriority="0" w:qFormat="1"/>
-    <w:lsdException w:name="heading 4" w:uiPriority="0" w:qFormat="1"/>
-    <w:lsdException w:name="heading 5" w:uiPriority="0" w:qFormat="1"/>
-    <w:lsdException w:name="heading 6" w:uiPriority="0" w:qFormat="1"/>
-    <w:lsdException w:name="heading 7" w:uiPriority="0" w:qFormat="1"/>
-    <w:lsdException w:name="heading 8" w:uiPriority="0" w:qFormat="1"/>
-    <w:lsdException w:name="heading 9" w:uiPriority="0" w:qFormat="1"/>
-    <w:lsdException w:name="toc 1" w:uiPriority="39"/>
-    <w:lsdException w:name="toc 2" w:uiPriority="39"/>
-    <w:lsdException w:name="toc 3" w:uiPriority="39"/>
-    <w:lsdException w:name="toc 4" w:uiPriority="39"/>
-    <w:lsdException w:name="toc 5" w:uiPriority="39"/>
-    <w:lsdException w:name="toc 6" w:uiPriority="39"/>
-    <w:lsdException w:name="toc 7" w:uiPriority="39"/>
-    <w:lsdException w:name="toc 8" w:uiPriority="39"/>
-    <w:lsdException w:name="toc 9" w:uiPriority="39"/>
-    <w:lsdException w:name="caption" w:uiPriority="0" w:qFormat="1"/>
-    <w:lsdException w:name="Title" w:semiHidden="0" w:uiPriority="0" w:unhideWhenUsed="0" w:qFormat="1"/>
-    <w:lsdException w:name="Default Paragraph Font" w:uiPriority="1"/>
-    <w:lsdException w:name="Subtitle" w:semiHidden="0" w:uiPriority="0" w:unhideWhenUsed="0" w:qFormat="1"/>
-    <w:lsdException w:name="Strong" w:semiHidden="0" w:uiPriority="0" w:unhideWhenUsed="0" w:qFormat="1"/>
-    <w:lsdException w:name="Emphasis" w:semiHidden="0" w:uiPriority="0" w:unhideWhenUsed="0" w:qFormat="1"/>
-    <w:lsdException w:name="Table Grid" w:semiHidden="0" w:uiPriority="59" w:unhideWhenUsed="0"/>
-    <w:lsdException w:name="Placeholder Text" w:unhideWhenUsed="0"/>
-    <w:lsdException w:name="No Spacing" w:semiHidden="0" w:uiPriority="1" w:unhideWhenUsed="0" w:qFormat="1"/>
-    <w:lsdException w:name="Light Shading" w:semiHidden="0" w:uiPriority="60" w:unhideWhenUsed="0"/>
-    <w:lsdException w:name="Light List" w:semiHidden="0" w:uiPriority="61" w:unhideWhenUsed="0"/>
-    <w:lsdException w:name="Light Grid" w:semiHidden="0" w:uiPriority="62" w:unhideWhenUsed="0"/>
-    <w:lsdException w:name="Medium Shading 1" w:semiHidden="0" w:uiPriority="63" w:unhideWhenUsed="0"/>
-    <w:lsdException w:name="Medium Shading 2" w:semiHidden="0" w:uiPriority="64" w:unhideWhenUsed="0"/>
-    <w:lsdException w:name="Medium List 1" w:semiHidden="0" w:uiPriority="65" w:unhideWhenUsed="0"/>
-    <w:lsdException w:name="Medium List 2" w:semiHidden="0" w:uiPriority="66" w:unhideWhenUsed="0"/>
-    <w:lsdException w:name="Medium Grid 1" w:semiHidden="0" w:uiPriority="67" w:unhideWhenUsed="0"/>
-    <w:lsdException w:name="Medium Grid 2" w:semiHidden="0" w:uiPriority="68" w:unhideWhenUsed="0"/>
-    <w:lsdException w:name="Medium Grid 3" w:semiHidden="0" w:uiPriority="69" w:unhideWhenUsed="0"/>
-    <w:lsdException w:name="Dark List" w:semiHidden="0" w:uiPriority="70" w:unhideWhenUsed="0"/>
-    <w:lsdException w:name="Colorful Shading" w:semiHidden="0" w:uiPriority="71" w:unhideWhenUsed="0"/>
-    <w:lsdException w:name="Colorful List" w:semiHidden="0" w:uiPriority="72" w:unhideWhenUsed="0"/>
-    <w:lsdException w:name="Colorful Grid" w:semiHidden="0" w:uiPriority="73" w:unhideWhenUsed="0"/>
-    <w:lsdException w:name="Light Shading Accent 1" w:semiHidden="0" w:uiPriority="60" w:unhideWhenUsed="0"/>
-    <w:lsdException w:name="Light List Accent 1" w:semiHidden="0" w:uiPriority="61" w:unhideWhenUsed="0"/>
-    <w:lsdException w:name="Light Grid Accent 1" w:semiHidden="0" w:uiPriority="62" w:unhideWhenUsed="0"/>
-    <w:lsdException w:name="Medium Shading 1 Accent 1" w:semiHidden="0" w:uiPriority="63" w:unhideWhenUsed="0"/>
-    <w:lsdException w:name="Medium Shading 2 Accent 1" w:semiHidden="0" w:uiPriority="64" w:unhideWhenUsed="0"/>
-    <w:lsdException w:name="Medium List 1 Accent 1" w:semiHidden="0" w:uiPriority="65" w:unhideWhenUsed="0"/>
-    <w:lsdException w:name="Revision" w:unhideWhenUsed="0"/>
-    <w:lsdException w:name="List Paragraph" w:semiHidden="0" w:uiPriority="34" w:unhideWhenUsed="0" w:qFormat="1"/>
-    <w:lsdException w:name="Quote" w:semiHidden="0" w:uiPriority="29" w:unhideWhenUsed="0" w:qFormat="1"/>
-    <w:lsdException w:name="Intense Quote" w:semiHidden="0" w:uiPriority="30" w:unhideWhenUsed="0" w:qFormat="1"/>
-    <w:lsdException w:name="Medium List 2 Accent 1" w:semiHidden="0" w:uiPriority="66" w:unhideWhenUsed="0"/>
-    <w:lsdException w:name="Medium Grid 1 Accent 1" w:semiHidden="0" w:uiPriority="67" w:unhideWhenUsed="0"/>
-    <w:lsdException w:name="Medium Grid 2 Accent 1" w:semiHidden="0" w:uiPriority="68" w:unhideWhenUsed="0"/>
-    <w:lsdException w:name="Medium Grid 3 Accent 1" w:semiHidden="0" w:uiPriority="69" w:unhideWhenUsed="0"/>
-    <w:lsdException w:name="Dark List Accent 1" w:semiHidden="0" w:uiPriority="70" w:unhideWhenUsed="0"/>
-    <w:lsdException w:name="Colorful Shading Accent 1" w:semiHidden="0" w:uiPriority="71" w:unhideWhenUsed="0"/>
-    <w:lsdException w:name="Colorful List Accent 1" w:semiHidden="0" w:uiPriority="72" w:unhideWhenUsed="0"/>
-    <w:lsdException w:name="Colorful Grid Accent 1" w:semiHidden="0" w:uiPriority="73" w:unhideWhenUsed="0"/>
-    <w:lsdException w:name="Light Shading Accent 2" w:semiHidden="0" w:uiPriority="60" w:unhideWhenUsed="0"/>
-    <w:lsdException w:name="Light List Accent 2" w:semiHidden="0" w:uiPriority="61" w:unhideWhenUsed="0"/>
-    <w:lsdException w:name="Light Grid Accent 2" w:semiHidden="0" w:uiPriority="62" w:unhideWhenUsed="0"/>
-    <w:lsdException w:name="Medium Shading 1 Accent 2" w:semiHidden="0" w:uiPriority="63" w:unhideWhenUsed="0"/>
-    <w:lsdException w:name="Medium Shading 2 Accent 2" w:semiHidden="0" w:uiPriority="64" w:unhideWhenUsed="0"/>
-    <w:lsdException w:name="Medium List 1 Accent 2" w:semiHidden="0" w:uiPriority="65" w:unhideWhenUsed="0"/>
-    <w:lsdException w:name="Medium List 2 Accent 2" w:semiHidden="0" w:uiPriority="66" w:unhideWhenUsed="0"/>
-    <w:lsdException w:name="Medium Grid 1 Accent 2" w:semiHidden="0" w:uiPriority="67" w:unhideWhenUsed="0"/>
-    <w:lsdException w:name="Medium Grid 2 Accent 2" w:semiHidden="0" w:uiPriority="68" w:unhideWhenUsed="0"/>
-    <w:lsdException w:name="Medium Grid 3 Accent 2" w:semiHidden="0" w:uiPriority="69" w:unhideWhenUsed="0"/>
-    <w:lsdException w:name="Dark List Accent 2" w:semiHidden="0" w:uiPriority="70" w:unhideWhenUsed="0"/>
-    <w:lsdException w:name="Colorful Shading Accent 2" w:semiHidden="0" w:uiPriority="71" w:unhideWhenUsed="0"/>
-    <w:lsdException w:name="Colorful List Accent 2" w:semiHidden="0" w:uiPriority="72" w:unhideWhenUsed="0"/>
-    <w:lsdException w:name="Colorful Grid Accent 2" w:semiHidden="0" w:uiPriority="73" w:unhideWhenUsed="0"/>
-    <w:lsdException w:name="Light Shading Accent 3" w:semiHidden="0" w:uiPriority="60" w:unhideWhenUsed="0"/>
-    <w:lsdException w:name="Light List Accent 3" w:semiHidden="0" w:uiPriority="61" w:unhideWhenUsed="0"/>
-    <w:lsdException w:name="Light Grid Accent 3" w:semiHidden="0" w:uiPriority="62" w:unhideWhenUsed="0"/>
-    <w:lsdException w:name="Medium Shading 1 Accent 3" w:semiHidden="0" w:uiPriority="63" w:unhideWhenUsed="0"/>
-    <w:lsdException w:name="Medium Shading 2 Accent 3" w:semiHidden="0" w:uiPriority="64" w:unhideWhenUsed="0"/>
-    <w:lsdException w:name="Medium List 1 Accent 3" w:semiHidden="0" w:uiPriority="65" w:unhideWhenUsed="0"/>
-    <w:lsdException w:name="Medium List 2 Accent 3" w:semiHidden="0" w:uiPriority="66" w:unhideWhenUsed="0"/>
-    <w:lsdException w:name="Medium Grid 1 Accent 3" w:semiHidden="0" w:uiPriority="67" w:unhideWhenUsed="0"/>
-    <w:lsdException w:name="Medium Grid 2 Accent 3" w:semiHidden="0" w:uiPriority="68" w:unhideWhenUsed="0"/>
-    <w:lsdException w:name="Medium Grid 3 Accent 3" w:semiHidden="0" w:uiPriority="69" w:unhideWhenUsed="0"/>
-    <w:lsdException w:name="Dark List Accent 3" w:semiHidden="0" w:uiPriority="70" w:unhideWhenUsed="0"/>
-    <w:lsdException w:name="Colorful Shading Accent 3" w:semiHidden="0" w:uiPriority="71" w:unhideWhenUsed="0"/>
-    <w:lsdException w:name="Colorful List Accent 3" w:semiHidden="0" w:uiPriority="72" w:unhideWhenUsed="0"/>
-    <w:lsdException w:name="Colorful Grid Accent 3" w:semiHidden="0" w:uiPriority="73" w:unhideWhenUsed="0"/>
-    <w:lsdException w:name="Light Shading Accent 4" w:semiHidden="0" w:uiPriority="60" w:unhideWhenUsed="0"/>
-    <w:lsdException w:name="Light List Accent 4" w:semiHidden="0" w:uiPriority="61" w:unhideWhenUsed="0"/>
-    <w:lsdException w:name="Light Grid Accent 4" w:semiHidden="0" w:uiPriority="62" w:unhideWhenUsed="0"/>
-    <w:lsdException w:name="Medium Shading 1 Accent 4" w:semiHidden="0" w:uiPriority="63" w:unhideWhenUsed="0"/>
-    <w:lsdException w:name="Medium Shading 2 Accent 4" w:semiHidden="0" w:uiPriority="64" w:unhideWhenUsed="0"/>
-    <w:lsdException w:name="Medium List 1 Accent 4" w:semiHidden="0" w:uiPriority="65" w:unhideWhenUsed="0"/>
-    <w:lsdException w:name="Medium List 2 Accent 4" w:semiHidden="0" w:uiPriority="66" w:unhideWhenUsed="0"/>
-    <w:lsdException w:name="Medium Grid 1 Accent 4" w:semiHidden="0" w:uiPriority="67" w:unhideWhenUsed="0"/>
-    <w:lsdException w:name="Medium Grid 2 Accent 4" w:semiHidden="0" w:uiPriority="68" w:unhideWhenUsed="0"/>
-    <w:lsdException w:name="Medium Grid 3 Accent 4" w:semiHidden="0" w:uiPriority="69" w:unhideWhenUsed="0"/>
-    <w:lsdException w:name="Dark List Accent 4" w:semiHidden="0" w:uiPriority="70" w:unhideWhenUsed="0"/>
-    <w:lsdException w:name="Colorful Shading Accent 4" w:semiHidden="0" w:uiPriority="71" w:unhideWhenUsed="0"/>
-    <w:lsdException w:name="Colorful List Accent 4" w:semiHidden="0" w:uiPriority="72" w:unhideWhenUsed="0"/>
-    <w:lsdException w:name="Colorful Grid Accent 4" w:semiHidden="0" w:uiPriority="73" w:unhideWhenUsed="0"/>
-    <w:lsdException w:name="Light Shading Accent 5" w:semiHidden="0" w:uiPriority="60" w:unhideWhenUsed="0"/>
-    <w:lsdException w:name="Light List Accent 5" w:semiHidden="0" w:uiPriority="61" w:unhideWhenUsed="0"/>
-    <w:lsdException w:name="Light Grid Accent 5" w:semiHidden="0" w:uiPriority="62" w:unhideWhenUsed="0"/>
-    <w:lsdException w:name="Medium Shading 1 Accent 5" w:semiHidden="0" w:uiPriority="63" w:unhideWhenUsed="0"/>
-    <w:lsdException w:name="Medium Shading 2 Accent 5" w:semiHidden="0" w:uiPriority="64" w:unhideWhenUsed="0"/>
-    <w:lsdException w:name="Medium List 1 Accent 5" w:semiHidden="0" w:uiPriority="65" w:unhideWhenUsed="0"/>
-    <w:lsdException w:name="Medium List 2 Accent 5" w:semiHidden="0" w:uiPriority="66" w:unhideWhenUsed="0"/>
-    <w:lsdException w:name="Medium Grid 1 Accent 5" w:semiHidden="0" w:uiPriority="67" w:unhideWhenUsed="0"/>
-    <w:lsdException w:name="Medium Grid 2 Accent 5" w:semiHidden="0" w:uiPriority="68" w:unhideWhenUsed="0"/>
-    <w:lsdException w:name="Medium Grid 3 Accent 5" w:semiHidden="0" w:uiPriority="69" w:unhideWhenUsed="0"/>
-    <w:lsdException w:name="Dark List Accent 5" w:semiHidden="0" w:uiPriority="70" w:unhideWhenUsed="0"/>
-    <w:lsdException w:name="Colorful Shading Accent 5" w:semiHidden="0" w:uiPriority="71" w:unhideWhenUsed="0"/>
-    <w:lsdException w:name="Colorful List Accent 5" w:semiHidden="0" w:uiPriority="72" w:unhideWhenUsed="0"/>
-    <w:lsdException w:name="Colorful Grid Accent 5" w:semiHidden="0" w:uiPriority="73" w:unhideWhenUsed="0"/>
-    <w:lsdException w:name="Light Shading Accent 6" w:semiHidden="0" w:uiPriority="60" w:unhideWhenUsed="0"/>
-    <w:lsdException w:name="Light List Accent 6" w:semiHidden="0" w:uiPriority="61" w:unhideWhenUsed="0"/>
-    <w:lsdException w:name="Light Grid Accent 6" w:semiHidden="0" w:uiPriority="62" w:unhideWhenUsed="0"/>
-    <w:lsdException w:name="Medium Shading 1 Accent 6" w:semiHidden="0" w:uiPriority="63" w:unhideWhenUsed="0"/>
-    <w:lsdException w:name="Medium Shading 2 Accent 6" w:semiHidden="0" w:uiPriority="64" w:unhideWhenUsed="0"/>
-    <w:lsdException w:name="Medium List 1 Accent 6" w:semiHidden="0" w:uiPriority="65" w:unhideWhenUsed="0"/>
-    <w:lsdException w:name="Medium List 2 Accent 6" w:semiHidden="0" w:uiPriority="66" w:unhideWhenUsed="0"/>
-    <w:lsdException w:name="Medium Grid 1 Accent 6" w:semiHidden="0" w:uiPriority="67" w:unhideWhenUsed="0"/>
-    <w:lsdException w:name="Medium Grid 2 Accent 6" w:semiHidden="0" w:uiPriority="68" w:unhideWhenUsed="0"/>
-    <w:lsdException w:name="Medium Grid 3 Accent 6" w:semiHidden="0" w:uiPriority="69" w:unhideWhenUsed="0"/>
-    <w:lsdException w:name="Dark List Accent 6" w:semiHidden="0" w:uiPriority="70" w:unhideWhenUsed="0"/>
-    <w:lsdException w:name="Colorful Shading Accent 6" w:semiHidden="0" w:uiPriority="71" w:unhideWhenUsed="0"/>
-    <w:lsdException w:name="Colorful List Accent 6" w:semiHidden="0" w:uiPriority="72" w:unhideWhenUsed="0"/>
-    <w:lsdException w:name="Colorful Grid Accent 6" w:semiHidden="0" w:uiPriority="73" w:unhideWhenUsed="0"/>
-    <w:lsdException w:name="Subtle Emphasis" w:semiHidden="0" w:uiPriority="19" w:unhideWhenUsed="0" w:qFormat="1"/>
-    <w:lsdException w:name="Intense Emphasis" w:semiHidden="0" w:uiPriority="21" w:unhideWhenUsed="0" w:qFormat="1"/>
-    <w:lsdException w:name="Subtle Reference" w:semiHidden="0" w:uiPriority="31" w:unhideWhenUsed="0" w:qFormat="1"/>
-    <w:lsdException w:name="Intense Reference" w:semiHidden="0" w:uiPriority="32" w:unhideWhenUsed="0" w:qFormat="1"/>
-    <w:lsdException w:name="Book Title" w:semiHidden="0" w:uiPriority="33" w:unhideWhenUsed="0" w:qFormat="1"/>
-    <w:lsdException w:name="Bibliography" w:uiPriority="37"/>
-    <w:lsdException w:name="TOC Heading" w:uiPriority="39" w:qFormat="1"/>
-  </w:latentStyles>
-  <w:style w:type="paragraph" w:default="1" w:styleId="Normal">
-    <w:name w:val="Normal"/>
-    <w:qFormat/>
-    <w:rsid w:val="00505B91"/>
-    <w:pPr>
-      <w:spacing w:line="276" w:lineRule="auto"/>
-    </w:pPr>
+  <w:style w:type="paragraph" w:styleId="Revisin">
+    <w:name w:val="Revision"/>
+    <w:hidden/>
+    <w:uiPriority w:val="99"/>
+    <w:semiHidden/>
+    <w:rsid w:val="00466837"/>
     <w:rPr>
       <w:rFonts w:ascii="Arial" w:hAnsi="Arial" w:cs="Arial"/>
       <w:color w:val="000000"/>
       <w:sz w:val="22"/>
       <w:szCs w:val="22"/>
+      <w:lang w:eastAsia="en-US"/>
     </w:rPr>
-  </w:style>
-  <w:style w:type="paragraph" w:styleId="Heading1">
-    <w:name w:val="heading 1"/>
-    <w:basedOn w:val="Normal"/>
-    <w:next w:val="Normal"/>
-    <w:link w:val="Heading1Char"/>
-    <w:qFormat/>
-    <w:rsid w:val="003A5FCF"/>
-    <w:pPr>
-      <w:spacing w:before="480" w:after="120" w:line="240" w:lineRule="auto"/>
-      <w:outlineLvl w:val="0"/>
-    </w:pPr>
-    <w:rPr>
-      <w:b/>
-      <w:bCs/>
-      <w:color w:val="111111"/>
-      <w:sz w:val="36"/>
-      <w:szCs w:val="48"/>
-    </w:rPr>
-  </w:style>
-  <w:style w:type="paragraph" w:styleId="Heading2">
-    <w:name w:val="heading 2"/>
-    <w:basedOn w:val="Normal"/>
-    <w:next w:val="Normal"/>
-    <w:link w:val="Heading2Char"/>
-    <w:qFormat/>
-    <w:rsid w:val="003A5FCF"/>
-    <w:pPr>
-      <w:spacing w:before="360" w:after="80" w:line="240" w:lineRule="auto"/>
-      <w:outlineLvl w:val="1"/>
-    </w:pPr>
-    <w:rPr>
-      <w:b/>
-      <w:bCs/>
-      <w:color w:val="220000"/>
-      <w:sz w:val="32"/>
-      <w:szCs w:val="36"/>
-      <w:lang w:eastAsia="es-AR"/>
-    </w:rPr>
-  </w:style>
-  <w:style w:type="paragraph" w:styleId="Heading3">
-    <w:name w:val="heading 3"/>
-    <w:basedOn w:val="Normal"/>
-    <w:next w:val="Normal"/>
-    <w:link w:val="Heading3Char"/>
-    <w:qFormat/>
-    <w:rsid w:val="003A5FCF"/>
-    <w:pPr>
-      <w:spacing w:before="280" w:after="80" w:line="240" w:lineRule="auto"/>
-      <w:outlineLvl w:val="2"/>
-    </w:pPr>
-    <w:rPr>
-      <w:b/>
-      <w:bCs/>
-      <w:color w:val="00002A"/>
-      <w:sz w:val="28"/>
-      <w:szCs w:val="28"/>
-    </w:rPr>
-  </w:style>
-  <w:style w:type="paragraph" w:styleId="Heading4">
-    <w:name w:val="heading 4"/>
-    <w:basedOn w:val="Normal"/>
-    <w:next w:val="Normal"/>
-    <w:link w:val="Heading4Char"/>
-    <w:qFormat/>
-    <w:rsid w:val="003A5FCF"/>
-    <w:pPr>
-      <w:spacing w:before="240" w:after="40" w:line="240" w:lineRule="auto"/>
-      <w:outlineLvl w:val="3"/>
-    </w:pPr>
-    <w:rPr>
-      <w:b/>
-      <w:bCs/>
-      <w:sz w:val="24"/>
-      <w:szCs w:val="24"/>
-    </w:rPr>
-  </w:style>
-  <w:style w:type="paragraph" w:styleId="Heading5">
-    <w:name w:val="heading 5"/>
-    <w:basedOn w:val="Normal"/>
-    <w:next w:val="Normal"/>
-    <w:link w:val="Heading5Char"/>
-    <w:qFormat/>
-    <w:rsid w:val="003A5FCF"/>
-    <w:pPr>
-      <w:spacing w:before="220" w:after="40" w:line="240" w:lineRule="auto"/>
-      <w:outlineLvl w:val="4"/>
-    </w:pPr>
-    <w:rPr>
-      <w:b/>
-      <w:bCs/>
-    </w:rPr>
-  </w:style>
-  <w:style w:type="paragraph" w:styleId="Heading6">
-    <w:name w:val="heading 6"/>
-    <w:basedOn w:val="Normal"/>
-    <w:next w:val="Normal"/>
-    <w:link w:val="Heading6Char"/>
-    <w:qFormat/>
-    <w:rsid w:val="003A5FCF"/>
-    <w:pPr>
-      <w:spacing w:before="200" w:after="40" w:line="240" w:lineRule="auto"/>
-      <w:outlineLvl w:val="5"/>
-    </w:pPr>
-    <w:rPr>
-      <w:b/>
-      <w:bCs/>
-      <w:sz w:val="20"/>
-      <w:szCs w:val="20"/>
-    </w:rPr>
-  </w:style>
-  <w:style w:type="character" w:default="1" w:styleId="DefaultParagraphFont">
-    <w:name w:val="Default Paragraph Font"/>
-    <w:uiPriority w:val="1"/>
-    <w:semiHidden/>
-    <w:unhideWhenUsed/>
-  </w:style>
-  <w:style w:type="table" w:default="1" w:styleId="TableNormal">
-    <w:name w:val="Normal Table"/>
-    <w:uiPriority w:val="99"/>
-    <w:semiHidden/>
-    <w:unhideWhenUsed/>
-    <w:tblPr>
-      <w:tblInd w:w="0" w:type="dxa"/>
-      <w:tblCellMar>
-        <w:top w:w="0" w:type="dxa"/>
-        <w:left w:w="108" w:type="dxa"/>
-        <w:bottom w:w="0" w:type="dxa"/>
-        <w:right w:w="108" w:type="dxa"/>
-      </w:tblCellMar>
-    </w:tblPr>
-  </w:style>
-  <w:style w:type="numbering" w:default="1" w:styleId="NoList">
-    <w:name w:val="No List"/>
-    <w:uiPriority w:val="99"/>
-    <w:semiHidden/>
-    <w:unhideWhenUsed/>
-  </w:style>
-  <w:style w:type="character" w:customStyle="1" w:styleId="Heading1Char">
-    <w:name w:val="Heading 1 Char"/>
-    <w:basedOn w:val="DefaultParagraphFont"/>
-    <w:link w:val="Heading1"/>
-    <w:rsid w:val="003A5FCF"/>
-    <w:rPr>
-      <w:rFonts w:ascii="Arial" w:eastAsia="Arial" w:hAnsi="Arial" w:cs="Arial"/>
-      <w:b/>
-      <w:bCs/>
-      <w:color w:val="111111"/>
-      <w:sz w:val="36"/>
-      <w:szCs w:val="48"/>
-    </w:rPr>
-  </w:style>
-  <w:style w:type="character" w:customStyle="1" w:styleId="Heading2Char">
-    <w:name w:val="Heading 2 Char"/>
-    <w:link w:val="Heading2"/>
-    <w:rsid w:val="003A5FCF"/>
-    <w:rPr>
-      <w:rFonts w:ascii="Arial" w:eastAsia="Arial" w:hAnsi="Arial" w:cs="Arial"/>
-      <w:b/>
-      <w:bCs/>
-      <w:color w:val="220000"/>
-      <w:sz w:val="32"/>
-      <w:szCs w:val="36"/>
-      <w:lang w:eastAsia="es-AR"/>
-    </w:rPr>
-  </w:style>
-  <w:style w:type="character" w:customStyle="1" w:styleId="Heading3Char">
-    <w:name w:val="Heading 3 Char"/>
-    <w:link w:val="Heading3"/>
-    <w:rsid w:val="003A5FCF"/>
-    <w:rPr>
-      <w:rFonts w:ascii="Arial" w:eastAsia="Arial" w:hAnsi="Arial" w:cs="Arial"/>
-      <w:b/>
-      <w:bCs/>
-      <w:color w:val="00002A"/>
-      <w:sz w:val="28"/>
-      <w:szCs w:val="28"/>
-    </w:rPr>
-  </w:style>
-  <w:style w:type="character" w:customStyle="1" w:styleId="Heading4Char">
-    <w:name w:val="Heading 4 Char"/>
-    <w:basedOn w:val="DefaultParagraphFont"/>
-    <w:link w:val="Heading4"/>
-    <w:rsid w:val="003A5FCF"/>
-    <w:rPr>
-      <w:rFonts w:ascii="Arial" w:eastAsia="Arial" w:hAnsi="Arial" w:cs="Arial"/>
-      <w:b/>
-      <w:bCs/>
-      <w:color w:val="000000"/>
-      <w:sz w:val="24"/>
-      <w:szCs w:val="24"/>
-    </w:rPr>
-  </w:style>
-  <w:style w:type="character" w:customStyle="1" w:styleId="Heading5Char">
-    <w:name w:val="Heading 5 Char"/>
-    <w:basedOn w:val="DefaultParagraphFont"/>
-    <w:link w:val="Heading5"/>
-    <w:rsid w:val="003A5FCF"/>
-    <w:rPr>
-      <w:rFonts w:ascii="Arial" w:eastAsia="Arial" w:hAnsi="Arial" w:cs="Arial"/>
-      <w:b/>
-      <w:bCs/>
-      <w:color w:val="000000"/>
-      <w:sz w:val="22"/>
-      <w:szCs w:val="22"/>
-    </w:rPr>
-  </w:style>
-  <w:style w:type="character" w:customStyle="1" w:styleId="Heading6Char">
-    <w:name w:val="Heading 6 Char"/>
-    <w:basedOn w:val="DefaultParagraphFont"/>
-    <w:link w:val="Heading6"/>
-    <w:rsid w:val="003A5FCF"/>
-    <w:rPr>
-      <w:rFonts w:ascii="Arial" w:eastAsia="Arial" w:hAnsi="Arial" w:cs="Arial"/>
-      <w:b/>
-      <w:bCs/>
-      <w:color w:val="000000"/>
-    </w:rPr>
-  </w:style>
-  <w:style w:type="paragraph" w:styleId="Title">
-    <w:name w:val="Title"/>
-    <w:basedOn w:val="Normal"/>
-    <w:next w:val="Normal"/>
-    <w:link w:val="TitleChar"/>
-    <w:qFormat/>
-    <w:rsid w:val="003A5FCF"/>
-    <w:pPr>
-      <w:spacing w:before="240" w:after="60"/>
-      <w:jc w:val="center"/>
-      <w:outlineLvl w:val="0"/>
-    </w:pPr>
-    <w:rPr>
-      <w:rFonts w:ascii="Cambria" w:eastAsia="Times New Roman" w:hAnsi="Cambria" w:cs="Times New Roman"/>
-      <w:b/>
-      <w:bCs/>
-      <w:kern w:val="28"/>
-      <w:sz w:val="32"/>
-      <w:szCs w:val="32"/>
-    </w:rPr>
-  </w:style>
-  <w:style w:type="character" w:customStyle="1" w:styleId="TitleChar">
-    <w:name w:val="Title Char"/>
-    <w:link w:val="Title"/>
-    <w:rsid w:val="003A5FCF"/>
-    <w:rPr>
-      <w:rFonts w:ascii="Cambria" w:hAnsi="Cambria"/>
-      <w:b/>
-      <w:bCs/>
-      <w:color w:val="000000"/>
-      <w:kern w:val="28"/>
-      <w:sz w:val="32"/>
-      <w:szCs w:val="32"/>
-    </w:rPr>
-  </w:style>
-  <w:style w:type="character" w:styleId="Emphasis">
-    <w:name w:val="Emphasis"/>
-    <w:qFormat/>
-    <w:rsid w:val="003A5FCF"/>
-    <w:rPr>
-      <w:i/>
-      <w:iCs/>
-    </w:rPr>
-  </w:style>
-  <w:style w:type="paragraph" w:styleId="ListParagraph">
-    <w:name w:val="List Paragraph"/>
-    <w:basedOn w:val="Normal"/>
-    <w:uiPriority w:val="34"/>
-    <w:qFormat/>
-    <w:rsid w:val="003A5FCF"/>
-    <w:pPr>
-      <w:ind w:left="708"/>
-    </w:pPr>
-  </w:style>
-  <w:style w:type="paragraph" w:styleId="BalloonText">
-    <w:name w:val="Balloon Text"/>
-    <w:basedOn w:val="Normal"/>
-    <w:link w:val="BalloonTextChar"/>
-    <w:uiPriority w:val="99"/>
-    <w:semiHidden/>
-    <w:unhideWhenUsed/>
-    <w:rsid w:val="00D3305A"/>
-    <w:pPr>
-      <w:spacing w:line="240" w:lineRule="auto"/>
-    </w:pPr>
-    <w:rPr>
-      <w:rFonts w:ascii="Tahoma" w:hAnsi="Tahoma" w:cs="Tahoma"/>
-      <w:sz w:val="16"/>
-      <w:szCs w:val="16"/>
-    </w:rPr>
-  </w:style>
-  <w:style w:type="character" w:customStyle="1" w:styleId="BalloonTextChar">
-    <w:name w:val="Balloon Text Char"/>
-    <w:basedOn w:val="DefaultParagraphFont"/>
-    <w:link w:val="BalloonText"/>
-    <w:uiPriority w:val="99"/>
-    <w:semiHidden/>
-    <w:rsid w:val="00D3305A"/>
-    <w:rPr>
-      <w:rFonts w:ascii="Tahoma" w:hAnsi="Tahoma" w:cs="Tahoma"/>
-      <w:color w:val="000000"/>
-      <w:sz w:val="16"/>
-      <w:szCs w:val="16"/>
-    </w:rPr>
-  </w:style>
-  <w:style w:type="character" w:styleId="CommentReference">
-    <w:name w:val="annotation reference"/>
-    <w:basedOn w:val="DefaultParagraphFont"/>
-    <w:uiPriority w:val="99"/>
-    <w:semiHidden/>
-    <w:unhideWhenUsed/>
-    <w:rsid w:val="00E43833"/>
-    <w:rPr>
-      <w:sz w:val="16"/>
-      <w:szCs w:val="16"/>
-    </w:rPr>
-  </w:style>
-  <w:style w:type="paragraph" w:styleId="CommentText">
-    <w:name w:val="annotation text"/>
-    <w:basedOn w:val="Normal"/>
-    <w:link w:val="CommentTextChar"/>
-    <w:uiPriority w:val="99"/>
-    <w:semiHidden/>
-    <w:unhideWhenUsed/>
-    <w:rsid w:val="00E43833"/>
-    <w:pPr>
-      <w:spacing w:line="240" w:lineRule="auto"/>
-    </w:pPr>
-    <w:rPr>
-      <w:sz w:val="20"/>
-      <w:szCs w:val="20"/>
-    </w:rPr>
-  </w:style>
-  <w:style w:type="character" w:customStyle="1" w:styleId="CommentTextChar">
-    <w:name w:val="Comment Text Char"/>
-    <w:basedOn w:val="DefaultParagraphFont"/>
-    <w:link w:val="CommentText"/>
-    <w:uiPriority w:val="99"/>
-    <w:semiHidden/>
-    <w:rsid w:val="00E43833"/>
-    <w:rPr>
-      <w:rFonts w:ascii="Arial" w:hAnsi="Arial" w:cs="Arial"/>
-      <w:color w:val="000000"/>
-    </w:rPr>
-  </w:style>
-  <w:style w:type="paragraph" w:styleId="CommentSubject">
-    <w:name w:val="annotation subject"/>
-    <w:basedOn w:val="CommentText"/>
-    <w:next w:val="CommentText"/>
-    <w:link w:val="CommentSubjectChar"/>
-    <w:uiPriority w:val="99"/>
-    <w:semiHidden/>
-    <w:unhideWhenUsed/>
-    <w:rsid w:val="00E43833"/>
-    <w:rPr>
-      <w:b/>
-      <w:bCs/>
-    </w:rPr>
-  </w:style>
-  <w:style w:type="character" w:customStyle="1" w:styleId="CommentSubjectChar">
-    <w:name w:val="Comment Subject Char"/>
-    <w:basedOn w:val="CommentTextChar"/>
-    <w:link w:val="CommentSubject"/>
-    <w:uiPriority w:val="99"/>
-    <w:semiHidden/>
-    <w:rsid w:val="00E43833"/>
-    <w:rPr>
-      <w:rFonts w:ascii="Arial" w:hAnsi="Arial" w:cs="Arial"/>
-      <w:b/>
-      <w:bCs/>
-      <w:color w:val="000000"/>
-    </w:rPr>
-  </w:style>
-  <w:style w:type="paragraph" w:styleId="Header">
-    <w:name w:val="header"/>
-    <w:basedOn w:val="Normal"/>
-    <w:link w:val="HeaderChar"/>
-    <w:uiPriority w:val="99"/>
-    <w:unhideWhenUsed/>
-    <w:rsid w:val="00E407A4"/>
-    <w:pPr>
-      <w:tabs>
-        <w:tab w:val="center" w:pos="4680"/>
-        <w:tab w:val="right" w:pos="9360"/>
-      </w:tabs>
-      <w:spacing w:line="240" w:lineRule="auto"/>
-    </w:pPr>
-  </w:style>
-  <w:style w:type="character" w:customStyle="1" w:styleId="HeaderChar">
-    <w:name w:val="Header Char"/>
-    <w:basedOn w:val="DefaultParagraphFont"/>
-    <w:link w:val="Header"/>
-    <w:uiPriority w:val="99"/>
-    <w:rsid w:val="00E407A4"/>
-    <w:rPr>
-      <w:rFonts w:ascii="Arial" w:hAnsi="Arial" w:cs="Arial"/>
-      <w:color w:val="000000"/>
-      <w:sz w:val="22"/>
-      <w:szCs w:val="22"/>
-    </w:rPr>
-  </w:style>
-  <w:style w:type="paragraph" w:styleId="Footer">
-    <w:name w:val="footer"/>
-    <w:basedOn w:val="Normal"/>
-    <w:link w:val="FooterChar"/>
-    <w:uiPriority w:val="99"/>
-    <w:unhideWhenUsed/>
-    <w:rsid w:val="00E407A4"/>
-    <w:pPr>
-      <w:tabs>
-        <w:tab w:val="center" w:pos="4680"/>
-        <w:tab w:val="right" w:pos="9360"/>
-      </w:tabs>
-      <w:spacing w:line="240" w:lineRule="auto"/>
-    </w:pPr>
-  </w:style>
-  <w:style w:type="character" w:customStyle="1" w:styleId="FooterChar">
-    <w:name w:val="Footer Char"/>
-    <w:basedOn w:val="DefaultParagraphFont"/>
-    <w:link w:val="Footer"/>
-    <w:uiPriority w:val="99"/>
-    <w:rsid w:val="00E407A4"/>
-    <w:rPr>
-      <w:rFonts w:ascii="Arial" w:hAnsi="Arial" w:cs="Arial"/>
-      <w:color w:val="000000"/>
-      <w:sz w:val="22"/>
-      <w:szCs w:val="22"/>
-    </w:rPr>
-  </w:style>
-  <w:style w:type="paragraph" w:styleId="FootnoteText">
-    <w:name w:val="footnote text"/>
-    <w:basedOn w:val="Normal"/>
-    <w:link w:val="FootnoteTextChar"/>
-    <w:uiPriority w:val="99"/>
-    <w:semiHidden/>
-    <w:unhideWhenUsed/>
-    <w:rsid w:val="002A6A9A"/>
-    <w:pPr>
-      <w:spacing w:line="240" w:lineRule="auto"/>
-    </w:pPr>
-    <w:rPr>
-      <w:sz w:val="20"/>
-      <w:szCs w:val="20"/>
-    </w:rPr>
-  </w:style>
-  <w:style w:type="character" w:customStyle="1" w:styleId="FootnoteTextChar">
-    <w:name w:val="Footnote Text Char"/>
-    <w:basedOn w:val="DefaultParagraphFont"/>
-    <w:link w:val="FootnoteText"/>
-    <w:uiPriority w:val="99"/>
-    <w:semiHidden/>
-    <w:rsid w:val="002A6A9A"/>
-    <w:rPr>
-      <w:rFonts w:ascii="Arial" w:hAnsi="Arial" w:cs="Arial"/>
-      <w:color w:val="000000"/>
-    </w:rPr>
-  </w:style>
-  <w:style w:type="character" w:styleId="FootnoteReference">
-    <w:name w:val="footnote reference"/>
-    <w:basedOn w:val="DefaultParagraphFont"/>
-    <w:uiPriority w:val="99"/>
-    <w:semiHidden/>
-    <w:unhideWhenUsed/>
-    <w:rsid w:val="002A6A9A"/>
-    <w:rPr>
-      <w:vertAlign w:val="superscript"/>
-    </w:rPr>
-  </w:style>
-  <w:style w:type="paragraph" w:styleId="Caption">
-    <w:name w:val="caption"/>
-    <w:basedOn w:val="Normal"/>
-    <w:next w:val="Normal"/>
-    <w:unhideWhenUsed/>
-    <w:qFormat/>
-    <w:rsid w:val="008A3376"/>
-    <w:pPr>
-      <w:spacing w:after="200" w:line="240" w:lineRule="auto"/>
-    </w:pPr>
-    <w:rPr>
-      <w:b/>
-      <w:bCs/>
-      <w:color w:val="4F81BD" w:themeColor="accent1"/>
-      <w:sz w:val="18"/>
-      <w:szCs w:val="18"/>
-    </w:rPr>
-  </w:style>
-  <w:style w:type="character" w:customStyle="1" w:styleId="hps">
-    <w:name w:val="hps"/>
-    <w:basedOn w:val="DefaultParagraphFont"/>
-    <w:rsid w:val="00D02978"/>
   </w:style>
 </w:styles>
 </file>
 
 <file path=word/theme/theme1.xml><?xml version="1.0" encoding="utf-8"?>
-<a:theme xmlns:a="http://schemas.openxmlformats.org/drawingml/2006/main" name="Office Theme">
+<a:theme xmlns:a="http://schemas.openxmlformats.org/drawingml/2006/main" name="Tema de Office">
   <a:themeElements>
     <a:clrScheme name="Office">
       <a:dk1>
@@ -8610,48 +8576,13 @@
         <a:srgbClr val="800080"/>
       </a:folHlink>
     </a:clrScheme>
-    <a:fontScheme name="Office Classic">
+    <a:fontScheme name="Office">
       <a:majorFont>
-        <a:latin typeface="Arial"/>
+        <a:latin typeface="Cambria"/>
         <a:ea typeface=""/>
         <a:cs typeface=""/>
-        <a:font script="Jpan" typeface="ＭＳ Ｐゴシック"/>
-        <a:font script="Hang" typeface="돋움"/>
-        <a:font script="Hans" typeface="黑体"/>
-        <a:font script="Hant" typeface="微軟正黑體"/>
-        <a:font script="Arab" typeface="Arial"/>
-        <a:font script="Hebr" typeface="Arial"/>
-        <a:font script="Thai" typeface="Cordia New"/>
-        <a:font script="Ethi" typeface="Nyala"/>
-        <a:font script="Beng" typeface="Vrinda"/>
-        <a:font script="Gujr" typeface="Shruti"/>
-        <a:font script="Khmr" typeface="DaunPenh"/>
-        <a:font script="Knda" typeface="Tunga"/>
-        <a:font script="Guru" typeface="Raavi"/>
-        <a:font script="Cans" typeface="Euphemia"/>
-        <a:font script="Cher" typeface="Plantagenet Cherokee"/>
-        <a:font script="Yiii" typeface="Microsoft Yi Baiti"/>
-        <a:font script="Tibt" typeface="Microsoft Himalaya"/>
-        <a:font script="Thaa" typeface="MV Boli"/>
-        <a:font script="Deva" typeface="Mangal"/>
-        <a:font script="Telu" typeface="Gautami"/>
-        <a:font script="Taml" typeface="Latha"/>
-        <a:font script="Syrc" typeface="Estrangelo Edessa"/>
-        <a:font script="Orya" typeface="Kalinga"/>
-        <a:font script="Mlym" typeface="Kartika"/>
-        <a:font script="Laoo" typeface="DokChampa"/>
-        <a:font script="Sinh" typeface="Iskoola Pota"/>
-        <a:font script="Mong" typeface="Mongolian Baiti"/>
-        <a:font script="Viet" typeface="Arial"/>
-        <a:font script="Uigh" typeface="Microsoft Uighur"/>
-        <a:font script="Geor" typeface="Sylfaen"/>
-      </a:majorFont>
-      <a:minorFont>
-        <a:latin typeface="Times New Roman"/>
-        <a:ea typeface=""/>
-        <a:cs typeface=""/>
-        <a:font script="Jpan" typeface="ＭＳ Ｐ明朝"/>
-        <a:font script="Hang" typeface="바탕"/>
+        <a:font script="Jpan" typeface="ＭＳ ゴシック"/>
+        <a:font script="Hang" typeface="맑은 고딕"/>
         <a:font script="Hans" typeface="宋体"/>
         <a:font script="Hant" typeface="新細明體"/>
         <a:font script="Arab" typeface="Times New Roman"/>
@@ -8679,7 +8610,40 @@
         <a:font script="Mong" typeface="Mongolian Baiti"/>
         <a:font script="Viet" typeface="Times New Roman"/>
         <a:font script="Uigh" typeface="Microsoft Uighur"/>
-        <a:font script="Geor" typeface="Sylfaen"/>
+      </a:majorFont>
+      <a:minorFont>
+        <a:latin typeface="Calibri"/>
+        <a:ea typeface=""/>
+        <a:cs typeface=""/>
+        <a:font script="Jpan" typeface="ＭＳ 明朝"/>
+        <a:font script="Hang" typeface="맑은 고딕"/>
+        <a:font script="Hans" typeface="宋体"/>
+        <a:font script="Hant" typeface="新細明體"/>
+        <a:font script="Arab" typeface="Arial"/>
+        <a:font script="Hebr" typeface="Arial"/>
+        <a:font script="Thai" typeface="Cordia New"/>
+        <a:font script="Ethi" typeface="Nyala"/>
+        <a:font script="Beng" typeface="Vrinda"/>
+        <a:font script="Gujr" typeface="Shruti"/>
+        <a:font script="Khmr" typeface="DaunPenh"/>
+        <a:font script="Knda" typeface="Tunga"/>
+        <a:font script="Guru" typeface="Raavi"/>
+        <a:font script="Cans" typeface="Euphemia"/>
+        <a:font script="Cher" typeface="Plantagenet Cherokee"/>
+        <a:font script="Yiii" typeface="Microsoft Yi Baiti"/>
+        <a:font script="Tibt" typeface="Microsoft Himalaya"/>
+        <a:font script="Thaa" typeface="MV Boli"/>
+        <a:font script="Deva" typeface="Mangal"/>
+        <a:font script="Telu" typeface="Gautami"/>
+        <a:font script="Taml" typeface="Latha"/>
+        <a:font script="Syrc" typeface="Estrangelo Edessa"/>
+        <a:font script="Orya" typeface="Kalinga"/>
+        <a:font script="Mlym" typeface="Kartika"/>
+        <a:font script="Laoo" typeface="DokChampa"/>
+        <a:font script="Sinh" typeface="Iskoola Pota"/>
+        <a:font script="Mong" typeface="Mongolian Baiti"/>
+        <a:font script="Viet" typeface="Arial"/>
+        <a:font script="Uigh" typeface="Microsoft Uighur"/>
       </a:minorFont>
     </a:fontScheme>
     <a:fmtScheme name="Office">
@@ -8859,7 +8823,7 @@
 </file>
 
 <file path=customXml/itemProps1.xml><?xml version="1.0" encoding="utf-8"?>
-<ds:datastoreItem xmlns:ds="http://schemas.openxmlformats.org/officeDocument/2006/customXml" ds:itemID="{A331614C-FFE8-424E-A156-991669A9860C}">
+<ds:datastoreItem xmlns:ds="http://schemas.openxmlformats.org/officeDocument/2006/customXml" ds:itemID="{C8213A4B-9098-4F35-8830-1BAEF2731B1B}">
   <ds:schemaRefs>
     <ds:schemaRef ds:uri="http://schemas.openxmlformats.org/officeDocument/2006/bibliography"/>
   </ds:schemaRefs>

</xml_diff>

<commit_message>
Correcciones al capitulo 4
</commit_message>
<xml_diff>
--- a/docs/Capítulo 4 - Implementacion.docx
+++ b/docs/Capítulo 4 - Implementacion.docx
@@ -873,14 +873,7 @@
           <w:rFonts w:ascii="Times New Roman" w:hAnsi="Times New Roman" w:cs="Times New Roman"/>
           <w:lang w:val="es-ES"/>
         </w:rPr>
-        <w:t xml:space="preserve">Por último, </w:t>
-      </w:r>
-      <w:r>
-        <w:rPr>
-          <w:rFonts w:ascii="Times New Roman" w:hAnsi="Times New Roman" w:cs="Times New Roman"/>
-          <w:lang w:val="es-ES"/>
-        </w:rPr>
-        <w:t xml:space="preserve">Eclipse es un </w:t>
+        <w:t xml:space="preserve">Por último, Eclipse es un </w:t>
       </w:r>
       <w:hyperlink r:id="rId9" w:tooltip="Entorno de desarrollo integrado" w:history="1">
         <w:r>
@@ -912,21 +905,7 @@
           <w:rFonts w:ascii="Times New Roman" w:hAnsi="Times New Roman" w:cs="Times New Roman"/>
           <w:lang w:val="es-ES"/>
         </w:rPr>
-        <w:t xml:space="preserve"> multiplataforma para desarrollar lo que el proyecto llama "Aplicaciones de Cliente Enriquecido", opuesto a las aplicaciones "Cliente-liviano" basadas en navegadores.</w:t>
-      </w:r>
-      <w:r>
-        <w:rPr>
-          <w:rFonts w:ascii="Times New Roman" w:hAnsi="Times New Roman" w:cs="Times New Roman"/>
-          <w:lang w:val="es-ES"/>
-        </w:rPr>
-        <w:t xml:space="preserve"> D</w:t>
-      </w:r>
-      <w:r>
-        <w:rPr>
-          <w:rFonts w:ascii="Times New Roman" w:hAnsi="Times New Roman" w:cs="Times New Roman"/>
-          <w:lang w:val="es-ES"/>
-        </w:rPr>
-        <w:t xml:space="preserve">ispone de un </w:t>
+        <w:t xml:space="preserve"> multiplataforma para desarrollar lo que el proyecto llama "Aplicaciones de Cliente Enriquecido", opuesto a las aplicaciones "Cliente-liviano" basadas en navegadores. Dispone de un </w:t>
       </w:r>
       <w:hyperlink r:id="rId11" w:tooltip="Editor de texto" w:history="1">
         <w:r>
@@ -942,21 +921,7 @@
           <w:rFonts w:ascii="Times New Roman" w:hAnsi="Times New Roman" w:cs="Times New Roman"/>
           <w:lang w:val="es-ES"/>
         </w:rPr>
-        <w:t xml:space="preserve"> con resaltado de sintaxis. La compilación es en tiempo real. </w:t>
-      </w:r>
-      <w:r>
-        <w:rPr>
-          <w:rFonts w:ascii="Times New Roman" w:hAnsi="Times New Roman" w:cs="Times New Roman"/>
-          <w:lang w:val="es-ES"/>
-        </w:rPr>
-        <w:t>Permite</w:t>
-      </w:r>
-      <w:r>
-        <w:rPr>
-          <w:rFonts w:ascii="Times New Roman" w:hAnsi="Times New Roman" w:cs="Times New Roman"/>
-          <w:lang w:val="es-ES"/>
-        </w:rPr>
-        <w:t xml:space="preserve"> pruebas unitarias con </w:t>
+        <w:t xml:space="preserve"> con resaltado de sintaxis. La compilación es en tiempo real. Permite pruebas unitarias con </w:t>
       </w:r>
       <w:hyperlink r:id="rId12" w:tooltip="JUnit" w:history="1">
         <w:proofErr w:type="spellStart"/>
@@ -1024,14 +989,7 @@
           <w:rFonts w:ascii="Times New Roman" w:hAnsi="Times New Roman" w:cs="Times New Roman"/>
           <w:lang w:val="es-ES"/>
         </w:rPr>
-        <w:t>) para creación de pr</w:t>
-      </w:r>
-      <w:r>
-        <w:rPr>
-          <w:rFonts w:ascii="Times New Roman" w:hAnsi="Times New Roman" w:cs="Times New Roman"/>
-          <w:lang w:val="es-ES"/>
-        </w:rPr>
-        <w:t xml:space="preserve">oyectos, </w:t>
+        <w:t xml:space="preserve">) para creación de proyectos, </w:t>
       </w:r>
       <w:r>
         <w:rPr>
@@ -1055,37 +1013,23 @@
           <w:rFonts w:ascii="Times New Roman" w:hAnsi="Times New Roman" w:cs="Times New Roman"/>
           <w:lang w:val="es-ES"/>
         </w:rPr>
-        <w:t xml:space="preserve">, etc. </w:t>
-      </w:r>
+        <w:t>, etc. Asimismo, a través de "</w:t>
+      </w:r>
+      <w:proofErr w:type="spellStart"/>
       <w:r>
         <w:rPr>
           <w:rFonts w:ascii="Times New Roman" w:hAnsi="Times New Roman" w:cs="Times New Roman"/>
           <w:lang w:val="es-ES"/>
         </w:rPr>
-        <w:t>Asimismo, a través de "</w:t>
-      </w:r>
-      <w:proofErr w:type="spellStart"/>
+        <w:t>plugins</w:t>
+      </w:r>
+      <w:proofErr w:type="spellEnd"/>
       <w:r>
         <w:rPr>
           <w:rFonts w:ascii="Times New Roman" w:hAnsi="Times New Roman" w:cs="Times New Roman"/>
           <w:lang w:val="es-ES"/>
         </w:rPr>
-        <w:t>plugins</w:t>
-      </w:r>
-      <w:proofErr w:type="spellEnd"/>
-      <w:r>
-        <w:rPr>
-          <w:rFonts w:ascii="Times New Roman" w:hAnsi="Times New Roman" w:cs="Times New Roman"/>
-          <w:lang w:val="es-ES"/>
-        </w:rPr>
-        <w:t>" libremente disponibles es posible añadir</w:t>
-      </w:r>
-      <w:r>
-        <w:rPr>
-          <w:rFonts w:ascii="Times New Roman" w:hAnsi="Times New Roman" w:cs="Times New Roman"/>
-          <w:lang w:val="es-ES"/>
-        </w:rPr>
-        <w:t xml:space="preserve"> una gran variedad de complementos.</w:t>
+        <w:t>" libremente disponibles es posible añadir una gran variedad de complementos.</w:t>
       </w:r>
     </w:p>
     <w:p>
@@ -1774,7 +1718,7 @@
           <w:rFonts w:ascii="Times New Roman" w:hAnsi="Times New Roman" w:cs="Times New Roman"/>
           <w:lang w:eastAsia="es-AR"/>
         </w:rPr>
-        <w:t>aether</w:t>
+        <w:t>aether-core</w:t>
       </w:r>
       <w:proofErr w:type="spellEnd"/>
       <w:r>
@@ -1782,7 +1726,7 @@
           <w:rFonts w:ascii="Times New Roman" w:hAnsi="Times New Roman" w:cs="Times New Roman"/>
           <w:lang w:eastAsia="es-AR"/>
         </w:rPr>
-        <w:t xml:space="preserve">-core, </w:t>
+        <w:t xml:space="preserve">, </w:t>
       </w:r>
       <w:proofErr w:type="spellStart"/>
       <w:r>
@@ -1790,7 +1734,7 @@
           <w:rFonts w:ascii="Times New Roman" w:hAnsi="Times New Roman" w:cs="Times New Roman"/>
           <w:lang w:eastAsia="es-AR"/>
         </w:rPr>
-        <w:t>aether</w:t>
+        <w:t>aether-adapters</w:t>
       </w:r>
       <w:proofErr w:type="spellEnd"/>
       <w:r>
@@ -1798,7 +1742,7 @@
           <w:rFonts w:ascii="Times New Roman" w:hAnsi="Times New Roman" w:cs="Times New Roman"/>
           <w:lang w:eastAsia="es-AR"/>
         </w:rPr>
-        <w:t xml:space="preserve">-adapters  y </w:t>
+        <w:t xml:space="preserve">  y </w:t>
       </w:r>
       <w:proofErr w:type="spellStart"/>
       <w:r>
@@ -1806,7 +1750,7 @@
           <w:rFonts w:ascii="Times New Roman" w:hAnsi="Times New Roman" w:cs="Times New Roman"/>
           <w:lang w:eastAsia="es-AR"/>
         </w:rPr>
-        <w:t>aether</w:t>
+        <w:t>aether-loader</w:t>
       </w:r>
       <w:proofErr w:type="spellEnd"/>
       <w:r>
@@ -1814,7 +1758,7 @@
           <w:rFonts w:ascii="Times New Roman" w:hAnsi="Times New Roman" w:cs="Times New Roman"/>
           <w:lang w:eastAsia="es-AR"/>
         </w:rPr>
-        <w:t xml:space="preserve">-loader. En el primero se encuentran las clases correspondientes al núcleo del framework encargadas de </w:t>
+        <w:t xml:space="preserve">. En el primero se encuentran las clases correspondientes al núcleo del framework encargadas de </w:t>
       </w:r>
       <w:r>
         <w:rPr>
@@ -1878,7 +1822,7 @@
           <w:rFonts w:ascii="Times New Roman" w:hAnsi="Times New Roman" w:cs="Times New Roman"/>
           <w:lang w:eastAsia="es-AR"/>
         </w:rPr>
-        <w:t>ether</w:t>
+        <w:t>ether-loader</w:t>
       </w:r>
       <w:proofErr w:type="spellEnd"/>
       <w:r>
@@ -1886,7 +1830,7 @@
           <w:rFonts w:ascii="Times New Roman" w:hAnsi="Times New Roman" w:cs="Times New Roman"/>
           <w:lang w:eastAsia="es-AR"/>
         </w:rPr>
-        <w:t xml:space="preserve">-loader es el </w:t>
+        <w:t xml:space="preserve"> es el </w:t>
       </w:r>
       <w:r>
         <w:rPr>
@@ -1900,7 +1844,39 @@
           <w:rFonts w:ascii="Times New Roman" w:hAnsi="Times New Roman" w:cs="Times New Roman"/>
           <w:lang w:eastAsia="es-AR"/>
         </w:rPr>
-        <w:t xml:space="preserve"> En la figura siguiente se presentan los tres módulos nombrados y la interacción entre estos.</w:t>
+        <w:t xml:space="preserve"> En la figura </w:t>
+      </w:r>
+      <w:del w:id="4" w:author="Kireta" w:date="2013-01-13T17:40:00Z">
+        <w:r>
+          <w:rPr>
+            <w:rFonts w:ascii="Times New Roman" w:hAnsi="Times New Roman" w:cs="Times New Roman"/>
+            <w:lang w:eastAsia="es-AR"/>
+          </w:rPr>
+          <w:delText xml:space="preserve">siguiente </w:delText>
+        </w:r>
+      </w:del>
+      <w:ins w:id="5" w:author="Kireta" w:date="2013-01-13T17:40:00Z">
+        <w:r>
+          <w:rPr>
+            <w:rFonts w:ascii="Times New Roman" w:hAnsi="Times New Roman" w:cs="Times New Roman"/>
+            <w:lang w:eastAsia="es-AR"/>
+          </w:rPr>
+          <w:t>4.1</w:t>
+        </w:r>
+        <w:r>
+          <w:rPr>
+            <w:rFonts w:ascii="Times New Roman" w:hAnsi="Times New Roman" w:cs="Times New Roman"/>
+            <w:lang w:eastAsia="es-AR"/>
+          </w:rPr>
+          <w:t xml:space="preserve"> </w:t>
+        </w:r>
+      </w:ins>
+      <w:r>
+        <w:rPr>
+          <w:rFonts w:ascii="Times New Roman" w:hAnsi="Times New Roman" w:cs="Times New Roman"/>
+          <w:lang w:eastAsia="es-AR"/>
+        </w:rPr>
+        <w:t>se presentan los tres módulos nombrados y la interacción entre estos.</w:t>
       </w:r>
     </w:p>
     <w:p>
@@ -1924,7 +1900,7 @@
         <w:rPr>
           <w:rFonts w:ascii="Times New Roman" w:hAnsi="Times New Roman" w:cs="Times New Roman"/>
           <w:noProof/>
-          <w:lang w:val="es-ES_tradnl" w:eastAsia="es-ES_tradnl"/>
+          <w:lang w:val="en-US"/>
         </w:rPr>
         <w:lastRenderedPageBreak/>
         <w:drawing>
@@ -2182,8 +2158,33 @@
           <w:rFonts w:ascii="Times New Roman" w:hAnsi="Times New Roman" w:cs="Times New Roman"/>
           <w:lang w:eastAsia="es-AR"/>
         </w:rPr>
-        <w:t xml:space="preserve">figura 4.1 </w:t>
-      </w:r>
+        <w:t>figura 4.</w:t>
+      </w:r>
+      <w:del w:id="6" w:author="Kireta" w:date="2013-01-13T17:40:00Z">
+        <w:r>
+          <w:rPr>
+            <w:rFonts w:ascii="Times New Roman" w:hAnsi="Times New Roman" w:cs="Times New Roman"/>
+            <w:lang w:eastAsia="es-AR"/>
+          </w:rPr>
+          <w:delText xml:space="preserve">1 </w:delText>
+        </w:r>
+      </w:del>
+      <w:ins w:id="7" w:author="Kireta" w:date="2013-01-13T17:40:00Z">
+        <w:r>
+          <w:rPr>
+            <w:rFonts w:ascii="Times New Roman" w:hAnsi="Times New Roman" w:cs="Times New Roman"/>
+            <w:lang w:eastAsia="es-AR"/>
+          </w:rPr>
+          <w:t>2</w:t>
+        </w:r>
+        <w:r>
+          <w:rPr>
+            <w:rFonts w:ascii="Times New Roman" w:hAnsi="Times New Roman" w:cs="Times New Roman"/>
+            <w:lang w:eastAsia="es-AR"/>
+          </w:rPr>
+          <w:t xml:space="preserve"> </w:t>
+        </w:r>
+      </w:ins>
       <w:r>
         <w:rPr>
           <w:rFonts w:ascii="Times New Roman" w:hAnsi="Times New Roman" w:cs="Times New Roman"/>
@@ -2226,7 +2227,7 @@
         <w:rPr>
           <w:rFonts w:ascii="Times New Roman" w:hAnsi="Times New Roman" w:cs="Times New Roman"/>
           <w:noProof/>
-          <w:lang w:val="es-ES_tradnl" w:eastAsia="es-ES_tradnl"/>
+          <w:lang w:val="en-US"/>
         </w:rPr>
         <w:drawing>
           <wp:inline distT="0" distB="0" distL="0" distR="0" wp14:anchorId="5360E56B" wp14:editId="474E09F8">
@@ -2279,7 +2280,7 @@
           <w:rStyle w:val="CommentReference"/>
           <w:rFonts w:ascii="Times New Roman" w:hAnsi="Times New Roman" w:cs="Times New Roman"/>
         </w:rPr>
-        <w:commentReference w:id="4"/>
+        <w:commentReference w:id="8"/>
       </w:r>
     </w:p>
     <w:p>
@@ -2293,7 +2294,35 @@
         <w:rPr>
           <w:rFonts w:ascii="Times New Roman" w:hAnsi="Times New Roman" w:cs="Times New Roman"/>
         </w:rPr>
-        <w:t>Figura 4.1 – Módulo de abstracción de servicios</w:t>
+        <w:t>Figura 4.</w:t>
+      </w:r>
+      <w:del w:id="9" w:author="Kireta" w:date="2013-01-13T17:40:00Z">
+        <w:r>
+          <w:rPr>
+            <w:rFonts w:ascii="Times New Roman" w:hAnsi="Times New Roman" w:cs="Times New Roman"/>
+          </w:rPr>
+          <w:delText xml:space="preserve">1 </w:delText>
+        </w:r>
+      </w:del>
+      <w:ins w:id="10" w:author="Kireta" w:date="2013-01-13T17:40:00Z">
+        <w:r>
+          <w:rPr>
+            <w:rFonts w:ascii="Times New Roman" w:hAnsi="Times New Roman" w:cs="Times New Roman"/>
+          </w:rPr>
+          <w:t>2</w:t>
+        </w:r>
+        <w:r>
+          <w:rPr>
+            <w:rFonts w:ascii="Times New Roman" w:hAnsi="Times New Roman" w:cs="Times New Roman"/>
+          </w:rPr>
+          <w:t xml:space="preserve"> </w:t>
+        </w:r>
+      </w:ins>
+      <w:r>
+        <w:rPr>
+          <w:rFonts w:ascii="Times New Roman" w:hAnsi="Times New Roman" w:cs="Times New Roman"/>
+        </w:rPr>
+        <w:t>– Módulo de abstracción de servicios</w:t>
       </w:r>
     </w:p>
     <w:p>
@@ -2464,7 +2493,7 @@
           <w:rFonts w:ascii="Times New Roman" w:hAnsi="Times New Roman" w:cs="Times New Roman"/>
           <w:b/>
           <w:noProof/>
-          <w:lang w:val="es-ES_tradnl" w:eastAsia="es-ES_tradnl"/>
+          <w:lang w:val="en-US"/>
         </w:rPr>
         <w:lastRenderedPageBreak/>
         <w:drawing>
@@ -2543,7 +2572,7 @@
       <w:pPr>
         <w:jc w:val="both"/>
         <w:rPr>
-          <w:ins w:id="5" w:author="Zanarkand-W" w:date="2013-01-10T15:55:00Z"/>
+          <w:ins w:id="11" w:author="Zanarkand-W" w:date="2013-01-10T15:55:00Z"/>
           <w:rFonts w:ascii="Times New Roman" w:hAnsi="Times New Roman" w:cs="Times New Roman"/>
         </w:rPr>
       </w:pPr>
@@ -2635,25 +2664,7 @@
         <w:rPr>
           <w:rFonts w:ascii="Times New Roman" w:hAnsi="Times New Roman" w:cs="Times New Roman"/>
         </w:rPr>
-        <w:t xml:space="preserve"> debe realizarse por medio de un archivo que detalla uno a uno los servicios disponibles del usuario.</w:t>
-      </w:r>
-      <w:r>
-        <w:rPr>
-          <w:rFonts w:ascii="Times New Roman" w:hAnsi="Times New Roman" w:cs="Times New Roman"/>
-        </w:rPr>
-        <w:t xml:space="preserve"> En el diagrama de secuencia siguiente (figura 4.4) se presenta l</w:t>
-      </w:r>
-      <w:r>
-        <w:rPr>
-          <w:rFonts w:ascii="Times New Roman" w:hAnsi="Times New Roman" w:cs="Times New Roman"/>
-        </w:rPr>
-        <w:t xml:space="preserve">a idea de este punto de acceso </w:t>
-      </w:r>
-      <w:r>
-        <w:rPr>
-          <w:rFonts w:ascii="Times New Roman" w:hAnsi="Times New Roman" w:cs="Times New Roman"/>
-        </w:rPr>
-        <w:t>mediante un ejemplo de construcción para el servicio de S3.</w:t>
+        <w:t xml:space="preserve"> debe realizarse por medio de un archivo que detalla uno a uno los servicios disponibles del usuario. En el diagrama de secuencia siguiente (figura 4.4) se presenta la idea de este punto de acceso mediante un ejemplo de construcción para el servicio de S3.</w:t>
       </w:r>
     </w:p>
     <w:p>
@@ -2677,7 +2688,7 @@
           <w:noProof/>
           <w:sz w:val="72"/>
           <w:szCs w:val="72"/>
-          <w:lang w:val="es-ES_tradnl" w:eastAsia="es-ES_tradnl"/>
+          <w:lang w:val="en-US"/>
         </w:rPr>
         <w:lastRenderedPageBreak/>
         <w:drawing>
@@ -2744,7 +2755,35 @@
         <w:rPr>
           <w:rFonts w:ascii="Times New Roman" w:hAnsi="Times New Roman" w:cs="Times New Roman"/>
         </w:rPr>
-        <w:t>4.2 - Construcción de un servicio</w:t>
+        <w:t>4.</w:t>
+      </w:r>
+      <w:del w:id="12" w:author="Kireta" w:date="2013-01-13T17:41:00Z">
+        <w:r>
+          <w:rPr>
+            <w:rFonts w:ascii="Times New Roman" w:hAnsi="Times New Roman" w:cs="Times New Roman"/>
+          </w:rPr>
+          <w:delText xml:space="preserve">2 </w:delText>
+        </w:r>
+      </w:del>
+      <w:ins w:id="13" w:author="Kireta" w:date="2013-01-13T17:41:00Z">
+        <w:r>
+          <w:rPr>
+            <w:rFonts w:ascii="Times New Roman" w:hAnsi="Times New Roman" w:cs="Times New Roman"/>
+          </w:rPr>
+          <w:t>4</w:t>
+        </w:r>
+        <w:r>
+          <w:rPr>
+            <w:rFonts w:ascii="Times New Roman" w:hAnsi="Times New Roman" w:cs="Times New Roman"/>
+          </w:rPr>
+          <w:t xml:space="preserve"> </w:t>
+        </w:r>
+      </w:ins>
+      <w:r>
+        <w:rPr>
+          <w:rFonts w:ascii="Times New Roman" w:hAnsi="Times New Roman" w:cs="Times New Roman"/>
+        </w:rPr>
+        <w:t>- Construcción de un servicio</w:t>
       </w:r>
     </w:p>
     <w:p>
@@ -2821,8 +2860,30 @@
         <w:rPr>
           <w:rFonts w:ascii="Times New Roman" w:hAnsi="Times New Roman" w:cs="Times New Roman"/>
         </w:rPr>
-        <w:t xml:space="preserve">en la figura 4.3 </w:t>
-      </w:r>
+        <w:t>en la figura 4.</w:t>
+      </w:r>
+      <w:del w:id="14" w:author="Kireta" w:date="2013-01-13T17:41:00Z">
+        <w:r>
+          <w:rPr>
+            <w:rFonts w:ascii="Times New Roman" w:hAnsi="Times New Roman" w:cs="Times New Roman"/>
+          </w:rPr>
+          <w:delText xml:space="preserve">3 </w:delText>
+        </w:r>
+      </w:del>
+      <w:ins w:id="15" w:author="Kireta" w:date="2013-01-13T17:41:00Z">
+        <w:r>
+          <w:rPr>
+            <w:rFonts w:ascii="Times New Roman" w:hAnsi="Times New Roman" w:cs="Times New Roman"/>
+          </w:rPr>
+          <w:t>5</w:t>
+        </w:r>
+        <w:r>
+          <w:rPr>
+            <w:rFonts w:ascii="Times New Roman" w:hAnsi="Times New Roman" w:cs="Times New Roman"/>
+          </w:rPr>
+          <w:t xml:space="preserve"> </w:t>
+        </w:r>
+      </w:ins>
       <w:r>
         <w:rPr>
           <w:rFonts w:ascii="Times New Roman" w:hAnsi="Times New Roman" w:cs="Times New Roman"/>
@@ -2841,7 +2902,7 @@
         <w:rPr>
           <w:rFonts w:ascii="Times New Roman" w:hAnsi="Times New Roman" w:cs="Times New Roman"/>
           <w:noProof/>
-          <w:lang w:val="es-ES_tradnl" w:eastAsia="es-ES_tradnl"/>
+          <w:lang w:val="en-US"/>
         </w:rPr>
         <w:lastRenderedPageBreak/>
         <w:drawing>
@@ -2902,7 +2963,35 @@
         <w:rPr>
           <w:rFonts w:ascii="Times New Roman" w:hAnsi="Times New Roman" w:cs="Times New Roman"/>
         </w:rPr>
-        <w:t>Figura 4.3 – Abstracción de servicios</w:t>
+        <w:t>Figura 4.</w:t>
+      </w:r>
+      <w:del w:id="16" w:author="Kireta" w:date="2013-01-13T17:41:00Z">
+        <w:r>
+          <w:rPr>
+            <w:rFonts w:ascii="Times New Roman" w:hAnsi="Times New Roman" w:cs="Times New Roman"/>
+          </w:rPr>
+          <w:delText xml:space="preserve">3 </w:delText>
+        </w:r>
+      </w:del>
+      <w:ins w:id="17" w:author="Kireta" w:date="2013-01-13T17:41:00Z">
+        <w:r>
+          <w:rPr>
+            <w:rFonts w:ascii="Times New Roman" w:hAnsi="Times New Roman" w:cs="Times New Roman"/>
+          </w:rPr>
+          <w:t>5</w:t>
+        </w:r>
+        <w:r>
+          <w:rPr>
+            <w:rFonts w:ascii="Times New Roman" w:hAnsi="Times New Roman" w:cs="Times New Roman"/>
+          </w:rPr>
+          <w:t xml:space="preserve"> </w:t>
+        </w:r>
+      </w:ins>
+      <w:r>
+        <w:rPr>
+          <w:rFonts w:ascii="Times New Roman" w:hAnsi="Times New Roman" w:cs="Times New Roman"/>
+        </w:rPr>
+        <w:t>– Abstracción de servicios</w:t>
       </w:r>
     </w:p>
     <w:p>
@@ -4400,7 +4489,29 @@
         <w:rPr>
           <w:rFonts w:ascii="Times New Roman" w:hAnsi="Times New Roman" w:cs="Times New Roman"/>
         </w:rPr>
-        <w:t>4.4.</w:t>
+        <w:t>4.</w:t>
+      </w:r>
+      <w:del w:id="18" w:author="Kireta" w:date="2013-01-13T17:41:00Z">
+        <w:r>
+          <w:rPr>
+            <w:rFonts w:ascii="Times New Roman" w:hAnsi="Times New Roman" w:cs="Times New Roman"/>
+          </w:rPr>
+          <w:delText>4</w:delText>
+        </w:r>
+      </w:del>
+      <w:ins w:id="19" w:author="Kireta" w:date="2013-01-13T17:41:00Z">
+        <w:r>
+          <w:rPr>
+            <w:rFonts w:ascii="Times New Roman" w:hAnsi="Times New Roman" w:cs="Times New Roman"/>
+          </w:rPr>
+          <w:t>6</w:t>
+        </w:r>
+      </w:ins>
+      <w:r>
+        <w:rPr>
+          <w:rFonts w:ascii="Times New Roman" w:hAnsi="Times New Roman" w:cs="Times New Roman"/>
+        </w:rPr>
+        <w:t>.</w:t>
       </w:r>
     </w:p>
     <w:p>
@@ -4423,7 +4534,7 @@
         <w:rPr>
           <w:rFonts w:ascii="Times New Roman" w:hAnsi="Times New Roman" w:cs="Times New Roman"/>
           <w:noProof/>
-          <w:lang w:val="es-ES_tradnl" w:eastAsia="es-ES_tradnl"/>
+          <w:lang w:val="en-US"/>
         </w:rPr>
         <w:lastRenderedPageBreak/>
         <w:drawing>
@@ -4487,8 +4598,35 @@
           <w:rFonts w:ascii="Times New Roman" w:hAnsi="Times New Roman" w:cs="Times New Roman"/>
           <w:bCs/>
         </w:rPr>
-        <w:t>Figura 4.4</w:t>
-      </w:r>
+        <w:t>Figura 4.</w:t>
+      </w:r>
+      <w:del w:id="20" w:author="Kireta" w:date="2013-01-13T17:41:00Z">
+        <w:r>
+          <w:rPr>
+            <w:rFonts w:ascii="Times New Roman" w:hAnsi="Times New Roman" w:cs="Times New Roman"/>
+            <w:bCs/>
+          </w:rPr>
+          <w:delText>4</w:delText>
+        </w:r>
+      </w:del>
+      <w:ins w:id="21" w:author="Kireta" w:date="2013-01-13T17:41:00Z">
+        <w:r>
+          <w:rPr>
+            <w:rFonts w:ascii="Times New Roman" w:hAnsi="Times New Roman" w:cs="Times New Roman"/>
+            <w:bCs/>
+          </w:rPr>
+          <w:t>6</w:t>
+        </w:r>
+      </w:ins>
+      <w:ins w:id="22" w:author="Kireta" w:date="2013-01-13T17:42:00Z">
+        <w:r>
+          <w:rPr>
+            <w:rFonts w:ascii="Times New Roman" w:hAnsi="Times New Roman" w:cs="Times New Roman"/>
+            <w:bCs/>
+          </w:rPr>
+          <w:t xml:space="preserve"> – Modelo de instanciación de servicios.</w:t>
+        </w:r>
+      </w:ins>
     </w:p>
     <w:p>
       <w:pPr>
@@ -4540,19 +4678,7 @@
         <w:rPr>
           <w:rFonts w:ascii="Times New Roman" w:hAnsi="Times New Roman" w:cs="Times New Roman"/>
         </w:rPr>
-        <w:t xml:space="preserve">se encuentra implementada respetando el patrón de diseño Singleton. El objetivo de este patrón es </w:t>
-      </w:r>
-      <w:r>
-        <w:rPr>
-          <w:rFonts w:ascii="Times New Roman" w:hAnsi="Times New Roman" w:cs="Times New Roman"/>
-        </w:rPr>
-        <w:t>garantizar que una clase sólo tenga una instancia y proporcionar un punto de acceso global a ella.</w:t>
-      </w:r>
-      <w:r>
-        <w:rPr>
-          <w:rFonts w:ascii="Times New Roman" w:hAnsi="Times New Roman" w:cs="Times New Roman"/>
-        </w:rPr>
-        <w:t xml:space="preserve"> </w:t>
+        <w:t xml:space="preserve">se encuentra implementada respetando el patrón de diseño Singleton. El objetivo de este patrón es garantizar que una clase sólo tenga una instancia y proporcionar un punto de acceso global a ella. </w:t>
       </w:r>
       <w:r>
         <w:rPr>
@@ -4566,7 +4692,7 @@
         </w:rPr>
         <w:t>ServiceFactory</w:t>
       </w:r>
-      <w:ins w:id="6" w:author="Marcos" w:date="2013-01-11T11:41:00Z">
+      <w:ins w:id="23" w:author="Marcos" w:date="2013-01-11T11:41:00Z">
         <w:r>
           <w:rPr>
             <w:rFonts w:ascii="Times New Roman" w:hAnsi="Times New Roman" w:cs="Times New Roman"/>
@@ -4635,8 +4761,30 @@
         <w:rPr>
           <w:rFonts w:ascii="Times New Roman" w:hAnsi="Times New Roman" w:cs="Times New Roman"/>
         </w:rPr>
-        <w:t xml:space="preserve">4.5 </w:t>
-      </w:r>
+        <w:t>4.</w:t>
+      </w:r>
+      <w:del w:id="24" w:author="Kireta" w:date="2013-01-13T17:41:00Z">
+        <w:r>
+          <w:rPr>
+            <w:rFonts w:ascii="Times New Roman" w:hAnsi="Times New Roman" w:cs="Times New Roman"/>
+          </w:rPr>
+          <w:delText xml:space="preserve">5 </w:delText>
+        </w:r>
+      </w:del>
+      <w:ins w:id="25" w:author="Kireta" w:date="2013-01-13T17:41:00Z">
+        <w:r>
+          <w:rPr>
+            <w:rFonts w:ascii="Times New Roman" w:hAnsi="Times New Roman" w:cs="Times New Roman"/>
+          </w:rPr>
+          <w:t>7</w:t>
+        </w:r>
+        <w:r>
+          <w:rPr>
+            <w:rFonts w:ascii="Times New Roman" w:hAnsi="Times New Roman" w:cs="Times New Roman"/>
+          </w:rPr>
+          <w:t xml:space="preserve"> </w:t>
+        </w:r>
+      </w:ins>
     </w:p>
     <w:p>
       <w:pPr>
@@ -4650,7 +4798,7 @@
         <w:rPr>
           <w:rFonts w:ascii="Times New Roman" w:hAnsi="Times New Roman" w:cs="Times New Roman"/>
           <w:noProof/>
-          <w:lang w:val="es-ES_tradnl" w:eastAsia="es-ES_tradnl"/>
+          <w:lang w:val="en-US"/>
         </w:rPr>
         <w:lastRenderedPageBreak/>
         <w:drawing>
@@ -4714,8 +4862,62 @@
           <w:rFonts w:ascii="Times New Roman" w:hAnsi="Times New Roman" w:cs="Times New Roman"/>
           <w:bCs/>
         </w:rPr>
-        <w:t>Figura 4.5</w:t>
-      </w:r>
+        <w:t>Figura 4.</w:t>
+      </w:r>
+      <w:del w:id="26" w:author="Kireta" w:date="2013-01-13T17:41:00Z">
+        <w:r>
+          <w:rPr>
+            <w:rFonts w:ascii="Times New Roman" w:hAnsi="Times New Roman" w:cs="Times New Roman"/>
+            <w:bCs/>
+          </w:rPr>
+          <w:delText>5</w:delText>
+        </w:r>
+      </w:del>
+      <w:ins w:id="27" w:author="Kireta" w:date="2013-01-13T17:41:00Z">
+        <w:r>
+          <w:rPr>
+            <w:rFonts w:ascii="Times New Roman" w:hAnsi="Times New Roman" w:cs="Times New Roman"/>
+            <w:bCs/>
+          </w:rPr>
+          <w:t>7</w:t>
+        </w:r>
+      </w:ins>
+      <w:ins w:id="28" w:author="Kireta" w:date="2013-01-13T17:42:00Z">
+        <w:r>
+          <w:rPr>
+            <w:rFonts w:ascii="Times New Roman" w:hAnsi="Times New Roman" w:cs="Times New Roman"/>
+            <w:bCs/>
+          </w:rPr>
+          <w:t xml:space="preserve"> – Secuencia de </w:t>
+        </w:r>
+      </w:ins>
+      <w:ins w:id="29" w:author="Kireta" w:date="2013-01-13T17:43:00Z">
+        <w:r>
+          <w:rPr>
+            <w:rFonts w:ascii="Times New Roman" w:hAnsi="Times New Roman" w:cs="Times New Roman"/>
+            <w:bCs/>
+          </w:rPr>
+          <w:t>instanciación</w:t>
+        </w:r>
+      </w:ins>
+      <w:ins w:id="30" w:author="Kireta" w:date="2013-01-13T17:42:00Z">
+        <w:r>
+          <w:rPr>
+            <w:rFonts w:ascii="Times New Roman" w:hAnsi="Times New Roman" w:cs="Times New Roman"/>
+            <w:bCs/>
+          </w:rPr>
+          <w:t xml:space="preserve"> </w:t>
+        </w:r>
+      </w:ins>
+      <w:ins w:id="31" w:author="Kireta" w:date="2013-01-13T17:43:00Z">
+        <w:r>
+          <w:rPr>
+            <w:rFonts w:ascii="Times New Roman" w:hAnsi="Times New Roman" w:cs="Times New Roman"/>
+            <w:bCs/>
+          </w:rPr>
+          <w:t>de un servicio.</w:t>
+        </w:r>
+      </w:ins>
     </w:p>
     <w:p>
       <w:pPr>
@@ -4979,7 +5181,7 @@
         <w:rPr>
           <w:rFonts w:ascii="Times New Roman" w:hAnsi="Times New Roman" w:cs="Times New Roman"/>
           <w:noProof/>
-          <w:lang w:val="es-ES_tradnl" w:eastAsia="es-ES_tradnl"/>
+          <w:lang w:val="en-US"/>
         </w:rPr>
         <w:lastRenderedPageBreak/>
         <w:drawing>
@@ -5043,8 +5245,51 @@
           <w:rFonts w:ascii="Times New Roman" w:hAnsi="Times New Roman" w:cs="Times New Roman"/>
           <w:bCs/>
         </w:rPr>
-        <w:t>Figura 4.6</w:t>
-      </w:r>
+        <w:t>Figura 4.</w:t>
+      </w:r>
+      <w:del w:id="32" w:author="Kireta" w:date="2013-01-13T17:41:00Z">
+        <w:r>
+          <w:rPr>
+            <w:rFonts w:ascii="Times New Roman" w:hAnsi="Times New Roman" w:cs="Times New Roman"/>
+            <w:bCs/>
+          </w:rPr>
+          <w:delText>6</w:delText>
+        </w:r>
+      </w:del>
+      <w:ins w:id="33" w:author="Kireta" w:date="2013-01-13T17:41:00Z">
+        <w:r>
+          <w:rPr>
+            <w:rFonts w:ascii="Times New Roman" w:hAnsi="Times New Roman" w:cs="Times New Roman"/>
+            <w:bCs/>
+          </w:rPr>
+          <w:t>8</w:t>
+        </w:r>
+      </w:ins>
+      <w:ins w:id="34" w:author="Kireta" w:date="2013-01-13T17:43:00Z">
+        <w:r>
+          <w:rPr>
+            <w:rFonts w:ascii="Times New Roman" w:hAnsi="Times New Roman" w:cs="Times New Roman"/>
+            <w:bCs/>
+          </w:rPr>
+          <w:t xml:space="preserve"> – Secuencia de inicialización de un </w:t>
+        </w:r>
+        <w:proofErr w:type="spellStart"/>
+        <w:r>
+          <w:rPr>
+            <w:rFonts w:ascii="Times New Roman" w:hAnsi="Times New Roman" w:cs="Times New Roman"/>
+            <w:bCs/>
+          </w:rPr>
+          <w:t>adapter</w:t>
+        </w:r>
+        <w:proofErr w:type="spellEnd"/>
+        <w:r>
+          <w:rPr>
+            <w:rFonts w:ascii="Times New Roman" w:hAnsi="Times New Roman" w:cs="Times New Roman"/>
+            <w:bCs/>
+          </w:rPr>
+          <w:t>.</w:t>
+        </w:r>
+      </w:ins>
     </w:p>
     <w:p>
       <w:pPr>
@@ -5074,13 +5319,41 @@
         <w:rPr>
           <w:rFonts w:ascii="Times New Roman" w:hAnsi="Times New Roman" w:cs="Times New Roman"/>
         </w:rPr>
-        <w:t>la figura 4.6</w:t>
-      </w:r>
-      <w:r>
-        <w:rPr>
-          <w:rFonts w:ascii="Times New Roman" w:hAnsi="Times New Roman" w:cs="Times New Roman"/>
-        </w:rPr>
-        <w:t xml:space="preserve"> puede verse claramente la secuencia de invocaciones entre los objetos al momento de inicialización de un adapter. “</w:t>
+        <w:t>la figura 4.</w:t>
+      </w:r>
+      <w:del w:id="35" w:author="Kireta" w:date="2013-01-13T17:41:00Z">
+        <w:r>
+          <w:rPr>
+            <w:rFonts w:ascii="Times New Roman" w:hAnsi="Times New Roman" w:cs="Times New Roman"/>
+          </w:rPr>
+          <w:delText>6</w:delText>
+        </w:r>
+        <w:r>
+          <w:rPr>
+            <w:rFonts w:ascii="Times New Roman" w:hAnsi="Times New Roman" w:cs="Times New Roman"/>
+          </w:rPr>
+          <w:delText xml:space="preserve"> </w:delText>
+        </w:r>
+      </w:del>
+      <w:ins w:id="36" w:author="Kireta" w:date="2013-01-13T17:41:00Z">
+        <w:r>
+          <w:rPr>
+            <w:rFonts w:ascii="Times New Roman" w:hAnsi="Times New Roman" w:cs="Times New Roman"/>
+          </w:rPr>
+          <w:t>8</w:t>
+        </w:r>
+        <w:r>
+          <w:rPr>
+            <w:rFonts w:ascii="Times New Roman" w:hAnsi="Times New Roman" w:cs="Times New Roman"/>
+          </w:rPr>
+          <w:t xml:space="preserve"> </w:t>
+        </w:r>
+      </w:ins>
+      <w:r>
+        <w:rPr>
+          <w:rFonts w:ascii="Times New Roman" w:hAnsi="Times New Roman" w:cs="Times New Roman"/>
+        </w:rPr>
+        <w:t>puede verse claramente la secuencia de invocaciones entre los objetos al momento de inicialización de un adapter. “</w:t>
       </w:r>
       <w:r>
         <w:rPr>
@@ -5118,14 +5391,14 @@
         </w:rPr>
         <w:t>ServiceFactory</w:t>
       </w:r>
-      <w:bookmarkStart w:id="7" w:name="id.4bbe97c8323e"/>
-      <w:bookmarkEnd w:id="7"/>
+      <w:bookmarkStart w:id="37" w:name="id.4bbe97c8323e"/>
+      <w:bookmarkEnd w:id="37"/>
     </w:p>
     <w:p>
       <w:pPr>
         <w:jc w:val="both"/>
         <w:rPr>
-          <w:ins w:id="8" w:author="Marcos" w:date="2013-01-11T12:37:00Z"/>
+          <w:ins w:id="38" w:author="Marcos" w:date="2013-01-11T12:37:00Z"/>
           <w:rFonts w:ascii="Times New Roman" w:hAnsi="Times New Roman" w:cs="Times New Roman"/>
         </w:rPr>
       </w:pPr>
@@ -5605,7 +5878,7 @@
         <w:rPr>
           <w:rFonts w:ascii="Times New Roman" w:hAnsi="Times New Roman" w:cs="Times New Roman"/>
           <w:noProof/>
-          <w:lang w:val="es-ES_tradnl" w:eastAsia="es-ES_tradnl"/>
+          <w:lang w:val="en-US"/>
         </w:rPr>
         <w:drawing>
           <wp:inline distT="0" distB="0" distL="0" distR="0" wp14:anchorId="29459B63" wp14:editId="6E66FD87">
@@ -5665,7 +5938,35 @@
         <w:rPr>
           <w:rFonts w:ascii="Times New Roman" w:hAnsi="Times New Roman" w:cs="Times New Roman"/>
         </w:rPr>
-        <w:t>Figura 4.4 – Abstracción de adapters para frameworks de terceros.</w:t>
+        <w:t>Figura 4.</w:t>
+      </w:r>
+      <w:del w:id="39" w:author="Kireta" w:date="2013-01-13T17:41:00Z">
+        <w:r>
+          <w:rPr>
+            <w:rFonts w:ascii="Times New Roman" w:hAnsi="Times New Roman" w:cs="Times New Roman"/>
+          </w:rPr>
+          <w:delText xml:space="preserve">4 </w:delText>
+        </w:r>
+      </w:del>
+      <w:ins w:id="40" w:author="Kireta" w:date="2013-01-13T17:41:00Z">
+        <w:r>
+          <w:rPr>
+            <w:rFonts w:ascii="Times New Roman" w:hAnsi="Times New Roman" w:cs="Times New Roman"/>
+          </w:rPr>
+          <w:t>9</w:t>
+        </w:r>
+        <w:r>
+          <w:rPr>
+            <w:rFonts w:ascii="Times New Roman" w:hAnsi="Times New Roman" w:cs="Times New Roman"/>
+          </w:rPr>
+          <w:t xml:space="preserve"> </w:t>
+        </w:r>
+      </w:ins>
+      <w:r>
+        <w:rPr>
+          <w:rFonts w:ascii="Times New Roman" w:hAnsi="Times New Roman" w:cs="Times New Roman"/>
+        </w:rPr>
+        <w:t>– Abstracción de adapters para frameworks de terceros.</w:t>
       </w:r>
     </w:p>
     <w:p>
@@ -6143,7 +6444,25 @@
           <w:sz w:val="20"/>
           <w:szCs w:val="20"/>
         </w:rPr>
-        <w:t xml:space="preserve"> + clase adapter + </w:t>
+        <w:t xml:space="preserve"> + clase </w:t>
+      </w:r>
+      <w:proofErr w:type="spellStart"/>
+      <w:r>
+        <w:rPr>
+          <w:rFonts w:ascii="Courier New" w:eastAsia="Courier New" w:hAnsi="Courier New" w:cs="Courier New"/>
+          <w:sz w:val="20"/>
+          <w:szCs w:val="20"/>
+        </w:rPr>
+        <w:t>adapter</w:t>
+      </w:r>
+      <w:proofErr w:type="spellEnd"/>
+      <w:r>
+        <w:rPr>
+          <w:rFonts w:ascii="Courier New" w:eastAsia="Courier New" w:hAnsi="Courier New" w:cs="Courier New"/>
+          <w:sz w:val="20"/>
+          <w:szCs w:val="20"/>
+        </w:rPr>
+        <w:t xml:space="preserve"> + </w:t>
       </w:r>
       <w:r>
         <w:rPr>
@@ -6740,7 +7059,27 @@
           <w:szCs w:val="20"/>
           <w:lang w:val="en-US"/>
         </w:rPr>
-        <w:t xml:space="preserve"> AetherFrameworkAdapter {</w:t>
+        <w:t xml:space="preserve"> </w:t>
+      </w:r>
+      <w:proofErr w:type="spellStart"/>
+      <w:r>
+        <w:rPr>
+          <w:rFonts w:ascii="Courier New" w:hAnsi="Courier New" w:cs="Courier New"/>
+          <w:sz w:val="20"/>
+          <w:szCs w:val="20"/>
+          <w:lang w:val="en-US"/>
+        </w:rPr>
+        <w:t>AetherFrameworkAdapter</w:t>
+      </w:r>
+      <w:proofErr w:type="spellEnd"/>
+      <w:r>
+        <w:rPr>
+          <w:rFonts w:ascii="Courier New" w:hAnsi="Courier New" w:cs="Courier New"/>
+          <w:sz w:val="20"/>
+          <w:szCs w:val="20"/>
+          <w:lang w:val="en-US"/>
+        </w:rPr>
+        <w:t xml:space="preserve"> {</w:t>
       </w:r>
     </w:p>
     <w:p>
@@ -8105,7 +8444,6 @@
           <w:color w:val="auto"/>
           <w:sz w:val="20"/>
           <w:szCs w:val="20"/>
-          <w:lang w:val="en-US"/>
         </w:rPr>
       </w:pPr>
       <w:r>
@@ -8123,29 +8461,28 @@
           <w:color w:val="008080"/>
           <w:sz w:val="20"/>
           <w:szCs w:val="20"/>
-          <w:lang w:val="en-US"/>
         </w:rPr>
         <w:t>&lt;/</w:t>
       </w:r>
       <w:proofErr w:type="spellStart"/>
+      <w:proofErr w:type="gramStart"/>
       <w:r>
         <w:rPr>
           <w:rFonts w:ascii="Courier New" w:hAnsi="Courier New" w:cs="Courier New"/>
           <w:color w:val="3F7F7F"/>
           <w:sz w:val="20"/>
           <w:szCs w:val="20"/>
-          <w:lang w:val="en-US"/>
         </w:rPr>
         <w:t>classException</w:t>
       </w:r>
       <w:proofErr w:type="spellEnd"/>
+      <w:proofErr w:type="gramEnd"/>
       <w:r>
         <w:rPr>
           <w:rFonts w:ascii="Courier New" w:hAnsi="Courier New" w:cs="Courier New"/>
           <w:color w:val="008080"/>
           <w:sz w:val="20"/>
           <w:szCs w:val="20"/>
-          <w:lang w:val="en-US"/>
         </w:rPr>
         <w:t>&gt;</w:t>
       </w:r>
@@ -8161,7 +8498,6 @@
           <w:color w:val="3F7F7F"/>
           <w:sz w:val="20"/>
           <w:szCs w:val="20"/>
-          <w:lang w:val="en-US"/>
         </w:rPr>
       </w:pPr>
       <w:r>
@@ -8170,7 +8506,6 @@
           <w:color w:val="3F7F7F"/>
           <w:sz w:val="20"/>
           <w:szCs w:val="20"/>
-          <w:lang w:val="en-US"/>
         </w:rPr>
         <w:t>&lt;/</w:t>
       </w:r>
@@ -8181,7 +8516,6 @@
           <w:color w:val="3F7F7F"/>
           <w:sz w:val="20"/>
           <w:szCs w:val="20"/>
-          <w:lang w:val="en-US"/>
         </w:rPr>
         <w:t>ClassLoaderConfig</w:t>
       </w:r>
@@ -8192,18 +8526,11 @@
           <w:color w:val="3F7F7F"/>
           <w:sz w:val="20"/>
           <w:szCs w:val="20"/>
-          <w:lang w:val="en-US"/>
         </w:rPr>
         <w:t>&gt;</w:t>
       </w:r>
     </w:p>
-    <w:p>
-      <w:pPr>
-        <w:rPr>
-          <w:lang w:val="en-US"/>
-        </w:rPr>
-      </w:pPr>
-    </w:p>
+    <w:p/>
     <w:p>
       <w:pPr>
         <w:jc w:val="both"/>
@@ -8614,7 +8941,7 @@
         <w:rPr>
           <w:rFonts w:ascii="Times New Roman" w:hAnsi="Times New Roman" w:cs="Times New Roman"/>
           <w:noProof/>
-          <w:lang w:val="es-ES_tradnl" w:eastAsia="es-ES_tradnl"/>
+          <w:lang w:val="en-US"/>
         </w:rPr>
         <w:lastRenderedPageBreak/>
         <w:drawing>
@@ -8675,7 +9002,35 @@
         <w:rPr>
           <w:rFonts w:ascii="Times New Roman" w:hAnsi="Times New Roman" w:cs="Times New Roman"/>
         </w:rPr>
-        <w:t xml:space="preserve">Figura 4.5 – </w:t>
+        <w:t>Figura 4.</w:t>
+      </w:r>
+      <w:del w:id="41" w:author="Kireta" w:date="2013-01-13T17:41:00Z">
+        <w:r>
+          <w:rPr>
+            <w:rFonts w:ascii="Times New Roman" w:hAnsi="Times New Roman" w:cs="Times New Roman"/>
+          </w:rPr>
+          <w:delText xml:space="preserve">5 </w:delText>
+        </w:r>
+      </w:del>
+      <w:ins w:id="42" w:author="Kireta" w:date="2013-01-13T17:41:00Z">
+        <w:r>
+          <w:rPr>
+            <w:rFonts w:ascii="Times New Roman" w:hAnsi="Times New Roman" w:cs="Times New Roman"/>
+          </w:rPr>
+          <w:t>10</w:t>
+        </w:r>
+        <w:r>
+          <w:rPr>
+            <w:rFonts w:ascii="Times New Roman" w:hAnsi="Times New Roman" w:cs="Times New Roman"/>
+          </w:rPr>
+          <w:t xml:space="preserve"> </w:t>
+        </w:r>
+      </w:ins>
+      <w:r>
+        <w:rPr>
+          <w:rFonts w:ascii="Times New Roman" w:hAnsi="Times New Roman" w:cs="Times New Roman"/>
+        </w:rPr>
+        <w:t xml:space="preserve">– </w:t>
       </w:r>
       <w:r>
         <w:rPr>
@@ -8770,7 +9125,35 @@
         <w:rPr>
           <w:rFonts w:ascii="Times New Roman" w:hAnsi="Times New Roman" w:cs="Times New Roman"/>
         </w:rPr>
-        <w:t xml:space="preserve">En la figura siguiente se presenta </w:t>
+        <w:t xml:space="preserve">En la figura </w:t>
+      </w:r>
+      <w:del w:id="43" w:author="Kireta" w:date="2013-01-13T17:42:00Z">
+        <w:r>
+          <w:rPr>
+            <w:rFonts w:ascii="Times New Roman" w:hAnsi="Times New Roman" w:cs="Times New Roman"/>
+          </w:rPr>
+          <w:delText xml:space="preserve">siguiente </w:delText>
+        </w:r>
+      </w:del>
+      <w:ins w:id="44" w:author="Kireta" w:date="2013-01-13T17:42:00Z">
+        <w:r>
+          <w:rPr>
+            <w:rFonts w:ascii="Times New Roman" w:hAnsi="Times New Roman" w:cs="Times New Roman"/>
+          </w:rPr>
+          <w:t>4.11</w:t>
+        </w:r>
+        <w:r>
+          <w:rPr>
+            <w:rFonts w:ascii="Times New Roman" w:hAnsi="Times New Roman" w:cs="Times New Roman"/>
+          </w:rPr>
+          <w:t xml:space="preserve"> </w:t>
+        </w:r>
+      </w:ins>
+      <w:r>
+        <w:rPr>
+          <w:rFonts w:ascii="Times New Roman" w:hAnsi="Times New Roman" w:cs="Times New Roman"/>
+        </w:rPr>
+        <w:t xml:space="preserve">se presenta </w:t>
       </w:r>
       <w:r>
         <w:rPr>
@@ -8786,12 +9169,11 @@
           <w:rFonts w:ascii="Times New Roman" w:hAnsi="Times New Roman" w:cs="Times New Roman"/>
         </w:rPr>
       </w:pPr>
-      <w:bookmarkStart w:id="9" w:name="_GoBack"/>
       <w:r>
         <w:rPr>
           <w:rFonts w:ascii="Times New Roman" w:hAnsi="Times New Roman" w:cs="Times New Roman"/>
           <w:noProof/>
-          <w:lang w:val="es-ES_tradnl" w:eastAsia="es-ES_tradnl"/>
+          <w:lang w:val="en-US"/>
         </w:rPr>
         <w:lastRenderedPageBreak/>
         <w:drawing>
@@ -8843,7 +9225,6 @@
           </wp:inline>
         </w:drawing>
       </w:r>
-      <w:bookmarkEnd w:id="9"/>
     </w:p>
     <w:p>
       <w:pPr>
@@ -8856,7 +9237,29 @@
         <w:rPr>
           <w:rFonts w:ascii="Times New Roman" w:hAnsi="Times New Roman" w:cs="Times New Roman"/>
         </w:rPr>
-        <w:t>Figura 3.8 Utilización del módulo cargador de adapters de Aether.</w:t>
+        <w:t xml:space="preserve">Figura </w:t>
+      </w:r>
+      <w:del w:id="45" w:author="Kireta" w:date="2013-01-13T17:41:00Z">
+        <w:r>
+          <w:rPr>
+            <w:rFonts w:ascii="Times New Roman" w:hAnsi="Times New Roman" w:cs="Times New Roman"/>
+          </w:rPr>
+          <w:delText>3.8</w:delText>
+        </w:r>
+      </w:del>
+      <w:ins w:id="46" w:author="Kireta" w:date="2013-01-13T17:41:00Z">
+        <w:r>
+          <w:rPr>
+            <w:rFonts w:ascii="Times New Roman" w:hAnsi="Times New Roman" w:cs="Times New Roman"/>
+          </w:rPr>
+          <w:t>4.11</w:t>
+        </w:r>
+      </w:ins>
+      <w:r>
+        <w:rPr>
+          <w:rFonts w:ascii="Times New Roman" w:hAnsi="Times New Roman" w:cs="Times New Roman"/>
+        </w:rPr>
+        <w:t xml:space="preserve"> Utilización del módulo cargador de adapters de Aether.</w:t>
       </w:r>
     </w:p>
     <w:p>
@@ -8898,7 +9301,10 @@
         </w:rPr>
       </w:pPr>
     </w:p>
-    <w:p/>
+    <w:p>
+      <w:bookmarkStart w:id="47" w:name="_GoBack"/>
+      <w:bookmarkEnd w:id="47"/>
+    </w:p>
     <w:sectPr>
       <w:pgSz w:w="12240" w:h="15840"/>
       <w:pgMar w:top="1440" w:right="1440" w:bottom="1440" w:left="1440" w:header="720" w:footer="720" w:gutter="0"/>
@@ -8992,10 +9398,18 @@
       </w:r>
       <w:proofErr w:type="spellEnd"/>
       <w:r>
-        <w:t xml:space="preserve"> dividido en 3, el loader, adapters y core y </w:t>
+        <w:t xml:space="preserve"> dividido en 3, el loader, adapters y </w:t>
       </w:r>
       <w:proofErr w:type="spellStart"/>
       <w:r>
+        <w:t>core</w:t>
+      </w:r>
+      <w:proofErr w:type="spellEnd"/>
+      <w:r>
+        <w:t xml:space="preserve"> y </w:t>
+      </w:r>
+      <w:proofErr w:type="spellStart"/>
+      <w:r>
         <w:t>alvaro</w:t>
       </w:r>
       <w:proofErr w:type="spellEnd"/>
@@ -9096,7 +9510,7 @@
       </w:r>
     </w:p>
   </w:comment>
-  <w:comment w:id="4" w:author="Zanarkand-W" w:date="2013-01-10T15:54:00Z" w:initials="Z">
+  <w:comment w:id="8" w:author="Zanarkand-W" w:date="2013-01-10T15:54:00Z" w:initials="Z">
     <w:p>
       <w:pPr>
         <w:pStyle w:val="CommentText"/>
@@ -10765,6 +11179,7 @@
   <w:style w:type="character" w:default="1" w:styleId="DefaultParagraphFont">
     <w:name w:val="Default Paragraph Font"/>
     <w:uiPriority w:val="1"/>
+    <w:semiHidden/>
     <w:unhideWhenUsed/>
   </w:style>
   <w:style w:type="table" w:default="1" w:styleId="TableNormal">
@@ -11643,7 +12058,7 @@
 </file>
 
 <file path=customXml/itemProps1.xml><?xml version="1.0" encoding="utf-8"?>
-<ds:datastoreItem xmlns:ds="http://schemas.openxmlformats.org/officeDocument/2006/customXml" ds:itemID="{8691F733-3622-412C-8507-A62ECBCA1C3A}">
+<ds:datastoreItem xmlns:ds="http://schemas.openxmlformats.org/officeDocument/2006/customXml" ds:itemID="{C8561930-4465-4E8B-8371-8CA540B20BD4}">
   <ds:schemaRefs>
     <ds:schemaRef ds:uri="http://schemas.openxmlformats.org/officeDocument/2006/bibliography"/>
   </ds:schemaRefs>

</xml_diff>

<commit_message>
Actualizacion del Capítulo 4 - Implementacion.docx
</commit_message>
<xml_diff>
--- a/docs/Capítulo 4 - Implementacion.docx
+++ b/docs/Capítulo 4 - Implementacion.docx
@@ -79,7 +79,21 @@
           <w:rFonts w:ascii="Times New Roman" w:hAnsi="Times New Roman" w:cs="Times New Roman"/>
           <w:lang w:eastAsia="es-AR"/>
         </w:rPr>
-        <w:t>del framework Aether. Inicialmente se introducirán los requerimientos funcionales del sistema y detallará la tecnología utilizada. Posteriormente se describirán los principales conceptos de diseño como patrones y estilos arquitectónicos para luego poder pasar a detallar la arquitectura de la herramienta desarrollada describiendo el diseño detallado.</w:t>
+        <w:t xml:space="preserve">del framework Aether. Inicialmente se introducirán los requerimientos funcionales del sistema y detallará la tecnología utilizada. Posteriormente se describirán los principales conceptos de diseño como patrones y estilos arquitectónicos para luego pasar a </w:t>
+      </w:r>
+      <w:r>
+        <w:rPr>
+          <w:rFonts w:ascii="Times New Roman" w:hAnsi="Times New Roman" w:cs="Times New Roman"/>
+          <w:lang w:eastAsia="es-AR"/>
+        </w:rPr>
+        <w:t xml:space="preserve">definir </w:t>
+      </w:r>
+      <w:r>
+        <w:rPr>
+          <w:rFonts w:ascii="Times New Roman" w:hAnsi="Times New Roman" w:cs="Times New Roman"/>
+          <w:lang w:eastAsia="es-AR"/>
+        </w:rPr>
+        <w:t>la arquitectura de la herramienta desarrollada describiendo el diseño detallado.</w:t>
       </w:r>
     </w:p>
     <w:p>
@@ -133,7 +147,21 @@
           <w:rFonts w:ascii="Times New Roman" w:hAnsi="Times New Roman" w:cs="Times New Roman"/>
           <w:lang w:eastAsia="es-AR"/>
         </w:rPr>
-        <w:t>A continuación se detalla cada uno de los requerimientos:</w:t>
+        <w:t xml:space="preserve">A continuación se detalla cada uno de </w:t>
+      </w:r>
+      <w:r>
+        <w:rPr>
+          <w:rFonts w:ascii="Times New Roman" w:hAnsi="Times New Roman" w:cs="Times New Roman"/>
+          <w:lang w:eastAsia="es-AR"/>
+        </w:rPr>
+        <w:t xml:space="preserve">estos </w:t>
+      </w:r>
+      <w:r>
+        <w:rPr>
+          <w:rFonts w:ascii="Times New Roman" w:hAnsi="Times New Roman" w:cs="Times New Roman"/>
+          <w:lang w:eastAsia="es-AR"/>
+        </w:rPr>
+        <w:t>requerimientos:</w:t>
       </w:r>
     </w:p>
     <w:p>
@@ -378,7 +406,21 @@
           <w:rFonts w:ascii="Times New Roman" w:hAnsi="Times New Roman" w:cs="Times New Roman"/>
           <w:lang w:eastAsia="es-AR"/>
         </w:rPr>
-        <w:t>Estos requerimientos se extraen del análisis realizado en el capítulo 2 de este documento.</w:t>
+        <w:t xml:space="preserve">Estos requerimientos se </w:t>
+      </w:r>
+      <w:r>
+        <w:rPr>
+          <w:rFonts w:ascii="Times New Roman" w:hAnsi="Times New Roman" w:cs="Times New Roman"/>
+          <w:lang w:eastAsia="es-AR"/>
+        </w:rPr>
+        <w:t xml:space="preserve">extrajeron </w:t>
+      </w:r>
+      <w:r>
+        <w:rPr>
+          <w:rFonts w:ascii="Times New Roman" w:hAnsi="Times New Roman" w:cs="Times New Roman"/>
+          <w:lang w:eastAsia="es-AR"/>
+        </w:rPr>
+        <w:t>del análisis realizado en el capítulo 2 de este documento.</w:t>
       </w:r>
     </w:p>
     <w:p>
@@ -404,7 +446,14 @@
           <w:rFonts w:ascii="Times New Roman" w:hAnsi="Times New Roman"/>
           <w:lang w:eastAsia="es-AR"/>
         </w:rPr>
-        <w:t>4.2 Tecnología empleada</w:t>
+        <w:t xml:space="preserve">4.2 Tecnología </w:t>
+      </w:r>
+      <w:r>
+        <w:rPr>
+          <w:rFonts w:ascii="Times New Roman" w:hAnsi="Times New Roman"/>
+          <w:lang w:eastAsia="es-AR"/>
+        </w:rPr>
+        <w:t>utilizada</w:t>
       </w:r>
     </w:p>
     <w:p>
@@ -483,6 +532,68 @@
       </w:r>
       <w:r>
         <w:rPr>
+          <w:rFonts w:ascii="Times New Roman" w:hAnsi="Times New Roman" w:cs="Times New Roman"/>
+          <w:lang w:val="es-ES"/>
+        </w:rPr>
+        <w:t xml:space="preserve">Maven es una herramienta de software utilizada para la gestión y construcción de proyectos Java creada por </w:t>
+      </w:r>
+      <w:proofErr w:type="spellStart"/>
+      <w:r>
+        <w:rPr>
+          <w:rFonts w:ascii="Times New Roman" w:hAnsi="Times New Roman" w:cs="Times New Roman"/>
+          <w:lang w:val="es-ES"/>
+        </w:rPr>
+        <w:t>Jason</w:t>
+      </w:r>
+      <w:proofErr w:type="spellEnd"/>
+      <w:r>
+        <w:rPr>
+          <w:rFonts w:ascii="Times New Roman" w:hAnsi="Times New Roman" w:cs="Times New Roman"/>
+          <w:lang w:val="es-ES"/>
+        </w:rPr>
+        <w:t xml:space="preserve"> van </w:t>
+      </w:r>
+      <w:proofErr w:type="spellStart"/>
+      <w:r>
+        <w:rPr>
+          <w:rFonts w:ascii="Times New Roman" w:hAnsi="Times New Roman" w:cs="Times New Roman"/>
+          <w:lang w:val="es-ES"/>
+        </w:rPr>
+        <w:t>Zyl</w:t>
+      </w:r>
+      <w:proofErr w:type="spellEnd"/>
+      <w:r>
+        <w:rPr>
+          <w:rFonts w:ascii="Times New Roman" w:hAnsi="Times New Roman" w:cs="Times New Roman"/>
+          <w:lang w:val="es-ES"/>
+        </w:rPr>
+        <w:t xml:space="preserve">, de </w:t>
+      </w:r>
+      <w:proofErr w:type="spellStart"/>
+      <w:r>
+        <w:rPr>
+          <w:rFonts w:ascii="Times New Roman" w:hAnsi="Times New Roman" w:cs="Times New Roman"/>
+          <w:lang w:val="es-ES"/>
+        </w:rPr>
+        <w:t>Sonatype</w:t>
+      </w:r>
+      <w:proofErr w:type="spellEnd"/>
+      <w:r>
+        <w:rPr>
+          <w:rFonts w:ascii="Times New Roman" w:hAnsi="Times New Roman" w:cs="Times New Roman"/>
+          <w:lang w:val="es-ES"/>
+        </w:rPr>
+        <w:t>, en 2002. Posee un modelo de configuración de construcción simple basado en un formato XML permitiendo, entre otras cosas, una sencilla administración de dependencias.</w:t>
+      </w:r>
+      <w:r>
+        <w:rPr>
+          <w:rFonts w:ascii="Times New Roman" w:hAnsi="Times New Roman" w:cs="Times New Roman"/>
+          <w:lang w:val="es-ES"/>
+        </w:rPr>
+        <w:t xml:space="preserve"> Por su parte, </w:t>
+      </w:r>
+      <w:r>
+        <w:rPr>
           <w:rStyle w:val="hps"/>
           <w:rFonts w:ascii="Times New Roman" w:hAnsi="Times New Roman" w:cs="Times New Roman"/>
           <w:lang w:val="es-ES"/>
@@ -802,69 +913,7 @@
           <w:rFonts w:ascii="Times New Roman" w:hAnsi="Times New Roman" w:cs="Times New Roman"/>
           <w:lang w:val="es-ES"/>
         </w:rPr>
-        <w:t xml:space="preserve">. Por su parte, </w:t>
-      </w:r>
-      <w:r>
-        <w:rPr>
-          <w:rFonts w:ascii="Times New Roman" w:hAnsi="Times New Roman" w:cs="Times New Roman"/>
-          <w:lang w:val="es-ES"/>
-        </w:rPr>
-        <w:t xml:space="preserve">Maven es una herramienta de software utilizada para la gestión y construcción de proyectos Java creada por </w:t>
-      </w:r>
-      <w:proofErr w:type="spellStart"/>
-      <w:r>
-        <w:rPr>
-          <w:rFonts w:ascii="Times New Roman" w:hAnsi="Times New Roman" w:cs="Times New Roman"/>
-          <w:lang w:val="es-ES"/>
-        </w:rPr>
-        <w:t>Jason</w:t>
-      </w:r>
-      <w:proofErr w:type="spellEnd"/>
-      <w:r>
-        <w:rPr>
-          <w:rFonts w:ascii="Times New Roman" w:hAnsi="Times New Roman" w:cs="Times New Roman"/>
-          <w:lang w:val="es-ES"/>
-        </w:rPr>
-        <w:t xml:space="preserve"> van </w:t>
-      </w:r>
-      <w:proofErr w:type="spellStart"/>
-      <w:r>
-        <w:rPr>
-          <w:rFonts w:ascii="Times New Roman" w:hAnsi="Times New Roman" w:cs="Times New Roman"/>
-          <w:lang w:val="es-ES"/>
-        </w:rPr>
-        <w:t>Zyl</w:t>
-      </w:r>
-      <w:proofErr w:type="spellEnd"/>
-      <w:r>
-        <w:rPr>
-          <w:rFonts w:ascii="Times New Roman" w:hAnsi="Times New Roman" w:cs="Times New Roman"/>
-          <w:lang w:val="es-ES"/>
-        </w:rPr>
-        <w:t xml:space="preserve">, de </w:t>
-      </w:r>
-      <w:proofErr w:type="spellStart"/>
-      <w:r>
-        <w:rPr>
-          <w:rFonts w:ascii="Times New Roman" w:hAnsi="Times New Roman" w:cs="Times New Roman"/>
-          <w:lang w:val="es-ES"/>
-        </w:rPr>
-        <w:t>Sonatype</w:t>
-      </w:r>
-      <w:proofErr w:type="spellEnd"/>
-      <w:r>
-        <w:rPr>
-          <w:rFonts w:ascii="Times New Roman" w:hAnsi="Times New Roman" w:cs="Times New Roman"/>
-          <w:lang w:val="es-ES"/>
-        </w:rPr>
-        <w:t>, en 2002. Posee un modelo de configuración de construcción simple basado en un formato XML permitiendo, entre otras cosas, una sencilla administración de dependencias.</w:t>
-      </w:r>
-      <w:r>
-        <w:rPr>
-          <w:rFonts w:ascii="Times New Roman" w:hAnsi="Times New Roman" w:cs="Times New Roman"/>
-          <w:lang w:val="es-ES"/>
-        </w:rPr>
-        <w:t xml:space="preserve"> </w:t>
+        <w:t xml:space="preserve">. </w:t>
       </w:r>
       <w:r>
         <w:rPr>
@@ -903,7 +952,21 @@
           <w:rFonts w:ascii="Times New Roman" w:hAnsi="Times New Roman" w:cs="Times New Roman"/>
           <w:lang w:val="es-ES"/>
         </w:rPr>
-        <w:t xml:space="preserve"> multiplataforma para desarrollar lo que el proyecto llama "Aplicaciones de Cliente Enriquecido", opuesto a las aplicaciones "Cliente-liviano" basadas en navegadores. Dispone de un </w:t>
+        <w:t xml:space="preserve"> </w:t>
+      </w:r>
+      <w:r>
+        <w:rPr>
+          <w:rFonts w:ascii="Times New Roman" w:hAnsi="Times New Roman" w:cs="Times New Roman"/>
+          <w:lang w:val="es-ES"/>
+        </w:rPr>
+        <w:t xml:space="preserve">y </w:t>
+      </w:r>
+      <w:r>
+        <w:rPr>
+          <w:rFonts w:ascii="Times New Roman" w:hAnsi="Times New Roman" w:cs="Times New Roman"/>
+          <w:lang w:val="es-ES"/>
+        </w:rPr>
+        <w:t xml:space="preserve">multiplataforma para desarrollar lo que el proyecto llama "Aplicaciones de Cliente Enriquecido", opuesto a las aplicaciones "Cliente-liviano" basadas en navegadores. Dispone de un </w:t>
       </w:r>
       <w:hyperlink r:id="rId11" w:tooltip="Editor de texto" w:history="1">
         <w:r>
@@ -919,7 +982,35 @@
           <w:rFonts w:ascii="Times New Roman" w:hAnsi="Times New Roman" w:cs="Times New Roman"/>
           <w:lang w:val="es-ES"/>
         </w:rPr>
-        <w:t xml:space="preserve"> con resaltado de sintaxis. La compilación es en tiempo real. Permite pruebas unitarias con </w:t>
+        <w:t xml:space="preserve"> con resaltado de sintaxis</w:t>
+      </w:r>
+      <w:r>
+        <w:rPr>
+          <w:rFonts w:ascii="Times New Roman" w:hAnsi="Times New Roman" w:cs="Times New Roman"/>
+          <w:lang w:val="es-ES"/>
+        </w:rPr>
+        <w:t xml:space="preserve"> y l</w:t>
+      </w:r>
+      <w:r>
+        <w:rPr>
+          <w:rFonts w:ascii="Times New Roman" w:hAnsi="Times New Roman" w:cs="Times New Roman"/>
+          <w:lang w:val="es-ES"/>
+        </w:rPr>
+        <w:t xml:space="preserve">a compilación </w:t>
+      </w:r>
+      <w:r>
+        <w:rPr>
+          <w:rFonts w:ascii="Times New Roman" w:hAnsi="Times New Roman" w:cs="Times New Roman"/>
+          <w:lang w:val="es-ES"/>
+        </w:rPr>
+        <w:t>la realiza</w:t>
+      </w:r>
+      <w:r>
+        <w:rPr>
+          <w:rFonts w:ascii="Times New Roman" w:hAnsi="Times New Roman" w:cs="Times New Roman"/>
+          <w:lang w:val="es-ES"/>
+        </w:rPr>
+        <w:t xml:space="preserve"> en tiempo real. Permite pruebas unitarias con </w:t>
       </w:r>
       <w:hyperlink r:id="rId12" w:tooltip="JUnit" w:history="1">
         <w:proofErr w:type="spellStart"/>
@@ -987,7 +1078,7 @@
           <w:rFonts w:ascii="Times New Roman" w:hAnsi="Times New Roman" w:cs="Times New Roman"/>
           <w:lang w:val="es-ES"/>
         </w:rPr>
-        <w:t xml:space="preserve">) para creación de proyectos, </w:t>
+        <w:t xml:space="preserve">) para creación </w:t>
       </w:r>
       <w:r>
         <w:rPr>
@@ -995,7 +1086,7 @@
           <w:lang w:val="es-ES"/>
         </w:rPr>
         <w:lastRenderedPageBreak/>
-        <w:t xml:space="preserve">clases, </w:t>
+        <w:t xml:space="preserve">de proyectos, clases, </w:t>
       </w:r>
       <w:proofErr w:type="spellStart"/>
       <w:r>
@@ -1070,7 +1161,49 @@
           <w:rFonts w:ascii="Times New Roman" w:hAnsi="Times New Roman" w:cs="Times New Roman"/>
           <w:lang w:eastAsia="es-AR"/>
         </w:rPr>
-        <w:t>El diseño arquitectónico es una de las actividades más importantes involucradas en el desarrollo de sistemas. Como salida de esta actividad se obtiene una arquitectura de un sistema de software. La arquitectura de un sistema de software es la estructura o estructuras de un sistema, la cual comprende elementos de software, las propiedades de los elementos visibles externamente y las relaciones entre ellos. Además, representa un conjunto inicial de decisiones de diseño. Sin embargo, al inicio es difícil tomar estas decisiones correctamente.</w:t>
+        <w:t xml:space="preserve">El diseño arquitectónico es una de las actividades más importantes involucradas en el desarrollo de sistemas. Como salida de esta actividad se obtiene </w:t>
+      </w:r>
+      <w:r>
+        <w:rPr>
+          <w:rFonts w:ascii="Times New Roman" w:hAnsi="Times New Roman" w:cs="Times New Roman"/>
+          <w:lang w:eastAsia="es-AR"/>
+        </w:rPr>
+        <w:t xml:space="preserve">la </w:t>
+      </w:r>
+      <w:r>
+        <w:rPr>
+          <w:rFonts w:ascii="Times New Roman" w:hAnsi="Times New Roman" w:cs="Times New Roman"/>
+          <w:lang w:eastAsia="es-AR"/>
+        </w:rPr>
+        <w:t xml:space="preserve">arquitectura de un sistema de software. </w:t>
+      </w:r>
+      <w:r>
+        <w:rPr>
+          <w:rFonts w:ascii="Times New Roman" w:hAnsi="Times New Roman" w:cs="Times New Roman"/>
+          <w:lang w:eastAsia="es-AR"/>
+        </w:rPr>
+        <w:t xml:space="preserve">Esta </w:t>
+      </w:r>
+      <w:r>
+        <w:rPr>
+          <w:rFonts w:ascii="Times New Roman" w:hAnsi="Times New Roman" w:cs="Times New Roman"/>
+          <w:lang w:eastAsia="es-AR"/>
+        </w:rPr>
+        <w:t>arquitectura es la estructura de</w:t>
+      </w:r>
+      <w:r>
+        <w:rPr>
+          <w:rFonts w:ascii="Times New Roman" w:hAnsi="Times New Roman" w:cs="Times New Roman"/>
+          <w:lang w:eastAsia="es-AR"/>
+        </w:rPr>
+        <w:t>l</w:t>
+      </w:r>
+      <w:r>
+        <w:rPr>
+          <w:rFonts w:ascii="Times New Roman" w:hAnsi="Times New Roman" w:cs="Times New Roman"/>
+          <w:lang w:eastAsia="es-AR"/>
+        </w:rPr>
+        <w:t xml:space="preserve"> sistema, la cual comprende elementos de software, las propiedades de los elementos visibles externamente y las relaciones entre ellos. Además, representa un conjunto inicial de decisiones de diseño.</w:t>
       </w:r>
     </w:p>
     <w:p>
@@ -1095,7 +1228,7 @@
           <w:rFonts w:ascii="Times New Roman" w:hAnsi="Times New Roman" w:cs="Times New Roman"/>
           <w:lang w:eastAsia="es-AR"/>
         </w:rPr>
-        <w:t>El concepto de patrón representa uno de los enfoques más atractivos para la reutilización de conocimiento de diseño. Se utiliza el término patrón para describir abstracciones de software que son utilizadas por diseñadores y programadores expertos en el desarrollo de sus aplicaciones [Beck 1994]. Los patrones existen en diferentes niveles de abstracción:</w:t>
+        <w:t>El concepto de patrón representa uno de los enfoques más atractivos para la reutilización de conocimiento de diseño. Se utiliza el término patrón para describir abstracciones de software que son utilizadas por diseñadores y programadores expertos en el desarrollo de aplicaciones [Beck 1994]. Los patrones existen en diferentes niveles de abstracción:</w:t>
       </w:r>
     </w:p>
     <w:p>
@@ -1297,7 +1430,21 @@
           <w:rFonts w:ascii="Times New Roman" w:hAnsi="Times New Roman" w:cs="Times New Roman"/>
           <w:lang w:eastAsia="es-AR"/>
         </w:rPr>
-        <w:t>Idealmente, si se cuenta con un rico conjunto de patrones bien definidos, el proceso de diseño puede transformarse en un proceso iterativo que involucra la búsqueda y selección de los patrones que resuelven cada uno de los problemas de diseño que debamos enfrentar en el desarrollo de un sistema, para luego aplicar a nuestro diseño la solución prescrita por aquellos patrones seleccionados, hasta que no haya más problemas por resolver [Beck 1994].</w:t>
+        <w:t>Idealmente, si se cuenta con un rico conjunto de patrones bien definidos, el proceso de diseño puede transformarse en un proceso iterativo que involucra la búsqueda y selección de los patrones que resuelven cada uno de los problemas de diseño que debamos enfrentar en el desarrollo de un sistema, para luego aplicar a nuestro diseño la solución prescrita por aquellos patrones seleccionados, hasta que no haya</w:t>
+      </w:r>
+      <w:r>
+        <w:rPr>
+          <w:rFonts w:ascii="Times New Roman" w:hAnsi="Times New Roman" w:cs="Times New Roman"/>
+          <w:lang w:eastAsia="es-AR"/>
+        </w:rPr>
+        <w:t>n</w:t>
+      </w:r>
+      <w:r>
+        <w:rPr>
+          <w:rFonts w:ascii="Times New Roman" w:hAnsi="Times New Roman" w:cs="Times New Roman"/>
+          <w:lang w:eastAsia="es-AR"/>
+        </w:rPr>
+        <w:t xml:space="preserve"> más problemas por resolver [Beck 1994].</w:t>
       </w:r>
     </w:p>
     <w:p>
@@ -1361,15 +1508,7 @@
           <w:rFonts w:ascii="Times New Roman" w:hAnsi="Times New Roman" w:cs="Times New Roman"/>
           <w:lang w:eastAsia="es-AR"/>
         </w:rPr>
-        <w:t xml:space="preserve">Los estilos arquitectónicos, o también llamados patrones arquitecturales, representan esquemas para organizar estructuralmente sistemas de software. Proveen un conjunto de subsistemas predefinidos, </w:t>
-      </w:r>
-      <w:r>
-        <w:rPr>
-          <w:rFonts w:ascii="Times New Roman" w:hAnsi="Times New Roman" w:cs="Times New Roman"/>
-          <w:lang w:eastAsia="es-AR"/>
-        </w:rPr>
-        <w:lastRenderedPageBreak/>
-        <w:t>es</w:t>
+        <w:t>Los estilos arquitectónicos, o también llamados patrones arquitecturales, representan esquemas para organizar estructuralmente sistemas de software. Proveen un conjunto de subsistemas predefinidos, es</w:t>
       </w:r>
       <w:r>
         <w:rPr>
@@ -1635,7 +1774,35 @@
           <w:rFonts w:ascii="Times New Roman" w:hAnsi="Times New Roman" w:cs="Times New Roman"/>
           <w:lang w:eastAsia="es-AR"/>
         </w:rPr>
-        <w:t>detallando los componentes de los diferentes módulos que lo forman.</w:t>
+        <w:t>describiendo</w:t>
+      </w:r>
+      <w:r>
+        <w:rPr>
+          <w:rFonts w:ascii="Times New Roman" w:hAnsi="Times New Roman" w:cs="Times New Roman"/>
+          <w:lang w:eastAsia="es-AR"/>
+        </w:rPr>
+        <w:t xml:space="preserve"> </w:t>
+      </w:r>
+      <w:r>
+        <w:rPr>
+          <w:rFonts w:ascii="Times New Roman" w:hAnsi="Times New Roman" w:cs="Times New Roman"/>
+          <w:lang w:eastAsia="es-AR"/>
+        </w:rPr>
+        <w:t xml:space="preserve">los componentes de </w:t>
+      </w:r>
+      <w:r>
+        <w:rPr>
+          <w:rFonts w:ascii="Times New Roman" w:hAnsi="Times New Roman" w:cs="Times New Roman"/>
+          <w:lang w:eastAsia="es-AR"/>
+        </w:rPr>
+        <w:t>cada</w:t>
+      </w:r>
+      <w:r>
+        <w:rPr>
+          <w:rFonts w:ascii="Times New Roman" w:hAnsi="Times New Roman" w:cs="Times New Roman"/>
+          <w:lang w:eastAsia="es-AR"/>
+        </w:rPr>
+        <w:t xml:space="preserve"> módulo que lo forman.</w:t>
       </w:r>
     </w:p>
     <w:p>
@@ -1646,8 +1813,6 @@
           <w:lang w:eastAsia="es-AR"/>
         </w:rPr>
       </w:pPr>
-      <w:bookmarkStart w:id="1" w:name="_GoBack"/>
-      <w:bookmarkEnd w:id="1"/>
     </w:p>
     <w:p>
       <w:pPr>
@@ -1789,7 +1954,21 @@
           <w:rFonts w:ascii="Times New Roman" w:hAnsi="Times New Roman" w:cs="Times New Roman"/>
           <w:lang w:eastAsia="es-AR"/>
         </w:rPr>
-        <w:t xml:space="preserve">Aether-adapters corresponde al grupo de clases encargadas de proporcionar al usuario las facilidades para migrar a Aether una aplicación ya desarrollada utilizando algún otro framework, básicamente está formado por sub-proyectos independientes (uno para cada herramienta o framework desde el cuál se desee realizar la migración). Por último, </w:t>
+        <w:t>Aether-adapters corresponde al grupo de clases encargadas de proporcionar al usuario las facilidades para migrar a Aether una aplicación ya desarrollada utilizando algún otro framework</w:t>
+      </w:r>
+      <w:r>
+        <w:rPr>
+          <w:rFonts w:ascii="Times New Roman" w:hAnsi="Times New Roman" w:cs="Times New Roman"/>
+          <w:lang w:eastAsia="es-AR"/>
+        </w:rPr>
+        <w:t>;</w:t>
+      </w:r>
+      <w:r>
+        <w:rPr>
+          <w:rFonts w:ascii="Times New Roman" w:hAnsi="Times New Roman" w:cs="Times New Roman"/>
+          <w:lang w:eastAsia="es-AR"/>
+        </w:rPr>
+        <w:t xml:space="preserve"> básicamente está formado por sub-proyectos independientes (uno para cada herramienta o framework desde el cuál se desee realizar la migración). Por último, </w:t>
       </w:r>
       <w:proofErr w:type="spellStart"/>
       <w:r>
@@ -1819,7 +1998,35 @@
           <w:rFonts w:ascii="Times New Roman" w:hAnsi="Times New Roman" w:cs="Times New Roman"/>
           <w:lang w:eastAsia="es-AR"/>
         </w:rPr>
-        <w:t>encargado de interceptar las llamadas a métodos de otros frameworks y realizar la invocación al método del adapter correspondiente.</w:t>
+        <w:t>encargado de interceptar las llamadas a métodos de otros frameworks y realizar la invocación al método</w:t>
+      </w:r>
+      <w:r>
+        <w:rPr>
+          <w:rFonts w:ascii="Times New Roman" w:hAnsi="Times New Roman" w:cs="Times New Roman"/>
+          <w:lang w:eastAsia="es-AR"/>
+        </w:rPr>
+        <w:t xml:space="preserve"> correspondiente</w:t>
+      </w:r>
+      <w:r>
+        <w:rPr>
+          <w:rFonts w:ascii="Times New Roman" w:hAnsi="Times New Roman" w:cs="Times New Roman"/>
+          <w:lang w:eastAsia="es-AR"/>
+        </w:rPr>
+        <w:t xml:space="preserve"> del adapter </w:t>
+      </w:r>
+      <w:r>
+        <w:rPr>
+          <w:rFonts w:ascii="Times New Roman" w:hAnsi="Times New Roman" w:cs="Times New Roman"/>
+          <w:lang w:eastAsia="es-AR"/>
+        </w:rPr>
+        <w:t>indicado</w:t>
+      </w:r>
+      <w:r>
+        <w:rPr>
+          <w:rFonts w:ascii="Times New Roman" w:hAnsi="Times New Roman" w:cs="Times New Roman"/>
+          <w:lang w:eastAsia="es-AR"/>
+        </w:rPr>
+        <w:t>.</w:t>
       </w:r>
       <w:r>
         <w:rPr>
@@ -1875,7 +2082,7 @@
         </w:rPr>
         <w:lastRenderedPageBreak/>
         <w:drawing>
-          <wp:inline distT="0" distB="0" distL="0" distR="0" wp14:anchorId="25CCCE3F" wp14:editId="3D11150A">
+          <wp:inline distT="0" distB="0" distL="0" distR="0" wp14:anchorId="1D7697D4" wp14:editId="69AB71D6">
             <wp:extent cx="4276725" cy="5147148"/>
             <wp:effectExtent l="0" t="0" r="0" b="0"/>
             <wp:docPr id="9" name="Picture 9" descr="D:\Tesis\general-conceptual.png"/>
@@ -1969,7 +2176,256 @@
           <w:rFonts w:ascii="Times New Roman" w:hAnsi="Times New Roman" w:cs="Times New Roman"/>
           <w:lang w:eastAsia="es-AR"/>
         </w:rPr>
-        <w:t xml:space="preserve">A  continuación,  se  detallarán  las  principales  decisiones  referidas  al  diseño  de  Aether. Cada una de las decisiones se tomó a partir de un problema específico de diseño. </w:t>
+        <w:t xml:space="preserve">En la figura anterior puede apreciarse </w:t>
+      </w:r>
+      <w:r>
+        <w:rPr>
+          <w:rFonts w:ascii="Times New Roman" w:hAnsi="Times New Roman" w:cs="Times New Roman"/>
+          <w:lang w:eastAsia="es-AR"/>
+        </w:rPr>
+        <w:t>tanto la</w:t>
+      </w:r>
+      <w:r>
+        <w:rPr>
+          <w:rFonts w:ascii="Times New Roman" w:hAnsi="Times New Roman" w:cs="Times New Roman"/>
+          <w:lang w:eastAsia="es-AR"/>
+        </w:rPr>
+        <w:t xml:space="preserve"> interacción entre los </w:t>
+      </w:r>
+      <w:r>
+        <w:rPr>
+          <w:rFonts w:ascii="Times New Roman" w:hAnsi="Times New Roman" w:cs="Times New Roman"/>
+          <w:lang w:eastAsia="es-AR"/>
+        </w:rPr>
+        <w:t xml:space="preserve">tres </w:t>
+      </w:r>
+      <w:r>
+        <w:rPr>
+          <w:rFonts w:ascii="Times New Roman" w:hAnsi="Times New Roman" w:cs="Times New Roman"/>
+          <w:lang w:eastAsia="es-AR"/>
+        </w:rPr>
+        <w:t xml:space="preserve">módulos del framework </w:t>
+      </w:r>
+      <w:r>
+        <w:rPr>
+          <w:rFonts w:ascii="Times New Roman" w:hAnsi="Times New Roman" w:cs="Times New Roman"/>
+          <w:lang w:eastAsia="es-AR"/>
+        </w:rPr>
+        <w:t xml:space="preserve">como así también </w:t>
+      </w:r>
+      <w:r>
+        <w:rPr>
+          <w:rFonts w:ascii="Times New Roman" w:hAnsi="Times New Roman" w:cs="Times New Roman"/>
+          <w:lang w:eastAsia="es-AR"/>
+        </w:rPr>
+        <w:t>las</w:t>
+      </w:r>
+      <w:r>
+        <w:rPr>
+          <w:rFonts w:ascii="Times New Roman" w:hAnsi="Times New Roman" w:cs="Times New Roman"/>
+          <w:lang w:eastAsia="es-AR"/>
+        </w:rPr>
+        <w:t xml:space="preserve"> dos </w:t>
+      </w:r>
+      <w:r>
+        <w:rPr>
+          <w:rFonts w:ascii="Times New Roman" w:hAnsi="Times New Roman" w:cs="Times New Roman"/>
+          <w:lang w:eastAsia="es-AR"/>
+        </w:rPr>
+        <w:t>maneras</w:t>
+      </w:r>
+      <w:r>
+        <w:rPr>
+          <w:rFonts w:ascii="Times New Roman" w:hAnsi="Times New Roman" w:cs="Times New Roman"/>
+          <w:lang w:eastAsia="es-AR"/>
+        </w:rPr>
+        <w:t xml:space="preserve"> que tiene el usuario de utilizarlo. Una de ellas es </w:t>
+      </w:r>
+      <w:r>
+        <w:rPr>
+          <w:rFonts w:ascii="Times New Roman" w:hAnsi="Times New Roman" w:cs="Times New Roman"/>
+          <w:lang w:eastAsia="es-AR"/>
+        </w:rPr>
+        <w:t>haciendo uso</w:t>
+      </w:r>
+      <w:r>
+        <w:rPr>
+          <w:rFonts w:ascii="Times New Roman" w:hAnsi="Times New Roman" w:cs="Times New Roman"/>
+          <w:lang w:eastAsia="es-AR"/>
+        </w:rPr>
+        <w:t xml:space="preserve"> directamente </w:t>
+      </w:r>
+      <w:r>
+        <w:rPr>
+          <w:rFonts w:ascii="Times New Roman" w:hAnsi="Times New Roman" w:cs="Times New Roman"/>
+          <w:lang w:eastAsia="es-AR"/>
+        </w:rPr>
+        <w:t>d</w:t>
+      </w:r>
+      <w:r>
+        <w:rPr>
+          <w:rFonts w:ascii="Times New Roman" w:hAnsi="Times New Roman" w:cs="Times New Roman"/>
+          <w:lang w:eastAsia="es-AR"/>
+        </w:rPr>
+        <w:t>el Módu</w:t>
+      </w:r>
+      <w:r>
+        <w:rPr>
+          <w:rFonts w:ascii="Times New Roman" w:hAnsi="Times New Roman" w:cs="Times New Roman"/>
+          <w:lang w:eastAsia="es-AR"/>
+        </w:rPr>
+        <w:t xml:space="preserve">lo de Abstracción de Servicios </w:t>
+      </w:r>
+      <w:r>
+        <w:rPr>
+          <w:rFonts w:ascii="Times New Roman" w:hAnsi="Times New Roman" w:cs="Times New Roman"/>
+          <w:lang w:eastAsia="es-AR"/>
+        </w:rPr>
+        <w:t xml:space="preserve">para los casos en que se desarrolle la aplicación </w:t>
+      </w:r>
+      <w:r>
+        <w:rPr>
+          <w:rFonts w:ascii="Times New Roman" w:hAnsi="Times New Roman" w:cs="Times New Roman"/>
+          <w:lang w:eastAsia="es-AR"/>
+        </w:rPr>
+        <w:t>utilizando este framework</w:t>
+      </w:r>
+      <w:r>
+        <w:rPr>
+          <w:rFonts w:ascii="Times New Roman" w:hAnsi="Times New Roman" w:cs="Times New Roman"/>
+          <w:lang w:eastAsia="es-AR"/>
+        </w:rPr>
+        <w:t>. La</w:t>
+      </w:r>
+      <w:r>
+        <w:rPr>
+          <w:rFonts w:ascii="Times New Roman" w:hAnsi="Times New Roman" w:cs="Times New Roman"/>
+          <w:lang w:eastAsia="es-AR"/>
+        </w:rPr>
+        <w:t xml:space="preserve"> segunda opci</w:t>
+      </w:r>
+      <w:r>
+        <w:rPr>
+          <w:rFonts w:ascii="Times New Roman" w:hAnsi="Times New Roman" w:cs="Times New Roman"/>
+          <w:lang w:eastAsia="es-AR"/>
+        </w:rPr>
+        <w:t xml:space="preserve">ón es hacer uso de éste </w:t>
+      </w:r>
+      <w:r>
+        <w:rPr>
+          <w:rFonts w:ascii="Times New Roman" w:hAnsi="Times New Roman" w:cs="Times New Roman"/>
+          <w:lang w:eastAsia="es-AR"/>
+        </w:rPr>
+        <w:t xml:space="preserve">por medio del Módulo Cargador de Adapters (Aether-Loader). Esta última opción </w:t>
+      </w:r>
+      <w:r>
+        <w:rPr>
+          <w:rFonts w:ascii="Times New Roman" w:hAnsi="Times New Roman" w:cs="Times New Roman"/>
+          <w:lang w:eastAsia="es-AR"/>
+        </w:rPr>
+        <w:t>es práctica</w:t>
+      </w:r>
+      <w:r>
+        <w:rPr>
+          <w:rFonts w:ascii="Times New Roman" w:hAnsi="Times New Roman" w:cs="Times New Roman"/>
+          <w:lang w:eastAsia="es-AR"/>
+        </w:rPr>
+        <w:t xml:space="preserve"> para </w:t>
+      </w:r>
+      <w:r>
+        <w:rPr>
+          <w:rFonts w:ascii="Times New Roman" w:hAnsi="Times New Roman" w:cs="Times New Roman"/>
+          <w:lang w:eastAsia="es-AR"/>
+        </w:rPr>
+        <w:t xml:space="preserve">ser utilizada en </w:t>
+      </w:r>
+      <w:r>
+        <w:rPr>
+          <w:rFonts w:ascii="Times New Roman" w:hAnsi="Times New Roman" w:cs="Times New Roman"/>
+          <w:lang w:eastAsia="es-AR"/>
+        </w:rPr>
+        <w:t xml:space="preserve">aplicaciones desarrolladas </w:t>
+      </w:r>
+      <w:r>
+        <w:rPr>
+          <w:rFonts w:ascii="Times New Roman" w:hAnsi="Times New Roman" w:cs="Times New Roman"/>
+          <w:lang w:eastAsia="es-AR"/>
+        </w:rPr>
+        <w:t>sobre</w:t>
+      </w:r>
+      <w:r>
+        <w:rPr>
+          <w:rFonts w:ascii="Times New Roman" w:hAnsi="Times New Roman" w:cs="Times New Roman"/>
+          <w:lang w:eastAsia="es-AR"/>
+        </w:rPr>
+        <w:t xml:space="preserve"> </w:t>
+      </w:r>
+      <w:r>
+        <w:rPr>
+          <w:rFonts w:ascii="Times New Roman" w:hAnsi="Times New Roman" w:cs="Times New Roman"/>
+          <w:lang w:eastAsia="es-AR"/>
+        </w:rPr>
+        <w:t xml:space="preserve">algún otro framework ya que el Cargador de Adapters intercepta las llamadas al framework original y las redirige al adapter correspondiente presente en el Módulo de Adapters. Por último, éste módulo es el que se encarga de interactuar con el de Abstracción de Servicios </w:t>
+      </w:r>
+      <w:r>
+        <w:rPr>
+          <w:rFonts w:ascii="Times New Roman" w:hAnsi="Times New Roman" w:cs="Times New Roman"/>
+          <w:lang w:eastAsia="es-AR"/>
+        </w:rPr>
+        <w:t xml:space="preserve">para poder llevar a cabo las operaciones </w:t>
+      </w:r>
+      <w:r>
+        <w:rPr>
+          <w:rFonts w:ascii="Times New Roman" w:hAnsi="Times New Roman" w:cs="Times New Roman"/>
+          <w:lang w:eastAsia="es-AR"/>
+        </w:rPr>
+        <w:t>solicitadas</w:t>
+      </w:r>
+      <w:r>
+        <w:rPr>
+          <w:rFonts w:ascii="Times New Roman" w:hAnsi="Times New Roman" w:cs="Times New Roman"/>
+          <w:lang w:eastAsia="es-AR"/>
+        </w:rPr>
+        <w:t>.</w:t>
+      </w:r>
+    </w:p>
+    <w:p>
+      <w:pPr>
+        <w:jc w:val="both"/>
+        <w:rPr>
+          <w:rFonts w:ascii="Times New Roman" w:hAnsi="Times New Roman" w:cs="Times New Roman"/>
+          <w:lang w:eastAsia="es-AR"/>
+        </w:rPr>
+      </w:pPr>
+    </w:p>
+    <w:p>
+      <w:pPr>
+        <w:jc w:val="both"/>
+        <w:rPr>
+          <w:rFonts w:ascii="Times New Roman" w:hAnsi="Times New Roman" w:cs="Times New Roman"/>
+          <w:lang w:eastAsia="es-AR"/>
+        </w:rPr>
+      </w:pPr>
+      <w:r>
+        <w:rPr>
+          <w:rFonts w:ascii="Times New Roman" w:hAnsi="Times New Roman" w:cs="Times New Roman"/>
+          <w:lang w:eastAsia="es-AR"/>
+        </w:rPr>
+        <w:t xml:space="preserve">A  continuación,  se  detallarán  las  principales  decisiones  referidas  al  diseño  de  Aether. Cada una de </w:t>
+      </w:r>
+      <w:r>
+        <w:rPr>
+          <w:rFonts w:ascii="Times New Roman" w:hAnsi="Times New Roman" w:cs="Times New Roman"/>
+          <w:lang w:eastAsia="es-AR"/>
+        </w:rPr>
+        <w:t>éstas</w:t>
+      </w:r>
+      <w:r>
+        <w:rPr>
+          <w:rFonts w:ascii="Times New Roman" w:hAnsi="Times New Roman" w:cs="Times New Roman"/>
+          <w:lang w:eastAsia="es-AR"/>
+        </w:rPr>
+        <w:t xml:space="preserve"> se tomó a partir de un problema específico de diseño. </w:t>
       </w:r>
     </w:p>
     <w:p>
@@ -1994,6 +2450,7 @@
           <w:rFonts w:ascii="Times New Roman" w:hAnsi="Times New Roman"/>
           <w:lang w:eastAsia="es-AR"/>
         </w:rPr>
+        <w:lastRenderedPageBreak/>
         <w:t xml:space="preserve">4.3.2.1.1 </w:t>
       </w:r>
       <w:r>
@@ -2001,15 +2458,64 @@
           <w:rFonts w:ascii="Times New Roman" w:hAnsi="Times New Roman"/>
           <w:lang w:eastAsia="es-AR"/>
         </w:rPr>
-        <w:t xml:space="preserve">Módulo de abstracción de servicios - </w:t>
+        <w:t xml:space="preserve">Módulo de </w:t>
       </w:r>
       <w:r>
         <w:rPr>
           <w:rFonts w:ascii="Times New Roman" w:hAnsi="Times New Roman"/>
           <w:lang w:eastAsia="es-AR"/>
         </w:rPr>
+        <w:t>A</w:t>
+      </w:r>
+      <w:r>
+        <w:rPr>
+          <w:rFonts w:ascii="Times New Roman" w:hAnsi="Times New Roman"/>
+          <w:lang w:eastAsia="es-AR"/>
+        </w:rPr>
+        <w:t xml:space="preserve">bstracción </w:t>
+      </w:r>
+      <w:r>
+        <w:rPr>
+          <w:rFonts w:ascii="Times New Roman" w:hAnsi="Times New Roman"/>
+          <w:lang w:eastAsia="es-AR"/>
+        </w:rPr>
+        <w:t xml:space="preserve">de </w:t>
+      </w:r>
+      <w:r>
+        <w:rPr>
+          <w:rFonts w:ascii="Times New Roman" w:hAnsi="Times New Roman"/>
+          <w:lang w:eastAsia="es-AR"/>
+        </w:rPr>
+        <w:t>S</w:t>
+      </w:r>
+      <w:r>
+        <w:rPr>
+          <w:rFonts w:ascii="Times New Roman" w:hAnsi="Times New Roman"/>
+          <w:lang w:eastAsia="es-AR"/>
+        </w:rPr>
+        <w:t xml:space="preserve">ervicios </w:t>
+      </w:r>
+      <w:r>
+        <w:rPr>
+          <w:rFonts w:ascii="Times New Roman" w:hAnsi="Times New Roman"/>
+          <w:lang w:eastAsia="es-AR"/>
+        </w:rPr>
+        <w:t>(</w:t>
+      </w:r>
+      <w:r>
+        <w:rPr>
+          <w:rFonts w:ascii="Times New Roman" w:hAnsi="Times New Roman"/>
+          <w:lang w:eastAsia="es-AR"/>
+        </w:rPr>
         <w:t>Aether-core</w:t>
       </w:r>
+      <w:r>
+        <w:rPr>
+          <w:rFonts w:ascii="Times New Roman" w:hAnsi="Times New Roman"/>
+          <w:lang w:eastAsia="es-AR"/>
+        </w:rPr>
+        <w:t>)</w:t>
+      </w:r>
     </w:p>
     <w:p>
       <w:pPr>
@@ -2024,7 +2530,14 @@
           <w:rFonts w:ascii="Times New Roman" w:hAnsi="Times New Roman" w:cs="Times New Roman"/>
           <w:lang w:eastAsia="es-AR"/>
         </w:rPr>
-        <w:t>El Módulo de abstracción de servicios tiene como función abstraer las interfaces de distintos proveedores para diversos tipos de servicio.</w:t>
+        <w:t xml:space="preserve">El Módulo de abstracción de servicios tiene como función abstraer las interfaces de </w:t>
+      </w:r>
+      <w:r>
+        <w:rPr>
+          <w:rFonts w:ascii="Times New Roman" w:hAnsi="Times New Roman" w:cs="Times New Roman"/>
+          <w:lang w:eastAsia="es-AR"/>
+        </w:rPr>
+        <w:t>diferentes</w:t>
       </w:r>
       <w:r>
         <w:rPr>
@@ -2038,7 +2551,63 @@
           <w:rFonts w:ascii="Times New Roman" w:hAnsi="Times New Roman" w:cs="Times New Roman"/>
           <w:lang w:eastAsia="es-AR"/>
         </w:rPr>
-        <w:t xml:space="preserve">En este contexto se debe considerar la existencia de servicios de distintas naturaleza como pueden ser almacenamiento, cómputo o colas distribuidas. </w:t>
+        <w:t>proveedores para diversos tipos de servicio</w:t>
+      </w:r>
+      <w:r>
+        <w:rPr>
+          <w:rFonts w:ascii="Times New Roman" w:hAnsi="Times New Roman" w:cs="Times New Roman"/>
+          <w:lang w:eastAsia="es-AR"/>
+        </w:rPr>
+        <w:t>s</w:t>
+      </w:r>
+      <w:r>
+        <w:rPr>
+          <w:rFonts w:ascii="Times New Roman" w:hAnsi="Times New Roman" w:cs="Times New Roman"/>
+          <w:lang w:eastAsia="es-AR"/>
+        </w:rPr>
+        <w:t>.</w:t>
+      </w:r>
+      <w:r>
+        <w:rPr>
+          <w:rFonts w:ascii="Times New Roman" w:hAnsi="Times New Roman" w:cs="Times New Roman"/>
+          <w:lang w:eastAsia="es-AR"/>
+        </w:rPr>
+        <w:t xml:space="preserve"> </w:t>
+      </w:r>
+      <w:r>
+        <w:rPr>
+          <w:rFonts w:ascii="Times New Roman" w:hAnsi="Times New Roman" w:cs="Times New Roman"/>
+          <w:lang w:eastAsia="es-AR"/>
+        </w:rPr>
+        <w:t>En este contexto se debe considerar la existencia de servicios de distinta</w:t>
+      </w:r>
+      <w:r>
+        <w:rPr>
+          <w:rFonts w:ascii="Times New Roman" w:hAnsi="Times New Roman" w:cs="Times New Roman"/>
+          <w:lang w:eastAsia="es-AR"/>
+        </w:rPr>
+        <w:t xml:space="preserve">s </w:t>
+      </w:r>
+      <w:r>
+        <w:rPr>
+          <w:rFonts w:ascii="Times New Roman" w:hAnsi="Times New Roman" w:cs="Times New Roman"/>
+          <w:lang w:eastAsia="es-AR"/>
+        </w:rPr>
+        <w:t xml:space="preserve"> naturaleza</w:t>
+      </w:r>
+      <w:r>
+        <w:rPr>
+          <w:rFonts w:ascii="Times New Roman" w:hAnsi="Times New Roman" w:cs="Times New Roman"/>
+          <w:lang w:eastAsia="es-AR"/>
+        </w:rPr>
+        <w:t>s</w:t>
+      </w:r>
+      <w:r>
+        <w:rPr>
+          <w:rFonts w:ascii="Times New Roman" w:hAnsi="Times New Roman" w:cs="Times New Roman"/>
+          <w:lang w:eastAsia="es-AR"/>
+        </w:rPr>
+        <w:t xml:space="preserve"> como pueden ser almacenamiento, cómputo o colas distribuidas. </w:t>
       </w:r>
       <w:r>
         <w:rPr>
@@ -2059,7 +2628,21 @@
           <w:rFonts w:ascii="Times New Roman" w:hAnsi="Times New Roman" w:cs="Times New Roman"/>
           <w:lang w:eastAsia="es-AR"/>
         </w:rPr>
-        <w:t xml:space="preserve"> de las del resto se decidió definir una interfaz </w:t>
+        <w:t xml:space="preserve"> de las del resto se </w:t>
+      </w:r>
+      <w:r>
+        <w:rPr>
+          <w:rFonts w:ascii="Times New Roman" w:hAnsi="Times New Roman" w:cs="Times New Roman"/>
+          <w:lang w:eastAsia="es-AR"/>
+        </w:rPr>
+        <w:t>definió</w:t>
+      </w:r>
+      <w:r>
+        <w:rPr>
+          <w:rFonts w:ascii="Times New Roman" w:hAnsi="Times New Roman" w:cs="Times New Roman"/>
+          <w:lang w:eastAsia="es-AR"/>
+        </w:rPr>
+        <w:t xml:space="preserve"> una interfaz </w:t>
       </w:r>
       <w:r>
         <w:rPr>
@@ -2100,15 +2683,7 @@
           <w:rFonts w:ascii="Times New Roman" w:hAnsi="Times New Roman" w:cs="Times New Roman"/>
           <w:lang w:eastAsia="es-AR"/>
         </w:rPr>
-        <w:t xml:space="preserve">stas interfaces son implementadas </w:t>
-      </w:r>
-      <w:r>
-        <w:rPr>
-          <w:rFonts w:ascii="Times New Roman" w:hAnsi="Times New Roman" w:cs="Times New Roman"/>
-          <w:lang w:eastAsia="es-AR"/>
-        </w:rPr>
-        <w:lastRenderedPageBreak/>
-        <w:t xml:space="preserve">para cada proveedor sobre los que se desee </w:t>
+        <w:t xml:space="preserve">stas interfaces son implementadas para cada proveedor sobre los que se desee </w:t>
       </w:r>
       <w:r>
         <w:rPr>
@@ -2190,7 +2765,7 @@
           <w:lang w:val="es-ES_tradnl" w:eastAsia="es-ES_tradnl"/>
         </w:rPr>
         <w:drawing>
-          <wp:inline distT="0" distB="0" distL="0" distR="0" wp14:anchorId="5360E56B" wp14:editId="474E09F8">
+          <wp:inline distT="0" distB="0" distL="0" distR="0" wp14:anchorId="2EC20DE7" wp14:editId="659C2105">
             <wp:extent cx="5257800" cy="3790950"/>
             <wp:effectExtent l="19050" t="0" r="0" b="0"/>
             <wp:docPr id="1" name="Picture 1" descr="Description: Description: Description: D:\Tesis\Servicios-conceptual.png"/>
@@ -2240,7 +2815,7 @@
           <w:rStyle w:val="CommentReference"/>
           <w:rFonts w:ascii="Times New Roman" w:hAnsi="Times New Roman" w:cs="Times New Roman"/>
         </w:rPr>
-        <w:commentReference w:id="2"/>
+        <w:commentReference w:id="1"/>
       </w:r>
     </w:p>
     <w:p>
@@ -2289,14 +2864,103 @@
         <w:jc w:val="both"/>
         <w:rPr>
           <w:rFonts w:ascii="Times New Roman" w:hAnsi="Times New Roman" w:cs="Times New Roman"/>
-        </w:rPr>
-      </w:pPr>
-      <w:r>
-        <w:rPr>
-          <w:rFonts w:ascii="Times New Roman" w:hAnsi="Times New Roman" w:cs="Times New Roman"/>
-          <w:lang w:eastAsia="es-AR"/>
-        </w:rPr>
-        <w:t>Como se especificó anteriormente en uno de los requerimientos funcionales, se debe posibilitar el cambio de proveedor para cada servicio de forma dinámica y sin necesidad de modificar el código fuente de la aplicación. Este problema de configuración se atacó utilizando los patrones de diseño “</w:t>
+          <w:lang w:eastAsia="es-AR"/>
+        </w:rPr>
+      </w:pPr>
+      <w:r>
+        <w:rPr>
+          <w:rFonts w:ascii="Times New Roman" w:hAnsi="Times New Roman" w:cs="Times New Roman"/>
+          <w:lang w:eastAsia="es-AR"/>
+        </w:rPr>
+        <w:t xml:space="preserve">En la figura anterior se puede apreciar cómo se trata cada servicio en particular. </w:t>
+      </w:r>
+      <w:r>
+        <w:rPr>
+          <w:rFonts w:ascii="Times New Roman" w:hAnsi="Times New Roman" w:cs="Times New Roman"/>
+          <w:lang w:eastAsia="es-AR"/>
+        </w:rPr>
+        <w:t xml:space="preserve">En parte media de la figura (“Interfaces”) se puede apreciar cada una de las interfaces correspondientes según la naturaleza del servicio, es decir, la interface correspondiente al almacenamiento, al cómputo y la utilizada para las colas. </w:t>
+      </w:r>
+      <w:r>
+        <w:rPr>
+          <w:rFonts w:ascii="Times New Roman" w:hAnsi="Times New Roman" w:cs="Times New Roman"/>
+          <w:lang w:eastAsia="es-AR"/>
+        </w:rPr>
+        <w:t>También puede apreciarse, en la parte inferior de la figura, las implementaciones concretas de cada interface para cada tipo de servicio.</w:t>
+      </w:r>
+    </w:p>
+    <w:p>
+      <w:pPr>
+        <w:jc w:val="both"/>
+        <w:rPr>
+          <w:rFonts w:ascii="Times New Roman" w:hAnsi="Times New Roman" w:cs="Times New Roman"/>
+          <w:lang w:eastAsia="es-AR"/>
+        </w:rPr>
+      </w:pPr>
+    </w:p>
+    <w:p>
+      <w:pPr>
+        <w:jc w:val="both"/>
+        <w:rPr>
+          <w:rFonts w:ascii="Times New Roman" w:hAnsi="Times New Roman" w:cs="Times New Roman"/>
+        </w:rPr>
+      </w:pPr>
+      <w:r>
+        <w:rPr>
+          <w:rFonts w:ascii="Times New Roman" w:hAnsi="Times New Roman" w:cs="Times New Roman"/>
+          <w:lang w:eastAsia="es-AR"/>
+        </w:rPr>
+        <w:t xml:space="preserve">Como se especificó anteriormente en </w:t>
+      </w:r>
+      <w:r>
+        <w:rPr>
+          <w:rFonts w:ascii="Times New Roman" w:hAnsi="Times New Roman" w:cs="Times New Roman"/>
+          <w:lang w:eastAsia="es-AR"/>
+        </w:rPr>
+        <w:t>el tercer requerimiento funcional</w:t>
+      </w:r>
+      <w:r>
+        <w:rPr>
+          <w:rFonts w:ascii="Times New Roman" w:hAnsi="Times New Roman" w:cs="Times New Roman"/>
+          <w:lang w:eastAsia="es-AR"/>
+        </w:rPr>
+        <w:t>, se debe posibilitar el cambio de proveedor para cada servicio de forma dinámica y sin necesidad de modificar el código fuente de la aplicación. Est</w:t>
+      </w:r>
+      <w:r>
+        <w:rPr>
+          <w:rFonts w:ascii="Times New Roman" w:hAnsi="Times New Roman" w:cs="Times New Roman"/>
+          <w:lang w:eastAsia="es-AR"/>
+        </w:rPr>
+        <w:t xml:space="preserve">o corresponde a un </w:t>
+      </w:r>
+      <w:r>
+        <w:rPr>
+          <w:rFonts w:ascii="Times New Roman" w:hAnsi="Times New Roman" w:cs="Times New Roman"/>
+          <w:lang w:eastAsia="es-AR"/>
+        </w:rPr>
+        <w:t>problema de configuración</w:t>
+      </w:r>
+      <w:r>
+        <w:rPr>
+          <w:rFonts w:ascii="Times New Roman" w:hAnsi="Times New Roman" w:cs="Times New Roman"/>
+          <w:lang w:eastAsia="es-AR"/>
+        </w:rPr>
+        <w:t xml:space="preserve">, el cual </w:t>
+      </w:r>
+      <w:r>
+        <w:rPr>
+          <w:rFonts w:ascii="Times New Roman" w:hAnsi="Times New Roman" w:cs="Times New Roman"/>
+          <w:lang w:eastAsia="es-AR"/>
+        </w:rPr>
+        <w:t xml:space="preserve">se atacó utilizando los patrones de </w:t>
+      </w:r>
+      <w:r>
+        <w:rPr>
+          <w:rFonts w:ascii="Times New Roman" w:hAnsi="Times New Roman" w:cs="Times New Roman"/>
+          <w:lang w:eastAsia="es-AR"/>
+        </w:rPr>
+        <w:lastRenderedPageBreak/>
+        <w:t>diseño “</w:t>
       </w:r>
       <w:proofErr w:type="spellStart"/>
       <w:r>
@@ -2350,18 +3014,92 @@
         <w:rPr>
           <w:rFonts w:ascii="Times New Roman" w:hAnsi="Times New Roman" w:cs="Times New Roman"/>
         </w:rPr>
-        <w:t xml:space="preserve">abstrae el proceso de creación de un objeto complejo, centralizando dicho proceso en un único punto, de tal forma que el mismo proceso de construcción pueda crear representaciones diferentes. Mientras que el segundo </w:t>
-      </w:r>
-      <w:r>
-        <w:rPr>
-          <w:rFonts w:ascii="Times New Roman" w:hAnsi="Times New Roman" w:cs="Times New Roman"/>
-        </w:rPr>
-        <w:t>permite crear objetos diferentes pero todos pertenecientes a la misma familia, a su vez, este patrón también permite la inclusión de manera sencilla de nuevas familias de objetos. La combinación de estos dos patrones de diseño provee al usuario un punto de acceso único a los servicios. Idealmente deberá realizar llamadas del tipo “</w:t>
+        <w:t xml:space="preserve">abstrae el proceso de creación de un objeto complejo, centralizando dicho proceso en un único punto, de tal forma que el mismo proceso de construcción pueda crear representaciones diferentes. </w:t>
+      </w:r>
+      <w:r>
+        <w:rPr>
+          <w:rFonts w:ascii="Times New Roman" w:hAnsi="Times New Roman" w:cs="Times New Roman"/>
+        </w:rPr>
+        <w:t>E</w:t>
+      </w:r>
+      <w:r>
+        <w:rPr>
+          <w:rFonts w:ascii="Times New Roman" w:hAnsi="Times New Roman" w:cs="Times New Roman"/>
+        </w:rPr>
+        <w:t xml:space="preserve">l segundo </w:t>
+      </w:r>
+      <w:r>
+        <w:rPr>
+          <w:rFonts w:ascii="Times New Roman" w:hAnsi="Times New Roman" w:cs="Times New Roman"/>
+        </w:rPr>
+        <w:t>(</w:t>
       </w:r>
       <w:proofErr w:type="spellStart"/>
       <w:r>
         <w:rPr>
           <w:rFonts w:ascii="Times New Roman" w:hAnsi="Times New Roman" w:cs="Times New Roman"/>
+        </w:rPr>
+        <w:t>Abstract</w:t>
+      </w:r>
+      <w:proofErr w:type="spellEnd"/>
+      <w:r>
+        <w:rPr>
+          <w:rFonts w:ascii="Times New Roman" w:hAnsi="Times New Roman" w:cs="Times New Roman"/>
+        </w:rPr>
+        <w:t xml:space="preserve"> Factory) </w:t>
+      </w:r>
+      <w:r>
+        <w:rPr>
+          <w:rFonts w:ascii="Times New Roman" w:hAnsi="Times New Roman" w:cs="Times New Roman"/>
+        </w:rPr>
+        <w:t>permite crear objetos diferentes pero todos pertenecientes a la misma familia</w:t>
+      </w:r>
+      <w:r>
+        <w:rPr>
+          <w:rFonts w:ascii="Times New Roman" w:hAnsi="Times New Roman" w:cs="Times New Roman"/>
+        </w:rPr>
+        <w:t>.</w:t>
+      </w:r>
+      <w:r>
+        <w:rPr>
+          <w:rFonts w:ascii="Times New Roman" w:hAnsi="Times New Roman" w:cs="Times New Roman"/>
+        </w:rPr>
+        <w:t xml:space="preserve"> </w:t>
+      </w:r>
+      <w:r>
+        <w:rPr>
+          <w:rFonts w:ascii="Times New Roman" w:hAnsi="Times New Roman" w:cs="Times New Roman"/>
+        </w:rPr>
+        <w:t>A</w:t>
+      </w:r>
+      <w:r>
+        <w:rPr>
+          <w:rFonts w:ascii="Times New Roman" w:hAnsi="Times New Roman" w:cs="Times New Roman"/>
+        </w:rPr>
+        <w:t xml:space="preserve"> </w:t>
+      </w:r>
+      <w:r>
+        <w:rPr>
+          <w:rFonts w:ascii="Times New Roman" w:hAnsi="Times New Roman" w:cs="Times New Roman"/>
+        </w:rPr>
+        <w:t>su vez, este patrón también permite la inclusión de manera sencilla de nuevas familias de objetos. La combinación de estos dos patrones de diseño provee al usuario un punto de acceso único a los servicios. Idealmente</w:t>
+      </w:r>
+      <w:r>
+        <w:rPr>
+          <w:rFonts w:ascii="Times New Roman" w:hAnsi="Times New Roman" w:cs="Times New Roman"/>
+        </w:rPr>
+        <w:t xml:space="preserve"> el usuario del framework </w:t>
+      </w:r>
+      <w:r>
+        <w:rPr>
+          <w:rFonts w:ascii="Times New Roman" w:hAnsi="Times New Roman" w:cs="Times New Roman"/>
+        </w:rPr>
+        <w:t>deberá realizar llamadas del tipo “</w:t>
+      </w:r>
+      <w:proofErr w:type="spellStart"/>
+      <w:r>
+        <w:rPr>
+          <w:rFonts w:ascii="Times New Roman" w:hAnsi="Times New Roman" w:cs="Times New Roman"/>
           <w:i/>
         </w:rPr>
         <w:t>Factory.getService</w:t>
@@ -2430,6 +3168,14 @@
         </w:rPr>
         <w:t xml:space="preserve">instanciación y configuración de los servicios por parte de la aplicación. </w:t>
       </w:r>
+    </w:p>
+    <w:p>
+      <w:pPr>
+        <w:jc w:val="both"/>
+        <w:rPr>
+          <w:rFonts w:ascii="Times New Roman" w:hAnsi="Times New Roman" w:cs="Times New Roman"/>
+        </w:rPr>
+      </w:pPr>
     </w:p>
     <w:p>
       <w:pPr>
@@ -2445,9 +3191,8 @@
           <w:noProof/>
           <w:lang w:val="es-ES_tradnl" w:eastAsia="es-ES_tradnl"/>
         </w:rPr>
-        <w:lastRenderedPageBreak/>
         <w:drawing>
-          <wp:inline distT="0" distB="0" distL="0" distR="0" wp14:anchorId="17E14F9B" wp14:editId="39B79EFD">
+          <wp:inline distT="0" distB="0" distL="0" distR="0" wp14:anchorId="37B0B0B5" wp14:editId="1077F0A4">
             <wp:extent cx="5934075" cy="4895850"/>
             <wp:effectExtent l="0" t="0" r="0" b="0"/>
             <wp:docPr id="13" name="Picture 13" descr="C:\Users\Kireta\Downloads\Enfoque-2.6.png"/>
@@ -2571,7 +3316,31 @@
         <w:rPr>
           <w:rFonts w:ascii="Times New Roman" w:hAnsi="Times New Roman" w:cs="Times New Roman"/>
         </w:rPr>
-        <w:t xml:space="preserve"> (tipo, implementación)”, donde “tipo” se refiere al tipo de servicio e “implementación” se refiere al servicio concreto que lo implementa. De este modo, cuando se recibe una llamada el </w:t>
+        <w:t xml:space="preserve"> (tipo, implementación)”</w:t>
+      </w:r>
+      <w:r>
+        <w:rPr>
+          <w:rFonts w:ascii="Times New Roman" w:hAnsi="Times New Roman" w:cs="Times New Roman"/>
+        </w:rPr>
+        <w:t xml:space="preserve"> como se indicó anteriormente.</w:t>
+      </w:r>
+      <w:r>
+        <w:rPr>
+          <w:rFonts w:ascii="Times New Roman" w:hAnsi="Times New Roman" w:cs="Times New Roman"/>
+        </w:rPr>
+        <w:t xml:space="preserve"> De este modo, cuando se recibe una llamada</w:t>
+      </w:r>
+      <w:r>
+        <w:rPr>
+          <w:rFonts w:ascii="Times New Roman" w:hAnsi="Times New Roman" w:cs="Times New Roman"/>
+        </w:rPr>
+        <w:t>,</w:t>
+      </w:r>
+      <w:r>
+        <w:rPr>
+          <w:rFonts w:ascii="Times New Roman" w:hAnsi="Times New Roman" w:cs="Times New Roman"/>
+        </w:rPr>
+        <w:t xml:space="preserve"> el </w:t>
       </w:r>
       <w:proofErr w:type="spellStart"/>
       <w:r>
@@ -2599,7 +3368,43 @@
         <w:rPr>
           <w:rFonts w:ascii="Times New Roman" w:hAnsi="Times New Roman" w:cs="Times New Roman"/>
         </w:rPr>
-        <w:t xml:space="preserve"> indicado y devuelve un servicio listo para utilizar. La configuración de este </w:t>
+        <w:t xml:space="preserve"> </w:t>
+      </w:r>
+      <w:r>
+        <w:rPr>
+          <w:rFonts w:ascii="Times New Roman" w:hAnsi="Times New Roman" w:cs="Times New Roman"/>
+        </w:rPr>
+        <w:t>correspondiente</w:t>
+      </w:r>
+      <w:r>
+        <w:rPr>
+          <w:rFonts w:ascii="Times New Roman" w:hAnsi="Times New Roman" w:cs="Times New Roman"/>
+        </w:rPr>
+        <w:t xml:space="preserve"> </w:t>
+      </w:r>
+      <w:r>
+        <w:rPr>
+          <w:rFonts w:ascii="Times New Roman" w:hAnsi="Times New Roman" w:cs="Times New Roman"/>
+        </w:rPr>
+        <w:t xml:space="preserve">y </w:t>
+      </w:r>
+      <w:r>
+        <w:rPr>
+          <w:rFonts w:ascii="Times New Roman" w:hAnsi="Times New Roman" w:cs="Times New Roman"/>
+        </w:rPr>
+        <w:t>retorna</w:t>
+      </w:r>
+      <w:r>
+        <w:rPr>
+          <w:rFonts w:ascii="Times New Roman" w:hAnsi="Times New Roman" w:cs="Times New Roman"/>
+        </w:rPr>
+        <w:t xml:space="preserve"> </w:t>
+      </w:r>
+      <w:r>
+        <w:rPr>
+          <w:rFonts w:ascii="Times New Roman" w:hAnsi="Times New Roman" w:cs="Times New Roman"/>
+        </w:rPr>
+        <w:t xml:space="preserve">un servicio listo para utilizar. La configuración de este </w:t>
       </w:r>
       <w:proofErr w:type="spellStart"/>
       <w:r>
@@ -2613,7 +3418,26 @@
         <w:rPr>
           <w:rFonts w:ascii="Times New Roman" w:hAnsi="Times New Roman" w:cs="Times New Roman"/>
         </w:rPr>
-        <w:t xml:space="preserve"> debe realizarse por medio de un archivo que detalla uno a uno los servicios disponibles del usuario. En el diagrama de secuencia siguiente (figura 4.4) se presenta la idea de este punto de acceso mediante un ejemplo de construcción para el servicio de S3.</w:t>
+        <w:t xml:space="preserve"> debe realizarse por medio de un archivo que detalla </w:t>
+      </w:r>
+      <w:r>
+        <w:rPr>
+          <w:rFonts w:ascii="Times New Roman" w:hAnsi="Times New Roman" w:cs="Times New Roman"/>
+        </w:rPr>
+        <w:lastRenderedPageBreak/>
+        <w:t xml:space="preserve">uno a uno los servicios disponibles del usuario. En el </w:t>
+      </w:r>
+      <w:r>
+        <w:rPr>
+          <w:rFonts w:ascii="Times New Roman" w:hAnsi="Times New Roman" w:cs="Times New Roman"/>
+        </w:rPr>
+        <w:t xml:space="preserve">siguiente </w:t>
+      </w:r>
+      <w:r>
+        <w:rPr>
+          <w:rFonts w:ascii="Times New Roman" w:hAnsi="Times New Roman" w:cs="Times New Roman"/>
+        </w:rPr>
+        <w:t>diagrama de secuencia (figura 4.4) se presenta la idea de este punto de acceso mediante un ejemplo de construcción para el servicio de S3.</w:t>
       </w:r>
     </w:p>
     <w:p>
@@ -2631,20 +3455,24 @@
           <w:rFonts w:ascii="Times New Roman" w:hAnsi="Times New Roman" w:cs="Times New Roman"/>
         </w:rPr>
       </w:pPr>
-      <w:r>
-        <w:rPr>
-          <w:rFonts w:ascii="Times New Roman" w:eastAsia="Tahoma" w:hAnsi="Times New Roman" w:cs="Times New Roman"/>
+    </w:p>
+    <w:p>
+      <w:pPr>
+        <w:jc w:val="center"/>
+        <w:rPr>
+          <w:rFonts w:ascii="Times New Roman" w:hAnsi="Times New Roman" w:cs="Times New Roman"/>
+        </w:rPr>
+      </w:pPr>
+      <w:r>
+        <w:rPr>
           <w:noProof/>
-          <w:sz w:val="72"/>
-          <w:szCs w:val="72"/>
           <w:lang w:val="es-ES_tradnl" w:eastAsia="es-ES_tradnl"/>
         </w:rPr>
-        <w:lastRenderedPageBreak/>
         <w:drawing>
-          <wp:inline distT="0" distB="0" distL="0" distR="0" wp14:anchorId="545B13CB" wp14:editId="45134250">
+          <wp:inline distT="0" distB="0" distL="0" distR="0" wp14:anchorId="5CA05A99" wp14:editId="0EC0796D">
             <wp:extent cx="5295900" cy="2800350"/>
-            <wp:effectExtent l="19050" t="0" r="0" b="0"/>
-            <wp:docPr id="2" name="Picture 2"/>
+            <wp:effectExtent l="0" t="0" r="0" b="0"/>
+            <wp:docPr id="11" name="Picture 11"/>
             <wp:cNvGraphicFramePr>
               <a:graphicFrameLocks xmlns:a="http://schemas.openxmlformats.org/drawingml/2006/main" noChangeAspect="1"/>
             </wp:cNvGraphicFramePr>
@@ -2652,19 +3480,16 @@
               <a:graphicData uri="http://schemas.openxmlformats.org/drawingml/2006/picture">
                 <pic:pic xmlns:pic="http://schemas.openxmlformats.org/drawingml/2006/picture">
                   <pic:nvPicPr>
-                    <pic:cNvPr id="0" name="Picture 2"/>
-                    <pic:cNvPicPr>
-                      <a:picLocks noChangeAspect="1" noChangeArrowheads="1"/>
-                    </pic:cNvPicPr>
+                    <pic:cNvPr id="0" name=""/>
+                    <pic:cNvPicPr/>
                   </pic:nvPicPr>
                   <pic:blipFill>
                     <a:blip r:embed="rId19"/>
-                    <a:srcRect/>
                     <a:stretch>
                       <a:fillRect/>
                     </a:stretch>
                   </pic:blipFill>
-                  <pic:spPr bwMode="auto">
+                  <pic:spPr>
                     <a:xfrm>
                       <a:off x="0" y="0"/>
                       <a:ext cx="5295900" cy="2800350"/>
@@ -2672,13 +3497,6 @@
                     <a:prstGeom prst="rect">
                       <a:avLst/>
                     </a:prstGeom>
-                    <a:noFill/>
-                    <a:ln w="9525">
-                      <a:noFill/>
-                      <a:miter lim="800000"/>
-                      <a:headEnd/>
-                      <a:tailEnd/>
-                    </a:ln>
                   </pic:spPr>
                 </pic:pic>
               </a:graphicData>
@@ -2827,18 +3645,24 @@
           <w:rFonts w:ascii="Times New Roman" w:hAnsi="Times New Roman" w:cs="Times New Roman"/>
         </w:rPr>
       </w:pPr>
-      <w:r>
-        <w:rPr>
-          <w:rFonts w:ascii="Times New Roman" w:hAnsi="Times New Roman" w:cs="Times New Roman"/>
+    </w:p>
+    <w:p>
+      <w:pPr>
+        <w:jc w:val="center"/>
+        <w:rPr>
+          <w:rFonts w:ascii="Times New Roman" w:hAnsi="Times New Roman" w:cs="Times New Roman"/>
+        </w:rPr>
+      </w:pPr>
+      <w:r>
+        <w:rPr>
           <w:noProof/>
           <w:lang w:val="es-ES_tradnl" w:eastAsia="es-ES_tradnl"/>
         </w:rPr>
-        <w:lastRenderedPageBreak/>
         <w:drawing>
-          <wp:inline distT="0" distB="0" distL="0" distR="0" wp14:anchorId="0EE3E2AA" wp14:editId="577B40F0">
-            <wp:extent cx="5610225" cy="4295775"/>
-            <wp:effectExtent l="19050" t="0" r="9525" b="0"/>
-            <wp:docPr id="3" name="Picture 4"/>
+          <wp:inline distT="0" distB="0" distL="0" distR="0" wp14:anchorId="68F97C00" wp14:editId="46170E00">
+            <wp:extent cx="5209694" cy="2480807"/>
+            <wp:effectExtent l="0" t="0" r="0" b="0"/>
+            <wp:docPr id="12" name="Picture 12"/>
             <wp:cNvGraphicFramePr>
               <a:graphicFrameLocks xmlns:a="http://schemas.openxmlformats.org/drawingml/2006/main" noChangeAspect="1"/>
             </wp:cNvGraphicFramePr>
@@ -2846,33 +3670,23 @@
               <a:graphicData uri="http://schemas.openxmlformats.org/drawingml/2006/picture">
                 <pic:pic xmlns:pic="http://schemas.openxmlformats.org/drawingml/2006/picture">
                   <pic:nvPicPr>
-                    <pic:cNvPr id="0" name="Picture 4"/>
-                    <pic:cNvPicPr>
-                      <a:picLocks noChangeAspect="1" noChangeArrowheads="1"/>
-                    </pic:cNvPicPr>
+                    <pic:cNvPr id="0" name=""/>
+                    <pic:cNvPicPr/>
                   </pic:nvPicPr>
                   <pic:blipFill>
                     <a:blip r:embed="rId20"/>
-                    <a:srcRect/>
                     <a:stretch>
                       <a:fillRect/>
                     </a:stretch>
                   </pic:blipFill>
-                  <pic:spPr bwMode="auto">
+                  <pic:spPr>
                     <a:xfrm>
                       <a:off x="0" y="0"/>
-                      <a:ext cx="5610225" cy="4295775"/>
+                      <a:ext cx="5207537" cy="2479780"/>
                     </a:xfrm>
                     <a:prstGeom prst="rect">
                       <a:avLst/>
                     </a:prstGeom>
-                    <a:noFill/>
-                    <a:ln w="9525">
-                      <a:noFill/>
-                      <a:miter lim="800000"/>
-                      <a:headEnd/>
-                      <a:tailEnd/>
-                    </a:ln>
                   </pic:spPr>
                 </pic:pic>
               </a:graphicData>
@@ -2941,6 +3755,7 @@
         <w:rPr>
           <w:rFonts w:ascii="Times New Roman" w:hAnsi="Times New Roman" w:cs="Times New Roman"/>
         </w:rPr>
+        <w:lastRenderedPageBreak/>
         <w:t xml:space="preserve">Los servicios en Aether son instanciados y accedidos por medio de la clase ServiceFactory. Por medio de esta clase el usuario obtiene instancias </w:t>
       </w:r>
       <w:r>
@@ -2965,7 +3780,19 @@
         <w:rPr>
           <w:rFonts w:ascii="Times New Roman" w:hAnsi="Times New Roman" w:cs="Times New Roman"/>
         </w:rPr>
-        <w:t xml:space="preserve">Un CloudService contiene el comportamiento genérico de un servicio en la nube del tipo que sea. Esto incluye facilidades para conexión y desconexión, las propiedades del servicio que fueron cargadas </w:t>
+        <w:t>Un CloudService contiene el comportamiento genérico de un servicio en la nube del tipo que sea</w:t>
+      </w:r>
+      <w:r>
+        <w:rPr>
+          <w:rFonts w:ascii="Times New Roman" w:hAnsi="Times New Roman" w:cs="Times New Roman"/>
+        </w:rPr>
+        <w:t>, e</w:t>
+      </w:r>
+      <w:r>
+        <w:rPr>
+          <w:rFonts w:ascii="Times New Roman" w:hAnsi="Times New Roman" w:cs="Times New Roman"/>
+        </w:rPr>
+        <w:t xml:space="preserve">sto incluye facilidades para conexión y desconexión, las propiedades del servicio que fueron cargadas </w:t>
       </w:r>
       <w:r>
         <w:rPr>
@@ -3024,17 +3851,33 @@
       <w:r>
         <w:rPr>
           <w:rFonts w:ascii="Times New Roman" w:hAnsi="Times New Roman" w:cs="Times New Roman"/>
+          <w:i/>
+          <w:iCs/>
+        </w:rPr>
+        <w:t xml:space="preserve"> y </w:t>
+      </w:r>
+      <w:proofErr w:type="spellStart"/>
+      <w:r>
+        <w:rPr>
+          <w:rFonts w:ascii="Times New Roman" w:hAnsi="Times New Roman" w:cs="Times New Roman"/>
+          <w:i/>
+          <w:iCs/>
+        </w:rPr>
+        <w:t>ExtendedStorageService</w:t>
+      </w:r>
+      <w:proofErr w:type="spellEnd"/>
+      <w:r>
+        <w:rPr>
+          <w:rFonts w:ascii="Times New Roman" w:hAnsi="Times New Roman" w:cs="Times New Roman"/>
         </w:rPr>
         <w:t>, que contienen los métodos específicos para el tipo de servicio de storage contra el que se interactúa.</w:t>
       </w:r>
-    </w:p>
-    <w:p>
-      <w:pPr>
-        <w:jc w:val="both"/>
-        <w:rPr>
-          <w:rFonts w:ascii="Times New Roman" w:hAnsi="Times New Roman" w:cs="Times New Roman"/>
-        </w:rPr>
-      </w:pPr>
+      <w:r>
+        <w:rPr>
+          <w:rFonts w:ascii="Times New Roman" w:hAnsi="Times New Roman" w:cs="Times New Roman"/>
+        </w:rPr>
+        <w:t xml:space="preserve"> </w:t>
+      </w:r>
     </w:p>
     <w:p>
       <w:pPr>
@@ -3062,14 +3905,45 @@
         <w:rPr>
           <w:rFonts w:ascii="Times New Roman" w:hAnsi="Times New Roman" w:cs="Times New Roman"/>
         </w:rPr>
-        <w:t xml:space="preserve">El modelo que se plantea en Aether está centrado en un único XML de configuración en el que el usuario tiene la posibilidad de ingresar las credenciales y cualquier otro atributo necesario para el correcto funcionamiento del servicio. Cada servicio posee un set de elementos de configuración mínimos que debe </w:t>
-      </w:r>
-      <w:r>
-        <w:rPr>
-          <w:rFonts w:ascii="Times New Roman" w:hAnsi="Times New Roman" w:cs="Times New Roman"/>
-        </w:rPr>
-        <w:lastRenderedPageBreak/>
-        <w:t xml:space="preserve">contener el XML para funcionar correctamente. Por ejemplo, si queremos utilizar Amazon S3 tenemos que asegurarnos de proveer la clave de acceso (Access </w:t>
+        <w:t xml:space="preserve">El modelo que se plantea en Aether está centrado en un único XML de configuración en el que el usuario tiene la posibilidad de ingresar las credenciales y cualquier otro atributo necesario para el correcto funcionamiento del servicio. </w:t>
+      </w:r>
+      <w:r>
+        <w:rPr>
+          <w:rFonts w:ascii="Times New Roman" w:hAnsi="Times New Roman" w:cs="Times New Roman"/>
+        </w:rPr>
+        <w:t>A su vez, c</w:t>
+      </w:r>
+      <w:r>
+        <w:rPr>
+          <w:rFonts w:ascii="Times New Roman" w:hAnsi="Times New Roman" w:cs="Times New Roman"/>
+        </w:rPr>
+        <w:t xml:space="preserve">ada </w:t>
+      </w:r>
+      <w:r>
+        <w:rPr>
+          <w:rFonts w:ascii="Times New Roman" w:hAnsi="Times New Roman" w:cs="Times New Roman"/>
+        </w:rPr>
+        <w:t>servicio posee un set de elementos de configuración mínimos que debe contener el XML</w:t>
+      </w:r>
+      <w:proofErr w:type="gramStart"/>
+      <w:r>
+        <w:rPr>
+          <w:rFonts w:ascii="Times New Roman" w:hAnsi="Times New Roman" w:cs="Times New Roman"/>
+        </w:rPr>
+        <w:t>.</w:t>
+      </w:r>
+      <w:r>
+        <w:rPr>
+          <w:rFonts w:ascii="Times New Roman" w:hAnsi="Times New Roman" w:cs="Times New Roman"/>
+        </w:rPr>
+        <w:t>.</w:t>
+      </w:r>
+      <w:proofErr w:type="gramEnd"/>
+      <w:r>
+        <w:rPr>
+          <w:rFonts w:ascii="Times New Roman" w:hAnsi="Times New Roman" w:cs="Times New Roman"/>
+        </w:rPr>
+        <w:t xml:space="preserve"> Por ejemplo, si queremos utilizar Amazon S3 tenemos que asegurarnos de proveer la clave de acceso (Access </w:t>
       </w:r>
       <w:proofErr w:type="spellStart"/>
       <w:r>
@@ -3150,7 +4024,19 @@
         <w:rPr>
           <w:rFonts w:ascii="Times New Roman" w:hAnsi="Times New Roman" w:cs="Times New Roman"/>
         </w:rPr>
-        <w:t>El XML de configuración de servicios único que se plantea tiene la forma que se presenta a continuación:</w:t>
+        <w:t xml:space="preserve">El </w:t>
+      </w:r>
+      <w:r>
+        <w:rPr>
+          <w:rFonts w:ascii="Times New Roman" w:hAnsi="Times New Roman" w:cs="Times New Roman"/>
+        </w:rPr>
+        <w:t xml:space="preserve">único </w:t>
+      </w:r>
+      <w:r>
+        <w:rPr>
+          <w:rFonts w:ascii="Times New Roman" w:hAnsi="Times New Roman" w:cs="Times New Roman"/>
+        </w:rPr>
+        <w:t>XML de configuración de servicios que se plantea tiene la forma que se presenta a continuación:</w:t>
       </w:r>
     </w:p>
     <w:p>
@@ -3735,7 +4621,19 @@
         <w:rPr>
           <w:rFonts w:ascii="Times New Roman" w:hAnsi="Times New Roman" w:cs="Times New Roman"/>
         </w:rPr>
-        <w:t>” como sea necesario para ingresar los datos necesarios para el servicio. En el ejemplo se puede ver que el usuario desea utilizar Amazon S3 con la clave de acceso “</w:t>
+        <w:t xml:space="preserve">” como sea necesario para ingresar los datos </w:t>
+      </w:r>
+      <w:r>
+        <w:rPr>
+          <w:rFonts w:ascii="Times New Roman" w:hAnsi="Times New Roman" w:cs="Times New Roman"/>
+        </w:rPr>
+        <w:t>del</w:t>
+      </w:r>
+      <w:r>
+        <w:rPr>
+          <w:rFonts w:ascii="Times New Roman" w:hAnsi="Times New Roman" w:cs="Times New Roman"/>
+        </w:rPr>
+        <w:t xml:space="preserve"> servicio. En el ejemplo se puede ver que el usuario desea utilizar Amazon S3 con la clave de acceso “</w:t>
       </w:r>
       <w:proofErr w:type="spellStart"/>
       <w:r>
@@ -3778,7 +4676,25 @@
         <w:rPr>
           <w:rFonts w:ascii="Times New Roman" w:hAnsi="Times New Roman" w:cs="Times New Roman"/>
         </w:rPr>
-        <w:t xml:space="preserve">Aether captura este XML y mediante las clases </w:t>
+        <w:t xml:space="preserve">Aether </w:t>
+      </w:r>
+      <w:r>
+        <w:rPr>
+          <w:rFonts w:ascii="Times New Roman" w:hAnsi="Times New Roman" w:cs="Times New Roman"/>
+        </w:rPr>
+        <w:t>obtiene</w:t>
+      </w:r>
+      <w:r>
+        <w:rPr>
+          <w:rFonts w:ascii="Times New Roman" w:hAnsi="Times New Roman" w:cs="Times New Roman"/>
+        </w:rPr>
+        <w:t xml:space="preserve"> </w:t>
+      </w:r>
+      <w:r>
+        <w:rPr>
+          <w:rFonts w:ascii="Times New Roman" w:hAnsi="Times New Roman" w:cs="Times New Roman"/>
+        </w:rPr>
+        <w:t xml:space="preserve">este XML y mediante las clases </w:t>
       </w:r>
       <w:proofErr w:type="spellStart"/>
       <w:r>
@@ -3806,7 +4722,19 @@
         <w:rPr>
           <w:rFonts w:ascii="Times New Roman" w:hAnsi="Times New Roman" w:cs="Times New Roman"/>
         </w:rPr>
-        <w:t xml:space="preserve"> configura todo lo necesario para que se puedan realizar llamados al servicio deseado, accediéndolos mediante la clase ServiceFactory.</w:t>
+        <w:t xml:space="preserve"> configura todo lo necesario para que se puedan realizar </w:t>
+      </w:r>
+      <w:r>
+        <w:rPr>
+          <w:rFonts w:ascii="Times New Roman" w:hAnsi="Times New Roman" w:cs="Times New Roman"/>
+        </w:rPr>
+        <w:t xml:space="preserve">los </w:t>
+      </w:r>
+      <w:r>
+        <w:rPr>
+          <w:rFonts w:ascii="Times New Roman" w:hAnsi="Times New Roman" w:cs="Times New Roman"/>
+        </w:rPr>
+        <w:t>llamados al servicio deseado mediante la clase ServiceFactory.</w:t>
       </w:r>
     </w:p>
     <w:p>
@@ -3821,7 +4749,25 @@
         <w:rPr>
           <w:rFonts w:ascii="Times New Roman" w:hAnsi="Times New Roman" w:cs="Times New Roman"/>
         </w:rPr>
-        <w:t>De esta manera, con un simple cambio de XML, el usuario podría migrar entre diferentes servicios, o cuentas de uno mismo, sin costo adicional.</w:t>
+        <w:t xml:space="preserve">De esta manera, con un simple cambio de XML, el usuario </w:t>
+      </w:r>
+      <w:r>
+        <w:rPr>
+          <w:rFonts w:ascii="Times New Roman" w:hAnsi="Times New Roman" w:cs="Times New Roman"/>
+        </w:rPr>
+        <w:t>puede</w:t>
+      </w:r>
+      <w:r>
+        <w:rPr>
+          <w:rFonts w:ascii="Times New Roman" w:hAnsi="Times New Roman" w:cs="Times New Roman"/>
+        </w:rPr>
+        <w:t xml:space="preserve"> </w:t>
+      </w:r>
+      <w:r>
+        <w:rPr>
+          <w:rFonts w:ascii="Times New Roman" w:hAnsi="Times New Roman" w:cs="Times New Roman"/>
+        </w:rPr>
+        <w:t>migrar entre diferentes servicios o cuentas sin costo adicional.</w:t>
       </w:r>
     </w:p>
     <w:p>
@@ -3836,7 +4782,25 @@
         <w:rPr>
           <w:rFonts w:ascii="Times New Roman" w:hAnsi="Times New Roman" w:cs="Times New Roman"/>
         </w:rPr>
-        <w:t>Este modelo soporta más de un servicio en el XML. Por ejemplo, si queremos agregar una cuenta de Google Storage a la configuración tendríamos que incluir lo siguiente:</w:t>
+        <w:t>Cabe destacar también que e</w:t>
+      </w:r>
+      <w:r>
+        <w:rPr>
+          <w:rFonts w:ascii="Times New Roman" w:hAnsi="Times New Roman" w:cs="Times New Roman"/>
+        </w:rPr>
+        <w:t xml:space="preserve">ste modelo soporta más de un servicio en el XML. Por ejemplo, si queremos agregar una cuenta de Google Storage a la configuración </w:t>
+      </w:r>
+      <w:r>
+        <w:rPr>
+          <w:rFonts w:ascii="Times New Roman" w:hAnsi="Times New Roman" w:cs="Times New Roman"/>
+        </w:rPr>
+        <w:t xml:space="preserve">anterior </w:t>
+      </w:r>
+      <w:r>
+        <w:rPr>
+          <w:rFonts w:ascii="Times New Roman" w:hAnsi="Times New Roman" w:cs="Times New Roman"/>
+        </w:rPr>
+        <w:t>tendríamos que incluir lo siguiente:</w:t>
       </w:r>
     </w:p>
     <w:p>
@@ -4372,7 +5336,61 @@
         <w:rPr>
           <w:rFonts w:ascii="Times New Roman" w:hAnsi="Times New Roman" w:cs="Times New Roman"/>
         </w:rPr>
-        <w:t>Utilizando la misma línea, si queremos migrar un servicio existente o simplemente cambiar credenciales tenemos que modificar su sección del XML para proveer los parámetros necesarios. El código no se verá alterado ya que ServiceFactory comenzará a trabajar con la nueva configuración suministrándole al usuario una instancia de manera transparente.</w:t>
+        <w:t xml:space="preserve">Utilizando la misma línea, si queremos migrar un servicio existente o simplemente cambiar </w:t>
+      </w:r>
+      <w:r>
+        <w:rPr>
+          <w:rFonts w:ascii="Times New Roman" w:hAnsi="Times New Roman" w:cs="Times New Roman"/>
+        </w:rPr>
+        <w:t xml:space="preserve">las </w:t>
+      </w:r>
+      <w:r>
+        <w:rPr>
+          <w:rFonts w:ascii="Times New Roman" w:hAnsi="Times New Roman" w:cs="Times New Roman"/>
+        </w:rPr>
+        <w:t>credenciales</w:t>
+      </w:r>
+      <w:r>
+        <w:rPr>
+          <w:rFonts w:ascii="Times New Roman" w:hAnsi="Times New Roman" w:cs="Times New Roman"/>
+        </w:rPr>
+        <w:t>,</w:t>
+      </w:r>
+      <w:r>
+        <w:rPr>
+          <w:rFonts w:ascii="Times New Roman" w:hAnsi="Times New Roman" w:cs="Times New Roman"/>
+        </w:rPr>
+        <w:t xml:space="preserve"> </w:t>
+      </w:r>
+      <w:r>
+        <w:rPr>
+          <w:rFonts w:ascii="Times New Roman" w:hAnsi="Times New Roman" w:cs="Times New Roman"/>
+        </w:rPr>
+        <w:t>deb</w:t>
+      </w:r>
+      <w:r>
+        <w:rPr>
+          <w:rFonts w:ascii="Times New Roman" w:hAnsi="Times New Roman" w:cs="Times New Roman"/>
+        </w:rPr>
+        <w:t xml:space="preserve">emos </w:t>
+      </w:r>
+      <w:r>
+        <w:rPr>
+          <w:rFonts w:ascii="Times New Roman" w:hAnsi="Times New Roman" w:cs="Times New Roman"/>
+        </w:rPr>
+        <w:t xml:space="preserve">modificar su sección </w:t>
+      </w:r>
+      <w:r>
+        <w:rPr>
+          <w:rFonts w:ascii="Times New Roman" w:hAnsi="Times New Roman" w:cs="Times New Roman"/>
+        </w:rPr>
+        <w:t xml:space="preserve">en </w:t>
+      </w:r>
+      <w:r>
+        <w:rPr>
+          <w:rFonts w:ascii="Times New Roman" w:hAnsi="Times New Roman" w:cs="Times New Roman"/>
+        </w:rPr>
+        <w:t>el XML para proveer los parámetros necesarios. El código no se verá alterado ya que ServiceFactory comenzará a trabajar con la nueva configuración suministrándole al usuario una instancia de manera transparente.</w:t>
       </w:r>
     </w:p>
     <w:p>
@@ -4396,7 +5414,19 @@
         <w:rPr>
           <w:rFonts w:ascii="Times New Roman" w:hAnsi="Times New Roman" w:cs="Times New Roman"/>
         </w:rPr>
-        <w:t xml:space="preserve">El diseño que permite esto se puede ver en la </w:t>
+        <w:t xml:space="preserve">El diseño que </w:t>
+      </w:r>
+      <w:r>
+        <w:rPr>
+          <w:rFonts w:ascii="Times New Roman" w:hAnsi="Times New Roman" w:cs="Times New Roman"/>
+        </w:rPr>
+        <w:t>hace posible lo descrito anteriormente</w:t>
+      </w:r>
+      <w:r>
+        <w:rPr>
+          <w:rFonts w:ascii="Times New Roman" w:hAnsi="Times New Roman" w:cs="Times New Roman"/>
+        </w:rPr>
+        <w:t xml:space="preserve"> se puede ver en la </w:t>
       </w:r>
       <w:r>
         <w:rPr>
@@ -4445,9 +5475,8 @@
           <w:noProof/>
           <w:lang w:val="es-ES_tradnl" w:eastAsia="es-ES_tradnl"/>
         </w:rPr>
-        <w:lastRenderedPageBreak/>
         <w:drawing>
-          <wp:inline distT="0" distB="0" distL="0" distR="0" wp14:anchorId="01A00A76" wp14:editId="73BE059D">
+          <wp:inline distT="0" distB="0" distL="0" distR="0" wp14:anchorId="7ADC196B" wp14:editId="68C818D4">
             <wp:extent cx="5934075" cy="4705350"/>
             <wp:effectExtent l="19050" t="0" r="9525" b="0"/>
             <wp:docPr id="4" name="Picture 13"/>
@@ -4567,7 +5596,37 @@
         <w:rPr>
           <w:rFonts w:ascii="Times New Roman" w:hAnsi="Times New Roman" w:cs="Times New Roman"/>
         </w:rPr>
-        <w:t xml:space="preserve">se encuentra implementada respetando el patrón de diseño Singleton. El objetivo de este patrón es garantizar que una clase sólo tenga una instancia y proporcionar un punto de acceso global a ella. </w:t>
+        <w:t xml:space="preserve">se encuentra implementada respetando el patrón de diseño Singleton. El objetivo de este patrón es garantizar que </w:t>
+      </w:r>
+      <w:r>
+        <w:rPr>
+          <w:rFonts w:ascii="Times New Roman" w:hAnsi="Times New Roman" w:cs="Times New Roman"/>
+        </w:rPr>
+        <w:t>la</w:t>
+      </w:r>
+      <w:r>
+        <w:rPr>
+          <w:rFonts w:ascii="Times New Roman" w:hAnsi="Times New Roman" w:cs="Times New Roman"/>
+        </w:rPr>
+        <w:t xml:space="preserve"> </w:t>
+      </w:r>
+      <w:r>
+        <w:rPr>
+          <w:rFonts w:ascii="Times New Roman" w:hAnsi="Times New Roman" w:cs="Times New Roman"/>
+        </w:rPr>
+        <w:t xml:space="preserve">clase sólo tenga una instancia y </w:t>
+      </w:r>
+      <w:r>
+        <w:rPr>
+          <w:rFonts w:ascii="Times New Roman" w:hAnsi="Times New Roman" w:cs="Times New Roman"/>
+        </w:rPr>
+        <w:t xml:space="preserve">de ésta manera </w:t>
+      </w:r>
+      <w:r>
+        <w:rPr>
+          <w:rFonts w:ascii="Times New Roman" w:hAnsi="Times New Roman" w:cs="Times New Roman"/>
+        </w:rPr>
+        <w:t xml:space="preserve">proporcionar un punto de acceso global a ella. </w:t>
       </w:r>
       <w:r>
         <w:rPr>
@@ -4591,7 +5650,19 @@
         <w:rPr>
           <w:rFonts w:ascii="Times New Roman" w:hAnsi="Times New Roman" w:cs="Times New Roman"/>
         </w:rPr>
-        <w:t xml:space="preserve"> se encarga de la construcción de los servicios basándose en el XML de configuración. Esta clase le provee al usuario un objeto listo para utilizarse contra el servicio deseado. Las instancias de los servicios retornados por el </w:t>
+        <w:t xml:space="preserve"> se encarga de la construcción de los servicios basándose en el XML de configuración</w:t>
+      </w:r>
+      <w:r>
+        <w:rPr>
+          <w:rFonts w:ascii="Times New Roman" w:hAnsi="Times New Roman" w:cs="Times New Roman"/>
+        </w:rPr>
+        <w:t xml:space="preserve"> proveyendo </w:t>
+      </w:r>
+      <w:r>
+        <w:rPr>
+          <w:rFonts w:ascii="Times New Roman" w:hAnsi="Times New Roman" w:cs="Times New Roman"/>
+        </w:rPr>
+        <w:t xml:space="preserve">al usuario un objeto listo para utilizarse contra el servicio deseado. Las instancias de los servicios retornados por el </w:t>
       </w:r>
       <w:proofErr w:type="spellStart"/>
       <w:r>
@@ -4621,7 +5692,19 @@
         <w:rPr>
           <w:rFonts w:ascii="Times New Roman" w:hAnsi="Times New Roman" w:cs="Times New Roman"/>
         </w:rPr>
-        <w:t xml:space="preserve">" con los mismos parámetros retornan las mismas instancias. Esto es útil para poder gestionar concurrencia en los servicios provistos. </w:t>
+        <w:t xml:space="preserve">" con los mismos parámetros retornan las mismas instancias. Esto es útil para poder gestionar </w:t>
+      </w:r>
+      <w:r>
+        <w:rPr>
+          <w:rFonts w:ascii="Times New Roman" w:hAnsi="Times New Roman" w:cs="Times New Roman"/>
+        </w:rPr>
+        <w:t xml:space="preserve">la </w:t>
+      </w:r>
+      <w:r>
+        <w:rPr>
+          <w:rFonts w:ascii="Times New Roman" w:hAnsi="Times New Roman" w:cs="Times New Roman"/>
+        </w:rPr>
+        <w:t xml:space="preserve">concurrencia en los servicios provistos. </w:t>
       </w:r>
     </w:p>
     <w:p>
@@ -4679,9 +5762,9 @@
         </w:rPr>
         <w:lastRenderedPageBreak/>
         <w:drawing>
-          <wp:inline distT="0" distB="0" distL="0" distR="0" wp14:anchorId="5BEA5371" wp14:editId="479001B9">
-            <wp:extent cx="6743700" cy="3886200"/>
-            <wp:effectExtent l="19050" t="0" r="0" b="0"/>
+          <wp:inline distT="0" distB="0" distL="0" distR="0" wp14:anchorId="2DA6FD39" wp14:editId="7A4D3DF5">
+            <wp:extent cx="6015864" cy="3466769"/>
+            <wp:effectExtent l="0" t="0" r="0" b="0"/>
             <wp:docPr id="5" name="Picture 12"/>
             <wp:cNvGraphicFramePr>
               <a:graphicFrameLocks xmlns:a="http://schemas.openxmlformats.org/drawingml/2006/main" noChangeAspect="1"/>
@@ -4705,7 +5788,7 @@
                   <pic:spPr bwMode="auto">
                     <a:xfrm>
                       <a:off x="0" y="0"/>
-                      <a:ext cx="6743700" cy="3886200"/>
+                      <a:ext cx="6012788" cy="3464996"/>
                     </a:xfrm>
                     <a:prstGeom prst="rect">
                       <a:avLst/>
@@ -4846,7 +5929,19 @@
         <w:rPr>
           <w:rFonts w:ascii="Times New Roman" w:hAnsi="Times New Roman" w:cs="Times New Roman"/>
         </w:rPr>
-        <w:t xml:space="preserve"> del XML es sencillo. Simplemente debe leerse cada nodo del XML e invocar a </w:t>
+        <w:t xml:space="preserve"> del XML es sencillo</w:t>
+      </w:r>
+      <w:r>
+        <w:rPr>
+          <w:rFonts w:ascii="Times New Roman" w:hAnsi="Times New Roman" w:cs="Times New Roman"/>
+        </w:rPr>
+        <w:t>, s</w:t>
+      </w:r>
+      <w:r>
+        <w:rPr>
+          <w:rFonts w:ascii="Times New Roman" w:hAnsi="Times New Roman" w:cs="Times New Roman"/>
+        </w:rPr>
+        <w:t xml:space="preserve">implemente debe leerse cada nodo del XML e invocar a </w:t>
       </w:r>
       <w:proofErr w:type="spellStart"/>
       <w:r>
@@ -4874,7 +5969,19 @@
         <w:rPr>
           <w:rFonts w:ascii="Times New Roman" w:hAnsi="Times New Roman" w:cs="Times New Roman"/>
         </w:rPr>
-        <w:t xml:space="preserve"> lee todos los elementos ingresados por el usuario para un servicio particular en el XML de configuración. En base al atributo “</w:t>
+        <w:t xml:space="preserve"> lee todos los elementos ingresados por el usuario para un servicio particular en el XML de configuración</w:t>
+      </w:r>
+      <w:r>
+        <w:rPr>
+          <w:rFonts w:ascii="Times New Roman" w:hAnsi="Times New Roman" w:cs="Times New Roman"/>
+        </w:rPr>
+        <w:t xml:space="preserve"> y e</w:t>
+      </w:r>
+      <w:r>
+        <w:rPr>
+          <w:rFonts w:ascii="Times New Roman" w:hAnsi="Times New Roman" w:cs="Times New Roman"/>
+        </w:rPr>
+        <w:t>n base al atributo “</w:t>
       </w:r>
       <w:proofErr w:type="spellStart"/>
       <w:r>
@@ -4945,7 +6052,19 @@
         <w:rPr>
           <w:rFonts w:ascii="Times New Roman" w:hAnsi="Times New Roman" w:cs="Times New Roman"/>
         </w:rPr>
-        <w:t xml:space="preserve">Para entrar un poco más en detalle, la figura 4.6 presenta un diagrama de secuencia correspondiente a la etapa de inicialización de un adapter y como este interactúa con </w:t>
+        <w:t xml:space="preserve">Para entrar un poco más en detalle, la figura 4.6 presenta un diagrama de secuencia correspondiente a la etapa de inicialización de un adapter y como </w:t>
+      </w:r>
+      <w:r>
+        <w:rPr>
+          <w:rFonts w:ascii="Times New Roman" w:hAnsi="Times New Roman" w:cs="Times New Roman"/>
+        </w:rPr>
+        <w:t>é</w:t>
+      </w:r>
+      <w:r>
+        <w:rPr>
+          <w:rFonts w:ascii="Times New Roman" w:hAnsi="Times New Roman" w:cs="Times New Roman"/>
+        </w:rPr>
+        <w:t xml:space="preserve">ste interactúa con </w:t>
       </w:r>
       <w:r>
         <w:rPr>
@@ -5015,7 +6134,7 @@
         </w:rPr>
         <w:lastRenderedPageBreak/>
         <w:drawing>
-          <wp:inline distT="0" distB="0" distL="0" distR="0" wp14:anchorId="7A9EF0B8" wp14:editId="3E85ACDE">
+          <wp:inline distT="0" distB="0" distL="0" distR="0" wp14:anchorId="4CBF2384" wp14:editId="5BC26B99">
             <wp:extent cx="5715000" cy="2200275"/>
             <wp:effectExtent l="19050" t="0" r="0" b="0"/>
             <wp:docPr id="6" name="Picture 11"/>
@@ -5113,13 +6232,13 @@
         <w:rPr>
           <w:rFonts w:ascii="Times New Roman" w:hAnsi="Times New Roman" w:cs="Times New Roman"/>
         </w:rPr>
-        <w:t>la figura 4.</w:t>
-      </w:r>
-      <w:r>
-        <w:rPr>
-          <w:rFonts w:ascii="Times New Roman" w:hAnsi="Times New Roman" w:cs="Times New Roman"/>
-        </w:rPr>
-        <w:t>8</w:t>
+        <w:t xml:space="preserve">la figura </w:t>
+      </w:r>
+      <w:r>
+        <w:rPr>
+          <w:rFonts w:ascii="Times New Roman" w:hAnsi="Times New Roman" w:cs="Times New Roman"/>
+        </w:rPr>
+        <w:t>anterior</w:t>
       </w:r>
       <w:r>
         <w:rPr>
@@ -5159,7 +6278,37 @@
         <w:rPr>
           <w:rFonts w:ascii="Times New Roman" w:hAnsi="Times New Roman" w:cs="Times New Roman"/>
         </w:rPr>
-        <w:t xml:space="preserve">, el servicio de storage y realizar la conexión correspondiente. La carga de los servicios fue realizada de la misma manera que en el ejemplo anterior en el momento de inicializar el Singleton de </w:t>
+        <w:t xml:space="preserve">, el servicio de storage y realizar la conexión correspondiente. La carga de los servicios </w:t>
+      </w:r>
+      <w:r>
+        <w:rPr>
+          <w:rFonts w:ascii="Times New Roman" w:hAnsi="Times New Roman" w:cs="Times New Roman"/>
+        </w:rPr>
+        <w:t>es</w:t>
+      </w:r>
+      <w:r>
+        <w:rPr>
+          <w:rFonts w:ascii="Times New Roman" w:hAnsi="Times New Roman" w:cs="Times New Roman"/>
+        </w:rPr>
+        <w:t xml:space="preserve"> </w:t>
+      </w:r>
+      <w:r>
+        <w:rPr>
+          <w:rFonts w:ascii="Times New Roman" w:hAnsi="Times New Roman" w:cs="Times New Roman"/>
+        </w:rPr>
+        <w:t xml:space="preserve">realizada </w:t>
+      </w:r>
+      <w:r>
+        <w:rPr>
+          <w:rFonts w:ascii="Times New Roman" w:hAnsi="Times New Roman" w:cs="Times New Roman"/>
+        </w:rPr>
+        <w:t>al</w:t>
+      </w:r>
+      <w:r>
+        <w:rPr>
+          <w:rFonts w:ascii="Times New Roman" w:hAnsi="Times New Roman" w:cs="Times New Roman"/>
+        </w:rPr>
+        <w:t xml:space="preserve"> momento de inicializar el Singleton de </w:t>
       </w:r>
       <w:r>
         <w:rPr>
@@ -5169,8 +6318,58 @@
         </w:rPr>
         <w:t>ServiceFactory</w:t>
       </w:r>
-      <w:bookmarkStart w:id="3" w:name="id.4bbe97c8323e"/>
-      <w:bookmarkEnd w:id="3"/>
+      <w:r>
+        <w:rPr>
+          <w:rFonts w:ascii="Times New Roman" w:hAnsi="Times New Roman" w:cs="Times New Roman"/>
+          <w:i/>
+          <w:iCs/>
+        </w:rPr>
+        <w:t xml:space="preserve">, </w:t>
+      </w:r>
+      <w:r>
+        <w:rPr>
+          <w:rFonts w:ascii="Times New Roman" w:hAnsi="Times New Roman" w:cs="Times New Roman"/>
+        </w:rPr>
+        <w:t xml:space="preserve">de la misma </w:t>
+      </w:r>
+      <w:r>
+        <w:rPr>
+          <w:rFonts w:ascii="Times New Roman" w:hAnsi="Times New Roman" w:cs="Times New Roman"/>
+        </w:rPr>
+        <w:t>forma</w:t>
+      </w:r>
+      <w:r>
+        <w:rPr>
+          <w:rFonts w:ascii="Times New Roman" w:hAnsi="Times New Roman" w:cs="Times New Roman"/>
+        </w:rPr>
+        <w:t xml:space="preserve"> </w:t>
+      </w:r>
+      <w:r>
+        <w:rPr>
+          <w:rFonts w:ascii="Times New Roman" w:hAnsi="Times New Roman" w:cs="Times New Roman"/>
+        </w:rPr>
+        <w:t xml:space="preserve">que </w:t>
+      </w:r>
+      <w:r>
+        <w:rPr>
+          <w:rFonts w:ascii="Times New Roman" w:hAnsi="Times New Roman" w:cs="Times New Roman"/>
+        </w:rPr>
+        <w:t xml:space="preserve">se hizo </w:t>
+      </w:r>
+      <w:r>
+        <w:rPr>
+          <w:rFonts w:ascii="Times New Roman" w:hAnsi="Times New Roman" w:cs="Times New Roman"/>
+        </w:rPr>
+        <w:t>en el ejemplo anterior</w:t>
+      </w:r>
+      <w:r>
+        <w:rPr>
+          <w:rFonts w:ascii="Times New Roman" w:hAnsi="Times New Roman" w:cs="Times New Roman"/>
+        </w:rPr>
+        <w:t>.</w:t>
+      </w:r>
+      <w:bookmarkStart w:id="2" w:name="id.4bbe97c8323e"/>
+      <w:bookmarkEnd w:id="2"/>
     </w:p>
     <w:p>
       <w:pPr>
@@ -5226,7 +6425,19 @@
         <w:rPr>
           <w:rFonts w:ascii="Times New Roman" w:hAnsi="Times New Roman" w:cs="Times New Roman"/>
         </w:rPr>
-        <w:t xml:space="preserve">Una vez desarrollada la aplicación utilizando el módulo de abstracción de servicios de Aether, es sencillo realizar el </w:t>
+        <w:t xml:space="preserve">Una vez desarrollada la aplicación </w:t>
+      </w:r>
+      <w:r>
+        <w:rPr>
+          <w:rFonts w:ascii="Times New Roman" w:hAnsi="Times New Roman" w:cs="Times New Roman"/>
+        </w:rPr>
+        <w:t xml:space="preserve">del usuario </w:t>
+      </w:r>
+      <w:r>
+        <w:rPr>
+          <w:rFonts w:ascii="Times New Roman" w:hAnsi="Times New Roman" w:cs="Times New Roman"/>
+        </w:rPr>
+        <w:t xml:space="preserve">utilizando el módulo de abstracción de servicios de Aether, es sencillo realizar el </w:t>
       </w:r>
       <w:r>
         <w:rPr>
@@ -5250,7 +6461,19 @@
         <w:rPr>
           <w:rFonts w:ascii="Times New Roman" w:hAnsi="Times New Roman" w:cs="Times New Roman"/>
         </w:rPr>
-        <w:t xml:space="preserve">plataforma y desea migrar? Por ejemplo, supongamos que un </w:t>
+        <w:t>plataforma y desea migrar</w:t>
+      </w:r>
+      <w:r>
+        <w:rPr>
+          <w:rFonts w:ascii="Times New Roman" w:hAnsi="Times New Roman" w:cs="Times New Roman"/>
+        </w:rPr>
+        <w:t xml:space="preserve"> a Aether</w:t>
+      </w:r>
+      <w:r>
+        <w:rPr>
+          <w:rFonts w:ascii="Times New Roman" w:hAnsi="Times New Roman" w:cs="Times New Roman"/>
+        </w:rPr>
+        <w:t xml:space="preserve">? Por ejemplo, supongamos que un </w:t>
       </w:r>
       <w:r>
         <w:rPr>
@@ -5262,7 +6485,7 @@
         <w:rPr>
           <w:rFonts w:ascii="Times New Roman" w:hAnsi="Times New Roman" w:cs="Times New Roman"/>
         </w:rPr>
-        <w:t xml:space="preserve">X ya tiene implementada una aplicación </w:t>
+        <w:t xml:space="preserve">X tiene implementada una aplicación </w:t>
       </w:r>
       <w:r>
         <w:rPr>
@@ -5274,7 +6497,31 @@
         <w:rPr>
           <w:rFonts w:ascii="Times New Roman" w:hAnsi="Times New Roman" w:cs="Times New Roman"/>
         </w:rPr>
-        <w:t xml:space="preserve"> el framework jClouds para acceder a Amazon S3 y desea migrarla a Google Storage con nuestra plataforma. Al usuario difícilmente le caería bien la idea de volver a codificar su aplicación utilizando el módulo de abstracción de servicios ya que perdería una base de código estable y testeado. Es por este motivo que </w:t>
+        <w:t xml:space="preserve"> el framework jClouds para acceder a Amazon S3 y desea migrarla a Google Storage con nuestra plataforma. Al usuario difícilmente le caería bien la idea de volver</w:t>
+      </w:r>
+      <w:r>
+        <w:rPr>
+          <w:rFonts w:ascii="Times New Roman" w:hAnsi="Times New Roman" w:cs="Times New Roman"/>
+        </w:rPr>
+        <w:t>l</w:t>
+      </w:r>
+      <w:r>
+        <w:rPr>
+          <w:rFonts w:ascii="Times New Roman" w:hAnsi="Times New Roman" w:cs="Times New Roman"/>
+        </w:rPr>
+        <w:t xml:space="preserve">a </w:t>
+      </w:r>
+      <w:r>
+        <w:rPr>
+          <w:rFonts w:ascii="Times New Roman" w:hAnsi="Times New Roman" w:cs="Times New Roman"/>
+        </w:rPr>
+        <w:t xml:space="preserve">a </w:t>
+      </w:r>
+      <w:r>
+        <w:rPr>
+          <w:rFonts w:ascii="Times New Roman" w:hAnsi="Times New Roman" w:cs="Times New Roman"/>
+        </w:rPr>
+        <w:t xml:space="preserve">codificar utilizando el módulo de abstracción de servicios ya que perdería una base de código estable y testeado. Es por este motivo que </w:t>
       </w:r>
       <w:r>
         <w:rPr>
@@ -5578,7 +6825,19 @@
         <w:rPr>
           <w:rFonts w:ascii="Times New Roman" w:hAnsi="Times New Roman" w:cs="Times New Roman"/>
         </w:rPr>
-        <w:t>Como todos los adapters poseen</w:t>
+        <w:t>Debido a que</w:t>
+      </w:r>
+      <w:r>
+        <w:rPr>
+          <w:rFonts w:ascii="Times New Roman" w:hAnsi="Times New Roman" w:cs="Times New Roman"/>
+        </w:rPr>
+        <w:t xml:space="preserve"> </w:t>
+      </w:r>
+      <w:r>
+        <w:rPr>
+          <w:rFonts w:ascii="Times New Roman" w:hAnsi="Times New Roman" w:cs="Times New Roman"/>
+        </w:rPr>
+        <w:t>todos los adapters poseen</w:t>
       </w:r>
       <w:r>
         <w:rPr>
@@ -5626,14 +6885,14 @@
         <w:rPr>
           <w:rFonts w:ascii="Times New Roman" w:hAnsi="Times New Roman" w:cs="Times New Roman"/>
         </w:rPr>
-        <w:t xml:space="preserve"> A continuación se presenta </w:t>
+        <w:t xml:space="preserve"> A continuación se </w:t>
       </w:r>
       <w:r>
         <w:rPr>
           <w:rFonts w:ascii="Times New Roman" w:hAnsi="Times New Roman" w:cs="Times New Roman"/>
         </w:rPr>
         <w:lastRenderedPageBreak/>
-        <w:t>un diagrama de clases simplificado en el cuál se muestra la clase abstracta y las implementaciones particulares de algunos adapters.</w:t>
+        <w:t>presenta un diagrama de clases simplificado en el cuál se muestra la clase abstracta y las implementaciones particulares de algunos adapters.</w:t>
       </w:r>
     </w:p>
     <w:p>
@@ -5658,7 +6917,7 @@
           <w:lang w:val="es-ES_tradnl" w:eastAsia="es-ES_tradnl"/>
         </w:rPr>
         <w:drawing>
-          <wp:inline distT="0" distB="0" distL="0" distR="0" wp14:anchorId="29459B63" wp14:editId="6E66FD87">
+          <wp:inline distT="0" distB="0" distL="0" distR="0" wp14:anchorId="1916E160" wp14:editId="1DD0E7A9">
             <wp:extent cx="5610225" cy="2676525"/>
             <wp:effectExtent l="19050" t="0" r="9525" b="0"/>
             <wp:docPr id="7" name="Picture 9"/>
@@ -5767,13 +7026,71 @@
         <w:rPr>
           <w:rFonts w:ascii="Times New Roman" w:hAnsi="Times New Roman" w:cs="Times New Roman"/>
         </w:rPr>
-        <w:t xml:space="preserve"> “AetherFrameworkAdapter” y las implementaciones particulares de los adapters para los frameworks JClouds, Cloudloop</w:t>
-      </w:r>
-      <w:r>
-        <w:rPr>
-          <w:rFonts w:ascii="Times New Roman" w:hAnsi="Times New Roman" w:cs="Times New Roman"/>
-        </w:rPr>
-        <w:t xml:space="preserve"> y JetS3t.</w:t>
+        <w:t xml:space="preserve"> “AetherFrameworkAdapter” y las implementaciones particulares de los adapters para los frameworks JClouds</w:t>
+      </w:r>
+      <w:r>
+        <w:rPr>
+          <w:rFonts w:ascii="Times New Roman" w:hAnsi="Times New Roman" w:cs="Times New Roman"/>
+        </w:rPr>
+        <w:t xml:space="preserve"> (</w:t>
+      </w:r>
+      <w:proofErr w:type="spellStart"/>
+      <w:r>
+        <w:rPr>
+          <w:rFonts w:ascii="Times New Roman" w:hAnsi="Times New Roman" w:cs="Times New Roman"/>
+        </w:rPr>
+        <w:t>JCloudsAetherFrameworkAdapter</w:t>
+      </w:r>
+      <w:proofErr w:type="spellEnd"/>
+      <w:r>
+        <w:rPr>
+          <w:rFonts w:ascii="Times New Roman" w:hAnsi="Times New Roman" w:cs="Times New Roman"/>
+        </w:rPr>
+        <w:t>)</w:t>
+      </w:r>
+      <w:r>
+        <w:rPr>
+          <w:rFonts w:ascii="Times New Roman" w:hAnsi="Times New Roman" w:cs="Times New Roman"/>
+        </w:rPr>
+        <w:t>, Cloudloop</w:t>
+      </w:r>
+      <w:r>
+        <w:rPr>
+          <w:rFonts w:ascii="Times New Roman" w:hAnsi="Times New Roman" w:cs="Times New Roman"/>
+        </w:rPr>
+        <w:t xml:space="preserve"> (</w:t>
+      </w:r>
+      <w:proofErr w:type="spellStart"/>
+      <w:r>
+        <w:rPr>
+          <w:rFonts w:ascii="Times New Roman" w:hAnsi="Times New Roman" w:cs="Times New Roman"/>
+        </w:rPr>
+        <w:t>CloudloopAetherFrameworkAdapter</w:t>
+      </w:r>
+      <w:proofErr w:type="spellEnd"/>
+      <w:r>
+        <w:rPr>
+          <w:rFonts w:ascii="Times New Roman" w:hAnsi="Times New Roman" w:cs="Times New Roman"/>
+        </w:rPr>
+        <w:t>)</w:t>
+      </w:r>
+      <w:r>
+        <w:rPr>
+          <w:rFonts w:ascii="Times New Roman" w:hAnsi="Times New Roman" w:cs="Times New Roman"/>
+        </w:rPr>
+        <w:t xml:space="preserve"> y JetS3t</w:t>
+      </w:r>
+      <w:r>
+        <w:rPr>
+          <w:rFonts w:ascii="Times New Roman" w:hAnsi="Times New Roman" w:cs="Times New Roman"/>
+        </w:rPr>
+        <w:t xml:space="preserve"> (JetS3tAetherFrameworkAdapter)</w:t>
+      </w:r>
+      <w:r>
+        <w:rPr>
+          <w:rFonts w:ascii="Times New Roman" w:hAnsi="Times New Roman" w:cs="Times New Roman"/>
+        </w:rPr>
+        <w:t>.</w:t>
       </w:r>
     </w:p>
     <w:p>
@@ -5808,7 +7125,25 @@
         <w:rPr>
           <w:rFonts w:ascii="Times New Roman" w:hAnsi="Times New Roman" w:cs="Times New Roman"/>
         </w:rPr>
-        <w:t xml:space="preserve">Una vez descrita la </w:t>
+        <w:t xml:space="preserve">Una vez </w:t>
+      </w:r>
+      <w:r>
+        <w:rPr>
+          <w:rFonts w:ascii="Times New Roman" w:hAnsi="Times New Roman" w:cs="Times New Roman"/>
+        </w:rPr>
+        <w:t>detallada</w:t>
+      </w:r>
+      <w:r>
+        <w:rPr>
+          <w:rFonts w:ascii="Times New Roman" w:hAnsi="Times New Roman" w:cs="Times New Roman"/>
+        </w:rPr>
+        <w:t xml:space="preserve"> </w:t>
+      </w:r>
+      <w:r>
+        <w:rPr>
+          <w:rFonts w:ascii="Times New Roman" w:hAnsi="Times New Roman" w:cs="Times New Roman"/>
+        </w:rPr>
+        <w:t xml:space="preserve">la </w:t>
       </w:r>
       <w:r>
         <w:rPr>
@@ -5820,7 +7155,25 @@
         <w:rPr>
           <w:rFonts w:ascii="Times New Roman" w:hAnsi="Times New Roman" w:cs="Times New Roman"/>
         </w:rPr>
-        <w:t xml:space="preserve"> se detallará la mecánica utilizada para </w:t>
+        <w:t xml:space="preserve"> se </w:t>
+      </w:r>
+      <w:r>
+        <w:rPr>
+          <w:rFonts w:ascii="Times New Roman" w:hAnsi="Times New Roman" w:cs="Times New Roman"/>
+        </w:rPr>
+        <w:t>describirá</w:t>
+      </w:r>
+      <w:r>
+        <w:rPr>
+          <w:rFonts w:ascii="Times New Roman" w:hAnsi="Times New Roman" w:cs="Times New Roman"/>
+        </w:rPr>
+        <w:t xml:space="preserve"> </w:t>
+      </w:r>
+      <w:r>
+        <w:rPr>
+          <w:rFonts w:ascii="Times New Roman" w:hAnsi="Times New Roman" w:cs="Times New Roman"/>
+        </w:rPr>
+        <w:t xml:space="preserve">la mecánica utilizada para </w:t>
       </w:r>
       <w:r>
         <w:rPr>
@@ -5920,7 +7273,19 @@
         <w:rPr>
           <w:rFonts w:ascii="Times New Roman" w:hAnsi="Times New Roman" w:cs="Times New Roman"/>
         </w:rPr>
-        <w:t xml:space="preserve"> diferentes alternativas para atacar el problema de interceptar las llamadas y redirigirlas al adapter implementado determinamos que la mejor solución es detectar la carga de clases mediante un classloader personalizado, modificar la clase en tiempo de ejecución insertando las llamadas al adapter </w:t>
+        <w:t xml:space="preserve"> diferentes alternativas para atacar el problema de interceptar las llamadas y redirigirlas al adapter</w:t>
+      </w:r>
+      <w:r>
+        <w:rPr>
+          <w:rFonts w:ascii="Times New Roman" w:hAnsi="Times New Roman" w:cs="Times New Roman"/>
+        </w:rPr>
+        <w:t xml:space="preserve"> correspondiente</w:t>
+      </w:r>
+      <w:r>
+        <w:rPr>
+          <w:rFonts w:ascii="Times New Roman" w:hAnsi="Times New Roman" w:cs="Times New Roman"/>
+        </w:rPr>
+        <w:t xml:space="preserve"> determinamos que la mejor solución es detectar la carga de clases mediante un classloader personalizado, modificar la clase en tiempo de ejecución insertando las llamadas al adapter </w:t>
       </w:r>
       <w:r>
         <w:rPr>
@@ -6120,32 +7485,80 @@
         <w:rPr>
           <w:rFonts w:ascii="Times New Roman" w:hAnsi="Times New Roman" w:cs="Times New Roman"/>
         </w:rPr>
-        <w:t>Cómo se indicó en el párrafo anterior, las clases indicadas en el archivo de configuración del classloader sufren modificaciones en el c</w:t>
-      </w:r>
-      <w:r>
-        <w:rPr>
-          <w:rFonts w:ascii="Times New Roman" w:hAnsi="Times New Roman" w:cs="Times New Roman"/>
-        </w:rPr>
-        <w:t xml:space="preserve">ódigo. Estas modificaciones constan de agregar al comienzo de cada método </w:t>
-      </w:r>
-      <w:r>
-        <w:rPr>
-          <w:rFonts w:ascii="Times New Roman" w:hAnsi="Times New Roman" w:cs="Times New Roman"/>
-        </w:rPr>
         <w:lastRenderedPageBreak/>
-        <w:t>de la clase a modificar, una llamada a un método con igual signatura presente en el adapter correspondiente y pasarle los parámetros recibidos</w:t>
-      </w:r>
-      <w:r>
-        <w:rPr>
-          <w:rFonts w:ascii="Times New Roman" w:hAnsi="Times New Roman" w:cs="Times New Roman"/>
-        </w:rPr>
-        <w:t>. De esta forma se deja sin efecto el resto de código presente en el método</w:t>
-      </w:r>
-      <w:r>
-        <w:rPr>
-          <w:rFonts w:ascii="Times New Roman" w:hAnsi="Times New Roman" w:cs="Times New Roman"/>
-        </w:rPr>
-        <w:t xml:space="preserve"> al momento de la nueva compilación en tiempo de ejecución</w:t>
+        <w:t xml:space="preserve">Cómo se indicó en el párrafo anterior, las clases </w:t>
+      </w:r>
+      <w:r>
+        <w:rPr>
+          <w:rFonts w:ascii="Times New Roman" w:hAnsi="Times New Roman" w:cs="Times New Roman"/>
+        </w:rPr>
+        <w:t xml:space="preserve">especificadas </w:t>
+      </w:r>
+      <w:r>
+        <w:rPr>
+          <w:rFonts w:ascii="Times New Roman" w:hAnsi="Times New Roman" w:cs="Times New Roman"/>
+        </w:rPr>
+        <w:t>en el archivo de configuración del classloader sufren modificaciones en el c</w:t>
+      </w:r>
+      <w:r>
+        <w:rPr>
+          <w:rFonts w:ascii="Times New Roman" w:hAnsi="Times New Roman" w:cs="Times New Roman"/>
+        </w:rPr>
+        <w:t>ódigo. Estas modificaciones constan de agregar al comienzo de cada método de la clase a modificar, una llamada a un</w:t>
+      </w:r>
+      <w:r>
+        <w:rPr>
+          <w:rFonts w:ascii="Times New Roman" w:hAnsi="Times New Roman" w:cs="Times New Roman"/>
+        </w:rPr>
+        <w:t>o</w:t>
+      </w:r>
+      <w:r>
+        <w:rPr>
+          <w:rFonts w:ascii="Times New Roman" w:hAnsi="Times New Roman" w:cs="Times New Roman"/>
+        </w:rPr>
+        <w:t xml:space="preserve"> con igual signatura presente en el adapter correspondiente y pasarle los parámetros recibidos</w:t>
+      </w:r>
+      <w:r>
+        <w:rPr>
+          <w:rFonts w:ascii="Times New Roman" w:hAnsi="Times New Roman" w:cs="Times New Roman"/>
+        </w:rPr>
+        <w:t>. De esta forma</w:t>
+      </w:r>
+      <w:r>
+        <w:rPr>
+          <w:rFonts w:ascii="Times New Roman" w:hAnsi="Times New Roman" w:cs="Times New Roman"/>
+        </w:rPr>
+        <w:t xml:space="preserve">, </w:t>
+      </w:r>
+      <w:r>
+        <w:rPr>
+          <w:rFonts w:ascii="Times New Roman" w:hAnsi="Times New Roman" w:cs="Times New Roman"/>
+        </w:rPr>
+        <w:t>al momento de la nueva compilación en tiempo de ejecución</w:t>
+      </w:r>
+      <w:r>
+        <w:rPr>
+          <w:rFonts w:ascii="Times New Roman" w:hAnsi="Times New Roman" w:cs="Times New Roman"/>
+        </w:rPr>
+        <w:t>,</w:t>
+      </w:r>
+      <w:r>
+        <w:rPr>
+          <w:rFonts w:ascii="Times New Roman" w:hAnsi="Times New Roman" w:cs="Times New Roman"/>
+        </w:rPr>
+        <w:t xml:space="preserve"> se deja sin efecto el resto de código presente en el método</w:t>
+      </w:r>
+      <w:r>
+        <w:rPr>
+          <w:rFonts w:ascii="Times New Roman" w:hAnsi="Times New Roman" w:cs="Times New Roman"/>
+        </w:rPr>
+        <w:t xml:space="preserve"> </w:t>
+      </w:r>
+      <w:r>
+        <w:rPr>
+          <w:rFonts w:ascii="Times New Roman" w:hAnsi="Times New Roman" w:cs="Times New Roman"/>
+        </w:rPr>
+        <w:t>modificado</w:t>
       </w:r>
       <w:r>
         <w:rPr>
@@ -6413,14 +7826,26 @@
         <w:rPr>
           <w:rFonts w:ascii="Times New Roman" w:hAnsi="Times New Roman" w:cs="Times New Roman"/>
         </w:rPr>
-        <w:t>string</w:t>
+        <w:t>S</w:t>
+      </w:r>
+      <w:r>
+        <w:rPr>
+          <w:rFonts w:ascii="Times New Roman" w:hAnsi="Times New Roman" w:cs="Times New Roman"/>
+        </w:rPr>
+        <w:t>tring</w:t>
       </w:r>
       <w:proofErr w:type="spellEnd"/>
       <w:r>
         <w:rPr>
           <w:rFonts w:ascii="Times New Roman" w:hAnsi="Times New Roman" w:cs="Times New Roman"/>
         </w:rPr>
-        <w:t xml:space="preserve"> como se muestra a continuación:</w:t>
+        <w:t xml:space="preserve"> </w:t>
+      </w:r>
+      <w:r>
+        <w:rPr>
+          <w:rFonts w:ascii="Times New Roman" w:hAnsi="Times New Roman" w:cs="Times New Roman"/>
+        </w:rPr>
+        <w:t>como se muestra a continuación:</w:t>
       </w:r>
     </w:p>
     <w:p>
@@ -8236,6 +9661,7 @@
           <w:sz w:val="20"/>
           <w:szCs w:val="20"/>
         </w:rPr>
+        <w:lastRenderedPageBreak/>
         <w:t>&lt;/</w:t>
       </w:r>
       <w:proofErr w:type="spellStart"/>
@@ -8271,8 +9697,19 @@
         <w:rPr>
           <w:rFonts w:ascii="Times New Roman" w:hAnsi="Times New Roman" w:cs="Times New Roman"/>
         </w:rPr>
-        <w:lastRenderedPageBreak/>
-        <w:t>Al correr la aplicación con estos elementos, el classloader irá cargando las clases correspondientes a medida que soliciten verificando que sean diferentes a la especificada en el archivo de configuración (</w:t>
+        <w:t xml:space="preserve">Al correr la aplicación con estos elementos, el classloader irá cargando las clases correspondientes a medida que </w:t>
+      </w:r>
+      <w:r>
+        <w:rPr>
+          <w:rFonts w:ascii="Times New Roman" w:hAnsi="Times New Roman" w:cs="Times New Roman"/>
+        </w:rPr>
+        <w:t xml:space="preserve">se </w:t>
+      </w:r>
+      <w:r>
+        <w:rPr>
+          <w:rFonts w:ascii="Times New Roman" w:hAnsi="Times New Roman" w:cs="Times New Roman"/>
+        </w:rPr>
+        <w:t>soliciten verificando que sean diferentes a la especificada en el archivo de configuración (</w:t>
       </w:r>
       <w:r>
         <w:rPr>
@@ -8596,7 +10033,55 @@
         <w:rPr>
           <w:rFonts w:ascii="Times New Roman" w:hAnsi="Times New Roman" w:cs="Times New Roman"/>
         </w:rPr>
-        <w:t xml:space="preserve">Gracias a este procedimiento de detección y modificación de código en tiempo de ejecución se libra en gran medida al usuario de tener que realizar cambios en la aplicación ya desarrollada. Los casos que necesitan intervención del usuario para la modificación de código ya desarrollado corresponden a la utilización de </w:t>
+        <w:t xml:space="preserve">Gracias a este procedimiento de detección y modificación de código en tiempo de ejecución se libra </w:t>
+      </w:r>
+      <w:r>
+        <w:rPr>
+          <w:rFonts w:ascii="Times New Roman" w:hAnsi="Times New Roman" w:cs="Times New Roman"/>
+        </w:rPr>
+        <w:t xml:space="preserve">al usuario </w:t>
+      </w:r>
+      <w:r>
+        <w:rPr>
+          <w:rFonts w:ascii="Times New Roman" w:hAnsi="Times New Roman" w:cs="Times New Roman"/>
+        </w:rPr>
+        <w:t xml:space="preserve">en gran medida de tener que realizar cambios en la aplicación ya desarrollada. Los casos que </w:t>
+      </w:r>
+      <w:r>
+        <w:rPr>
+          <w:rFonts w:ascii="Times New Roman" w:hAnsi="Times New Roman" w:cs="Times New Roman"/>
+        </w:rPr>
+        <w:t>suelen necesitar</w:t>
+      </w:r>
+      <w:r>
+        <w:rPr>
+          <w:rFonts w:ascii="Times New Roman" w:hAnsi="Times New Roman" w:cs="Times New Roman"/>
+        </w:rPr>
+        <w:t xml:space="preserve"> </w:t>
+      </w:r>
+      <w:r>
+        <w:rPr>
+          <w:rFonts w:ascii="Times New Roman" w:hAnsi="Times New Roman" w:cs="Times New Roman"/>
+        </w:rPr>
+        <w:t xml:space="preserve">la </w:t>
+      </w:r>
+      <w:r>
+        <w:rPr>
+          <w:rFonts w:ascii="Times New Roman" w:hAnsi="Times New Roman" w:cs="Times New Roman"/>
+        </w:rPr>
+        <w:t>intervención del usuario para la modificación de</w:t>
+      </w:r>
+      <w:r>
+        <w:rPr>
+          <w:rFonts w:ascii="Times New Roman" w:hAnsi="Times New Roman" w:cs="Times New Roman"/>
+        </w:rPr>
+        <w:t>l</w:t>
+      </w:r>
+      <w:r>
+        <w:rPr>
+          <w:rFonts w:ascii="Times New Roman" w:hAnsi="Times New Roman" w:cs="Times New Roman"/>
+        </w:rPr>
+        <w:t xml:space="preserve"> código ya desarrollado corresponden a la utilización de </w:t>
       </w:r>
       <w:proofErr w:type="spellStart"/>
       <w:r>
@@ -8610,7 +10095,37 @@
         <w:rPr>
           <w:rFonts w:ascii="Times New Roman" w:hAnsi="Times New Roman" w:cs="Times New Roman"/>
         </w:rPr>
-        <w:t xml:space="preserve"> personalizados, es decir, que si la aplicación del usuario utiliza un classloader personalizado para ella deberá modificar el código del mismo para delegar la carga de las clases al cargador de clases de Aether.</w:t>
+        <w:t xml:space="preserve"> personalizados, es decir, que si la aplicación del usuario utiliza un classloader personalizado para ella </w:t>
+      </w:r>
+      <w:r>
+        <w:rPr>
+          <w:rFonts w:ascii="Times New Roman" w:hAnsi="Times New Roman" w:cs="Times New Roman"/>
+        </w:rPr>
+        <w:t xml:space="preserve">es probable que se </w:t>
+      </w:r>
+      <w:r>
+        <w:rPr>
+          <w:rFonts w:ascii="Times New Roman" w:hAnsi="Times New Roman" w:cs="Times New Roman"/>
+        </w:rPr>
+        <w:t>deb</w:t>
+      </w:r>
+      <w:r>
+        <w:rPr>
+          <w:rFonts w:ascii="Times New Roman" w:hAnsi="Times New Roman" w:cs="Times New Roman"/>
+        </w:rPr>
+        <w:t>a</w:t>
+      </w:r>
+      <w:r>
+        <w:rPr>
+          <w:rFonts w:ascii="Times New Roman" w:hAnsi="Times New Roman" w:cs="Times New Roman"/>
+        </w:rPr>
+        <w:t xml:space="preserve"> </w:t>
+      </w:r>
+      <w:r>
+        <w:rPr>
+          <w:rFonts w:ascii="Times New Roman" w:hAnsi="Times New Roman" w:cs="Times New Roman"/>
+        </w:rPr>
+        <w:t>modificar el código del mismo para delegar la carga de las clases al cargador de clases de Aether.</w:t>
       </w:r>
     </w:p>
     <w:p>
@@ -8650,14 +10165,46 @@
         <w:rPr>
           <w:rFonts w:ascii="Times New Roman" w:hAnsi="Times New Roman" w:cs="Times New Roman"/>
         </w:rPr>
-        <w:t>específico ya que la funcionalidad es muy sencilla y concreta. Este módulo consta de tres clases, la principal “JavasistClassLoader” provee las funcionalidades de carga de clases comunes de un classloader pero buscando coincidencias de la clase a cargar con las especificadas en la configuración. La segunda clase más importante es “ClassManipulator”, la cual es la encargada de modificar la clase que se indique agregando las llamadas al adapter correspondiente, mientras que por último encontramos la clase encargada de configurar el classloader leyendo los datos desde un archivo de configuración xml.</w:t>
-      </w:r>
-      <w:r>
-        <w:rPr>
-          <w:rFonts w:ascii="Times New Roman" w:hAnsi="Times New Roman" w:cs="Times New Roman"/>
-        </w:rPr>
-        <w:t xml:space="preserve"> A continuación se presenta el diagrama de clases correspondiente a este módulo.</w:t>
-      </w:r>
+        <w:t xml:space="preserve">específico ya que la funcionalidad es muy sencilla y concreta. </w:t>
+      </w:r>
+      <w:r>
+        <w:rPr>
+          <w:rFonts w:ascii="Times New Roman" w:hAnsi="Times New Roman" w:cs="Times New Roman"/>
+        </w:rPr>
+        <w:t xml:space="preserve">A continuación </w:t>
+      </w:r>
+      <w:r>
+        <w:rPr>
+          <w:rFonts w:ascii="Times New Roman" w:hAnsi="Times New Roman" w:cs="Times New Roman"/>
+        </w:rPr>
+        <w:t xml:space="preserve">en la figura 4.10 </w:t>
+      </w:r>
+      <w:r>
+        <w:rPr>
+          <w:rFonts w:ascii="Times New Roman" w:hAnsi="Times New Roman" w:cs="Times New Roman"/>
+        </w:rPr>
+        <w:t>se presenta el diagrama de clases correspondiente a</w:t>
+      </w:r>
+      <w:r>
+        <w:rPr>
+          <w:rFonts w:ascii="Times New Roman" w:hAnsi="Times New Roman" w:cs="Times New Roman"/>
+        </w:rPr>
+        <w:t>l cargador de clases de Aether.</w:t>
+      </w:r>
+      <w:r>
+        <w:rPr>
+          <w:rFonts w:ascii="Times New Roman" w:hAnsi="Times New Roman" w:cs="Times New Roman"/>
+        </w:rPr>
+        <w:t>.</w:t>
+      </w:r>
+    </w:p>
+    <w:p>
+      <w:pPr>
+        <w:jc w:val="both"/>
+        <w:rPr>
+          <w:rFonts w:ascii="Times New Roman" w:hAnsi="Times New Roman" w:cs="Times New Roman"/>
+        </w:rPr>
+      </w:pPr>
     </w:p>
     <w:p>
       <w:pPr>
@@ -8674,7 +10221,7 @@
         </w:rPr>
         <w:lastRenderedPageBreak/>
         <w:drawing>
-          <wp:inline distT="0" distB="0" distL="0" distR="0" wp14:anchorId="6C14F111" wp14:editId="7A711853">
+          <wp:inline distT="0" distB="0" distL="0" distR="0" wp14:anchorId="0FDB5F0A" wp14:editId="6DD9BD73">
             <wp:extent cx="5934075" cy="5514975"/>
             <wp:effectExtent l="19050" t="0" r="9525" b="0"/>
             <wp:docPr id="8" name="Picture 10"/>
@@ -8774,6 +10321,88 @@
     </w:p>
     <w:p>
       <w:pPr>
+        <w:jc w:val="both"/>
+        <w:rPr>
+          <w:rFonts w:ascii="Times New Roman" w:hAnsi="Times New Roman" w:cs="Times New Roman"/>
+        </w:rPr>
+      </w:pPr>
+      <w:r>
+        <w:rPr>
+          <w:rFonts w:ascii="Times New Roman" w:hAnsi="Times New Roman" w:cs="Times New Roman"/>
+        </w:rPr>
+        <w:t xml:space="preserve">Este módulo consta de tres clases, la principal “JavasistClassLoader” provee las funcionalidades de carga de clases comunes de un classloader pero buscando coincidencias de la clase a cargar con las especificadas en </w:t>
+      </w:r>
+      <w:r>
+        <w:rPr>
+          <w:rFonts w:ascii="Times New Roman" w:hAnsi="Times New Roman" w:cs="Times New Roman"/>
+        </w:rPr>
+        <w:t xml:space="preserve">el archivo de </w:t>
+      </w:r>
+      <w:r>
+        <w:rPr>
+          <w:rFonts w:ascii="Times New Roman" w:hAnsi="Times New Roman" w:cs="Times New Roman"/>
+        </w:rPr>
+        <w:t xml:space="preserve">configuración. </w:t>
+      </w:r>
+      <w:r>
+        <w:rPr>
+          <w:rFonts w:ascii="Times New Roman" w:hAnsi="Times New Roman" w:cs="Times New Roman"/>
+        </w:rPr>
+        <w:t>Otra de las clases de éste módulo</w:t>
+      </w:r>
+      <w:r>
+        <w:rPr>
+          <w:rFonts w:ascii="Times New Roman" w:hAnsi="Times New Roman" w:cs="Times New Roman"/>
+        </w:rPr>
+        <w:t xml:space="preserve"> es “ClassManipulator”, la cual es la encargada de modificar la clase que se indique agregando las llamadas al adapter correspondiente</w:t>
+      </w:r>
+      <w:r>
+        <w:rPr>
+          <w:rFonts w:ascii="Times New Roman" w:hAnsi="Times New Roman" w:cs="Times New Roman"/>
+        </w:rPr>
+        <w:t>.</w:t>
+      </w:r>
+      <w:r>
+        <w:rPr>
+          <w:rFonts w:ascii="Times New Roman" w:hAnsi="Times New Roman" w:cs="Times New Roman"/>
+        </w:rPr>
+        <w:t xml:space="preserve"> </w:t>
+      </w:r>
+      <w:r>
+        <w:rPr>
+          <w:rFonts w:ascii="Times New Roman" w:hAnsi="Times New Roman" w:cs="Times New Roman"/>
+        </w:rPr>
+        <w:t xml:space="preserve">Por último se encuentra la </w:t>
+      </w:r>
+      <w:r>
+        <w:rPr>
+          <w:rFonts w:ascii="Times New Roman" w:hAnsi="Times New Roman" w:cs="Times New Roman"/>
+        </w:rPr>
+        <w:t>clase encargada de configurar el classloader leyendo los datos desde un archivo de configuración xml</w:t>
+      </w:r>
+      <w:r>
+        <w:rPr>
+          <w:rFonts w:ascii="Times New Roman" w:hAnsi="Times New Roman" w:cs="Times New Roman"/>
+        </w:rPr>
+        <w:t xml:space="preserve">, ésta con el nombre </w:t>
+      </w:r>
+      <w:proofErr w:type="spellStart"/>
+      <w:r>
+        <w:rPr>
+          <w:rFonts w:ascii="Times New Roman" w:hAnsi="Times New Roman" w:cs="Times New Roman"/>
+        </w:rPr>
+        <w:t>ConfigClassLoader</w:t>
+      </w:r>
+      <w:proofErr w:type="spellEnd"/>
+      <w:r>
+        <w:rPr>
+          <w:rFonts w:ascii="Times New Roman" w:hAnsi="Times New Roman" w:cs="Times New Roman"/>
+        </w:rPr>
+        <w:t xml:space="preserve">. </w:t>
+      </w:r>
+    </w:p>
+    <w:p>
+      <w:pPr>
         <w:spacing w:line="240" w:lineRule="auto"/>
         <w:rPr>
           <w:rFonts w:ascii="Times New Roman" w:hAnsi="Times New Roman" w:cs="Times New Roman"/>
@@ -8804,7 +10433,33 @@
         <w:rPr>
           <w:rFonts w:ascii="Times New Roman" w:hAnsi="Times New Roman" w:cs="Times New Roman"/>
         </w:rPr>
-        <w:t xml:space="preserve"> al creado para interceptar y redireccionar las llamadas hacia los adapters. El parámetro que debe especificarse es el siguiente: </w:t>
+        <w:t xml:space="preserve"> al creado </w:t>
+      </w:r>
+      <w:r>
+        <w:rPr>
+          <w:rFonts w:ascii="Times New Roman" w:hAnsi="Times New Roman" w:cs="Times New Roman"/>
+        </w:rPr>
+        <w:t xml:space="preserve">para Aether y de esta forma poder </w:t>
+      </w:r>
+      <w:r>
+        <w:rPr>
+          <w:rFonts w:ascii="Times New Roman" w:hAnsi="Times New Roman" w:cs="Times New Roman"/>
+        </w:rPr>
+        <w:t xml:space="preserve">interceptar y redireccionar las llamadas hacia los adapters. El parámetro que debe especificarse </w:t>
+      </w:r>
+      <w:r>
+        <w:rPr>
+          <w:rFonts w:ascii="Times New Roman" w:hAnsi="Times New Roman" w:cs="Times New Roman"/>
+        </w:rPr>
+        <w:t xml:space="preserve">para ejecutar la aplicación </w:t>
+      </w:r>
+      <w:bookmarkStart w:id="3" w:name="_GoBack"/>
+      <w:bookmarkEnd w:id="3"/>
+      <w:r>
+        <w:rPr>
+          <w:rFonts w:ascii="Times New Roman" w:hAnsi="Times New Roman" w:cs="Times New Roman"/>
+        </w:rPr>
+        <w:t xml:space="preserve">es el siguiente: </w:t>
       </w:r>
     </w:p>
     <w:p>
@@ -8844,6 +10499,7 @@
         <w:rPr>
           <w:rFonts w:ascii="Times New Roman" w:hAnsi="Times New Roman" w:cs="Times New Roman"/>
         </w:rPr>
+        <w:lastRenderedPageBreak/>
         <w:t xml:space="preserve">En la figura </w:t>
       </w:r>
       <w:r>
@@ -8884,7 +10540,6 @@
           <w:noProof/>
           <w:lang w:val="es-ES_tradnl" w:eastAsia="es-ES_tradnl"/>
         </w:rPr>
-        <w:lastRenderedPageBreak/>
         <w:drawing>
           <wp:inline distT="0" distB="0" distL="0" distR="0" wp14:anchorId="03F90F9C" wp14:editId="04D87F49">
             <wp:extent cx="5943600" cy="5114925"/>
@@ -9042,7 +10697,7 @@
       <w:proofErr w:type="spellEnd"/>
     </w:p>
   </w:comment>
-  <w:comment w:id="2" w:author="Zanarkand-W" w:date="2013-01-10T15:54:00Z" w:initials="Z">
+  <w:comment w:id="1" w:author="Zanarkand-W" w:date="2013-01-10T15:54:00Z" w:initials="Z">
     <w:p>
       <w:pPr>
         <w:pStyle w:val="CommentText"/>
@@ -11590,7 +13245,7 @@
 </file>
 
 <file path=customXml/itemProps1.xml><?xml version="1.0" encoding="utf-8"?>
-<ds:datastoreItem xmlns:ds="http://schemas.openxmlformats.org/officeDocument/2006/customXml" ds:itemID="{E945AD4B-D753-48EB-BF5D-8C6AC4BD72D7}">
+<ds:datastoreItem xmlns:ds="http://schemas.openxmlformats.org/officeDocument/2006/customXml" ds:itemID="{9918DEF8-44C0-409F-AC62-8BE4561E0567}">
   <ds:schemaRefs>
     <ds:schemaRef ds:uri="http://schemas.openxmlformats.org/officeDocument/2006/bibliography"/>
   </ds:schemaRefs>

</xml_diff>